<commit_message>
Updated all the labs
</commit_message>
<xml_diff>
--- a/Labs/Module 05 - Web API/Module 05 - Web API.docx
+++ b/Labs/Module 05 - Web API/Module 05 - Web API.docx
@@ -1,6 +1,6 @@
 
 <file path=word/document.xml><?xml version="1.0" encoding="utf-8"?>
-<w:document xmlns:wpc="http://schemas.microsoft.com/office/word/2010/wordprocessingCanvas" xmlns:cx="http://schemas.microsoft.com/office/drawing/2014/chartex" xmlns:cx1="http://schemas.microsoft.com/office/drawing/2015/9/8/chartex" xmlns:cx2="http://schemas.microsoft.com/office/drawing/2015/10/21/chartex" xmlns:cx3="http://schemas.microsoft.com/office/drawing/2016/5/9/chartex" xmlns:cx4="http://schemas.microsoft.com/office/drawing/2016/5/10/chartex" xmlns:cx5="http://schemas.microsoft.com/office/drawing/2016/5/11/chartex" xmlns:cx6="http://schemas.microsoft.com/office/drawing/2016/5/12/chartex" xmlns:cx7="http://schemas.microsoft.com/office/drawing/2016/5/13/chartex" xmlns:cx8="http://schemas.microsoft.com/office/drawing/2016/5/14/chartex" xmlns:mc="http://schemas.openxmlformats.org/markup-compatibility/2006" xmlns:aink="http://schemas.microsoft.com/office/drawing/2016/ink" xmlns:am3d="http://schemas.microsoft.com/office/drawing/2017/model3d" xmlns:o="urn:schemas-microsoft-com:office:office" xmlns:r="http://schemas.openxmlformats.org/officeDocument/2006/relationships" xmlns:m="http://schemas.openxmlformats.org/officeDocument/2006/math" xmlns:v="urn:schemas-microsoft-com:vml" xmlns:wp14="http://schemas.microsoft.com/office/word/2010/wordprocessingDrawing" xmlns:wp="http://schemas.openxmlformats.org/drawingml/2006/wordprocessingDrawing" xmlns:w10="urn:schemas-microsoft-com:office:word" xmlns:w="http://schemas.openxmlformats.org/wordprocessingml/2006/main" xmlns:w14="http://schemas.microsoft.com/office/word/2010/wordml" xmlns:w15="http://schemas.microsoft.com/office/word/2012/wordml" xmlns:w16cid="http://schemas.microsoft.com/office/word/2016/wordml/cid" xmlns:w16se="http://schemas.microsoft.com/office/word/2015/wordml/symex" xmlns:wpg="http://schemas.microsoft.com/office/word/2010/wordprocessingGroup" xmlns:wpi="http://schemas.microsoft.com/office/word/2010/wordprocessingInk" xmlns:wne="http://schemas.microsoft.com/office/word/2006/wordml" xmlns:wps="http://schemas.microsoft.com/office/word/2010/wordprocessingShape" mc:Ignorable="w14 w15 w16se w16cid wp14">
+<w:document xmlns:wpc="http://schemas.microsoft.com/office/word/2010/wordprocessingCanvas" xmlns:cx="http://schemas.microsoft.com/office/drawing/2014/chartex" xmlns:cx1="http://schemas.microsoft.com/office/drawing/2015/9/8/chartex" xmlns:cx2="http://schemas.microsoft.com/office/drawing/2015/10/21/chartex" xmlns:cx3="http://schemas.microsoft.com/office/drawing/2016/5/9/chartex" xmlns:cx4="http://schemas.microsoft.com/office/drawing/2016/5/10/chartex" xmlns:cx5="http://schemas.microsoft.com/office/drawing/2016/5/11/chartex" xmlns:cx6="http://schemas.microsoft.com/office/drawing/2016/5/12/chartex" xmlns:cx7="http://schemas.microsoft.com/office/drawing/2016/5/13/chartex" xmlns:cx8="http://schemas.microsoft.com/office/drawing/2016/5/14/chartex" xmlns:mc="http://schemas.openxmlformats.org/markup-compatibility/2006" xmlns:aink="http://schemas.microsoft.com/office/drawing/2016/ink" xmlns:am3d="http://schemas.microsoft.com/office/drawing/2017/model3d" xmlns:o="urn:schemas-microsoft-com:office:office" xmlns:r="http://schemas.openxmlformats.org/officeDocument/2006/relationships" xmlns:m="http://schemas.openxmlformats.org/officeDocument/2006/math" xmlns:v="urn:schemas-microsoft-com:vml" xmlns:wp14="http://schemas.microsoft.com/office/word/2010/wordprocessingDrawing" xmlns:wp="http://schemas.openxmlformats.org/drawingml/2006/wordprocessingDrawing" xmlns:w10="urn:schemas-microsoft-com:office:word" xmlns:w="http://schemas.openxmlformats.org/wordprocessingml/2006/main" xmlns:w14="http://schemas.microsoft.com/office/word/2010/wordml" xmlns:w15="http://schemas.microsoft.com/office/word/2012/wordml" xmlns:w16cex="http://schemas.microsoft.com/office/word/2018/wordml/cex" xmlns:w16cid="http://schemas.microsoft.com/office/word/2016/wordml/cid" xmlns:w16="http://schemas.microsoft.com/office/word/2018/wordml" xmlns:w16se="http://schemas.microsoft.com/office/word/2015/wordml/symex" xmlns:wpg="http://schemas.microsoft.com/office/word/2010/wordprocessingGroup" xmlns:wpi="http://schemas.microsoft.com/office/word/2010/wordprocessingInk" xmlns:wne="http://schemas.microsoft.com/office/word/2006/wordml" xmlns:wps="http://schemas.microsoft.com/office/word/2010/wordprocessingShape" mc:Ignorable="w14 w15 w16se w16cid w16 w16cex wp14">
   <w:body>
     <w:p>
       <w:pPr>
@@ -146,8 +146,6 @@
       <w:r>
         <w:t>3.0</w:t>
       </w:r>
-      <w:bookmarkStart w:id="1" w:name="_GoBack"/>
-      <w:bookmarkEnd w:id="1"/>
     </w:p>
     <w:p>
       <w:pPr>
@@ -279,7 +277,7 @@
           <w:rFonts w:ascii="Segoe UI" w:hAnsi="Segoe UI" w:cs="Segoe UI"/>
           <w:sz w:val="18"/>
         </w:rPr>
-        <w:t>2017</w:t>
+        <w:t>2019</w:t>
       </w:r>
       <w:r>
         <w:rPr>
@@ -344,7 +342,7 @@
           <w:rFonts w:ascii="Segoe UI" w:hAnsi="Segoe UI" w:cs="Segoe UI"/>
           <w:sz w:val="18"/>
         </w:rPr>
-        <w:t>2017</w:t>
+        <w:t>2019</w:t>
       </w:r>
       <w:r>
         <w:rPr>
@@ -447,7 +445,7 @@
         </w:rPr>
         <w:br/>
       </w:r>
-      <w:hyperlink r:id="rId11" w:history="1">
+      <w:hyperlink r:id="rId12" w:history="1">
         <w:r>
           <w:rPr>
             <w:rStyle w:val="Hyperlink"/>
@@ -525,12 +523,12 @@
     <w:p>
       <w:pPr>
         <w:sectPr>
-          <w:headerReference w:type="even" r:id="rId12"/>
-          <w:headerReference w:type="default" r:id="rId13"/>
-          <w:footerReference w:type="even" r:id="rId14"/>
-          <w:footerReference w:type="default" r:id="rId15"/>
-          <w:headerReference w:type="first" r:id="rId16"/>
-          <w:footerReference w:type="first" r:id="rId17"/>
+          <w:headerReference w:type="even" r:id="rId13"/>
+          <w:headerReference w:type="default" r:id="rId14"/>
+          <w:footerReference w:type="even" r:id="rId15"/>
+          <w:footerReference w:type="default" r:id="rId16"/>
+          <w:headerReference w:type="first" r:id="rId17"/>
+          <w:footerReference w:type="first" r:id="rId18"/>
           <w:type w:val="oddPage"/>
           <w:pgSz w:w="12240" w:h="15840" w:code="1"/>
           <w:pgMar w:top="1440" w:right="1800" w:bottom="1440" w:left="1440" w:header="720" w:footer="432" w:gutter="0"/>
@@ -540,9 +538,9 @@
         </w:sectPr>
       </w:pPr>
     </w:p>
-    <w:bookmarkStart w:id="2" w:name="_Toc297105304" w:displacedByCustomXml="next"/>
+    <w:bookmarkStart w:id="1" w:name="_Toc297105304" w:displacedByCustomXml="next"/>
+    <w:bookmarkStart w:id="2" w:name="_Toc124148470" w:displacedByCustomXml="next"/>
     <w:bookmarkStart w:id="3" w:name="_Toc139350752" w:displacedByCustomXml="next"/>
-    <w:bookmarkStart w:id="4" w:name="_Toc124148470" w:displacedByCustomXml="next"/>
     <w:sdt>
       <w:sdtPr>
         <w:rPr>
@@ -911,10 +909,10 @@
           <w:rFonts w:ascii="Segoe UI" w:hAnsi="Segoe UI" w:cs="Segoe UI"/>
         </w:rPr>
         <w:sectPr>
-          <w:headerReference w:type="even" r:id="rId18"/>
-          <w:headerReference w:type="default" r:id="rId19"/>
-          <w:headerReference w:type="first" r:id="rId20"/>
-          <w:footerReference w:type="first" r:id="rId21"/>
+          <w:headerReference w:type="even" r:id="rId19"/>
+          <w:headerReference w:type="default" r:id="rId20"/>
+          <w:headerReference w:type="first" r:id="rId21"/>
+          <w:footerReference w:type="first" r:id="rId22"/>
           <w:type w:val="oddPage"/>
           <w:pgSz w:w="12240" w:h="15840" w:code="1"/>
           <w:pgMar w:top="1440" w:right="1800" w:bottom="1440" w:left="1800" w:header="720" w:footer="720" w:gutter="0"/>
@@ -931,8 +929,8 @@
           <w:rFonts w:ascii="Segoe UI" w:hAnsi="Segoe UI" w:cs="Segoe UI"/>
         </w:rPr>
       </w:pPr>
-      <w:bookmarkStart w:id="5" w:name="_Toc480208791"/>
-      <w:bookmarkEnd w:id="2"/>
+      <w:bookmarkStart w:id="4" w:name="_Toc480208791"/>
+      <w:bookmarkEnd w:id="1"/>
       <w:r>
         <w:rPr>
           <w:rFonts w:ascii="Segoe UI" w:hAnsi="Segoe UI" w:cs="Segoe UI"/>
@@ -952,7 +950,7 @@
         </w:rPr>
         <w:t>API</w:t>
       </w:r>
-      <w:bookmarkEnd w:id="5"/>
+      <w:bookmarkEnd w:id="4"/>
       <w:r>
         <w:rPr>
           <w:rFonts w:ascii="Segoe UI" w:hAnsi="Segoe UI" w:cs="Segoe UI"/>
@@ -1025,7 +1023,7 @@
                     </pic:cNvPicPr>
                   </pic:nvPicPr>
                   <pic:blipFill>
-                    <a:blip r:embed="rId22">
+                    <a:blip r:embed="rId23">
                       <a:extLst>
                         <a:ext uri="{28A0092B-C50C-407E-A947-70E740481C1C}">
                           <a14:useLocalDpi xmlns:a14="http://schemas.microsoft.com/office/drawing/2010/main" val="0"/>
@@ -1111,7 +1109,7 @@
                     </pic:cNvPicPr>
                   </pic:nvPicPr>
                   <pic:blipFill>
-                    <a:blip r:embed="rId23">
+                    <a:blip r:embed="rId24">
                       <a:extLst>
                         <a:ext uri="{28A0092B-C50C-407E-A947-70E740481C1C}">
                           <a14:useLocalDpi xmlns:a14="http://schemas.microsoft.com/office/drawing/2010/main" val="0"/>
@@ -1202,7 +1200,7 @@
                     </pic:cNvPicPr>
                   </pic:nvPicPr>
                   <pic:blipFill>
-                    <a:blip r:embed="rId24">
+                    <a:blip r:embed="rId25">
                       <a:extLst>
                         <a:ext uri="{28A0092B-C50C-407E-A947-70E740481C1C}">
                           <a14:useLocalDpi xmlns:a14="http://schemas.microsoft.com/office/drawing/2010/main" val="0"/>
@@ -1254,7 +1252,7 @@
                     </pic:cNvPicPr>
                   </pic:nvPicPr>
                   <pic:blipFill>
-                    <a:blip r:embed="rId25">
+                    <a:blip r:embed="rId26">
                       <a:extLst>
                         <a:ext uri="{28A0092B-C50C-407E-A947-70E740481C1C}">
                           <a14:useLocalDpi xmlns:a14="http://schemas.microsoft.com/office/drawing/2010/main" val="0"/>
@@ -1393,7 +1391,7 @@
                     </pic:cNvPicPr>
                   </pic:nvPicPr>
                   <pic:blipFill>
-                    <a:blip r:embed="rId26">
+                    <a:blip r:embed="rId27">
                       <a:extLst>
                         <a:ext uri="{28A0092B-C50C-407E-A947-70E740481C1C}">
                           <a14:useLocalDpi xmlns:a14="http://schemas.microsoft.com/office/drawing/2010/main" val="0"/>
@@ -1431,13 +1429,13 @@
       <w:pPr>
         <w:pStyle w:val="Heading4"/>
       </w:pPr>
-      <w:bookmarkStart w:id="6" w:name="_Toc340491191"/>
-      <w:bookmarkStart w:id="7" w:name="_Toc341882748"/>
+      <w:bookmarkStart w:id="5" w:name="_Toc340491191"/>
+      <w:bookmarkStart w:id="6" w:name="_Toc341882748"/>
       <w:r>
         <w:t>Overview</w:t>
       </w:r>
+      <w:bookmarkEnd w:id="5"/>
       <w:bookmarkEnd w:id="6"/>
-      <w:bookmarkEnd w:id="7"/>
     </w:p>
     <w:p>
       <w:r>
@@ -1665,13 +1663,13 @@
         <w:t xml:space="preserve">Microsoft </w:t>
       </w:r>
       <w:r>
-        <w:t>Visual Studio 201</w:t>
-      </w:r>
-      <w:r>
-        <w:t>7</w:t>
-      </w:r>
-      <w:r>
-        <w:t>.3 or higher</w:t>
+        <w:t xml:space="preserve">Visual Studio </w:t>
+      </w:r>
+      <w:r>
+        <w:t>2019</w:t>
+      </w:r>
+      <w:r>
+        <w:t xml:space="preserve"> or higher</w:t>
       </w:r>
     </w:p>
     <w:p>
@@ -1815,7 +1813,7 @@
       </w:r>
     </w:p>
     <w:p>
-      <w:hyperlink r:id="rId27" w:history="1">
+      <w:hyperlink r:id="rId28" w:history="1">
         <w:r>
           <w:rPr>
             <w:rStyle w:val="Hyperlink"/>
@@ -1831,23 +1829,23 @@
       <w:pPr>
         <w:pStyle w:val="Heading2TU"/>
       </w:pPr>
-      <w:bookmarkStart w:id="8" w:name="_Toc343250599"/>
-      <w:bookmarkStart w:id="9" w:name="_Toc480208792"/>
+      <w:bookmarkStart w:id="7" w:name="_Toc343250599"/>
+      <w:bookmarkStart w:id="8" w:name="_Toc480208792"/>
       <w:r>
         <w:lastRenderedPageBreak/>
         <w:t xml:space="preserve">Exercise 1: </w:t>
       </w:r>
+      <w:bookmarkEnd w:id="7"/>
+      <w:r>
+        <w:t>Setup the Web</w:t>
+      </w:r>
+      <w:r>
+        <w:t xml:space="preserve"> </w:t>
+      </w:r>
+      <w:r>
+        <w:t>API Project</w:t>
+      </w:r>
       <w:bookmarkEnd w:id="8"/>
-      <w:r>
-        <w:t>Setup the Web</w:t>
-      </w:r>
-      <w:r>
-        <w:t xml:space="preserve"> </w:t>
-      </w:r>
-      <w:r>
-        <w:t>API Project</w:t>
-      </w:r>
-      <w:bookmarkEnd w:id="9"/>
     </w:p>
     <w:p>
       <w:pPr>
@@ -1904,7 +1902,16 @@
           <w:sz w:val="21"/>
           <w:lang w:eastAsia="ja-JP"/>
         </w:rPr>
-        <w:t>PI project in Visual Studio 2017</w:t>
+        <w:t xml:space="preserve">PI project in Visual Studio </w:t>
+      </w:r>
+      <w:r>
+        <w:rPr>
+          <w:rFonts w:ascii="Segoe UI" w:eastAsia="MS Mincho" w:hAnsi="Segoe UI" w:cs="Segoe UI"/>
+          <w:color w:val="404040" w:themeColor="text1" w:themeTint="BF"/>
+          <w:sz w:val="21"/>
+          <w:lang w:eastAsia="ja-JP"/>
+        </w:rPr>
+        <w:t>2019</w:t>
       </w:r>
       <w:r>
         <w:rPr>
@@ -1984,13 +1991,13 @@
         <w:rPr>
           <w:rFonts w:ascii="Segoe UI" w:hAnsi="Segoe UI" w:cs="Segoe UI"/>
         </w:rPr>
-        <w:t>Open Visual Studio 201</w:t>
-      </w:r>
-      <w:r>
-        <w:rPr>
-          <w:rFonts w:ascii="Segoe UI" w:hAnsi="Segoe UI" w:cs="Segoe UI"/>
-        </w:rPr>
-        <w:t>7</w:t>
+        <w:t xml:space="preserve">Open Visual Studio </w:t>
+      </w:r>
+      <w:r>
+        <w:rPr>
+          <w:rFonts w:ascii="Segoe UI" w:hAnsi="Segoe UI" w:cs="Segoe UI"/>
+        </w:rPr>
+        <w:t>2019</w:t>
       </w:r>
       <w:r>
         <w:rPr>
@@ -2190,162 +2197,6 @@
             <wp:extent cx="4671060" cy="2469066"/>
             <wp:effectExtent l="0" t="0" r="0" b="7620"/>
             <wp:docPr id="13" name="Picture 13"/>
-            <wp:cNvGraphicFramePr>
-              <a:graphicFrameLocks xmlns:a="http://schemas.openxmlformats.org/drawingml/2006/main" noChangeAspect="1"/>
-            </wp:cNvGraphicFramePr>
-            <a:graphic xmlns:a="http://schemas.openxmlformats.org/drawingml/2006/main">
-              <a:graphicData uri="http://schemas.openxmlformats.org/drawingml/2006/picture">
-                <pic:pic xmlns:pic="http://schemas.openxmlformats.org/drawingml/2006/picture">
-                  <pic:nvPicPr>
-                    <pic:cNvPr id="1" name=""/>
-                    <pic:cNvPicPr/>
-                  </pic:nvPicPr>
-                  <pic:blipFill>
-                    <a:blip r:embed="rId28"/>
-                    <a:stretch>
-                      <a:fillRect/>
-                    </a:stretch>
-                  </pic:blipFill>
-                  <pic:spPr>
-                    <a:xfrm>
-                      <a:off x="0" y="0"/>
-                      <a:ext cx="4694988" cy="2481714"/>
-                    </a:xfrm>
-                    <a:prstGeom prst="rect">
-                      <a:avLst/>
-                    </a:prstGeom>
-                  </pic:spPr>
-                </pic:pic>
-              </a:graphicData>
-            </a:graphic>
-          </wp:inline>
-        </w:drawing>
-      </w:r>
-    </w:p>
-    <w:p>
-      <w:pPr>
-        <w:pStyle w:val="Ln1"/>
-        <w:rPr>
-          <w:rFonts w:ascii="Segoe UI" w:hAnsi="Segoe UI" w:cs="Segoe UI"/>
-        </w:rPr>
-      </w:pPr>
-      <w:r>
-        <w:rPr>
-          <w:rFonts w:ascii="Segoe UI" w:hAnsi="Segoe UI" w:cs="Segoe UI"/>
-        </w:rPr>
-        <w:t xml:space="preserve">Name the project as </w:t>
-      </w:r>
-      <w:r>
-        <w:rPr>
-          <w:rFonts w:ascii="Segoe UI" w:hAnsi="Segoe UI" w:cs="Segoe UI"/>
-          <w:b/>
-        </w:rPr>
-        <w:t>MyShuttle.API</w:t>
-      </w:r>
-      <w:r>
-        <w:rPr>
-          <w:rFonts w:ascii="Segoe UI" w:hAnsi="Segoe UI" w:cs="Segoe UI"/>
-        </w:rPr>
-        <w:t xml:space="preserve"> and click </w:t>
-      </w:r>
-      <w:r>
-        <w:rPr>
-          <w:rFonts w:ascii="Segoe UI" w:hAnsi="Segoe UI" w:cs="Segoe UI"/>
-          <w:b/>
-        </w:rPr>
-        <w:t>OK</w:t>
-      </w:r>
-      <w:r>
-        <w:rPr>
-          <w:rFonts w:ascii="Segoe UI" w:hAnsi="Segoe UI" w:cs="Segoe UI"/>
-        </w:rPr>
-        <w:t>.</w:t>
-      </w:r>
-    </w:p>
-    <w:p>
-      <w:pPr>
-        <w:pStyle w:val="Ln1"/>
-        <w:rPr>
-          <w:rFonts w:ascii="Segoe UI" w:hAnsi="Segoe UI" w:cs="Segoe UI"/>
-        </w:rPr>
-      </w:pPr>
-      <w:r>
-        <w:rPr>
-          <w:rFonts w:ascii="Segoe UI" w:hAnsi="Segoe UI" w:cs="Segoe UI"/>
-        </w:rPr>
-        <w:t xml:space="preserve">Open MyShuttle.API csproj file and </w:t>
-      </w:r>
-      <w:r>
-        <w:rPr>
-          <w:rFonts w:ascii="Segoe UI" w:hAnsi="Segoe UI" w:cs="Segoe UI"/>
-        </w:rPr>
-        <w:t xml:space="preserve">ensure that </w:t>
-      </w:r>
-      <w:r>
-        <w:rPr>
-          <w:rFonts w:ascii="Segoe UI" w:hAnsi="Segoe UI" w:cs="Segoe UI"/>
-        </w:rPr>
-        <w:t>it’s targeting .</w:t>
-      </w:r>
-      <w:r>
-        <w:rPr>
-          <w:rFonts w:ascii="Segoe UI" w:hAnsi="Segoe UI" w:cs="Segoe UI"/>
-        </w:rPr>
-        <w:t>NET S</w:t>
-      </w:r>
-      <w:r>
-        <w:rPr>
-          <w:rFonts w:ascii="Segoe UI" w:hAnsi="Segoe UI" w:cs="Segoe UI"/>
-        </w:rPr>
-        <w:t>tandar</w:t>
-      </w:r>
-      <w:r>
-        <w:rPr>
-          <w:rFonts w:ascii="Segoe UI" w:hAnsi="Segoe UI" w:cs="Segoe UI"/>
-        </w:rPr>
-        <w:t xml:space="preserve">d </w:t>
-      </w:r>
-      <w:r>
-        <w:rPr>
-          <w:rFonts w:ascii="Segoe UI" w:hAnsi="Segoe UI" w:cs="Segoe UI"/>
-        </w:rPr>
-        <w:t>2</w:t>
-      </w:r>
-      <w:r>
-        <w:rPr>
-          <w:rFonts w:ascii="Segoe UI" w:hAnsi="Segoe UI" w:cs="Segoe UI"/>
-        </w:rPr>
-        <w:t>.</w:t>
-      </w:r>
-      <w:r>
-        <w:rPr>
-          <w:rFonts w:ascii="Segoe UI" w:hAnsi="Segoe UI" w:cs="Segoe UI"/>
-        </w:rPr>
-        <w:t>0</w:t>
-      </w:r>
-    </w:p>
-    <w:p>
-      <w:pPr>
-        <w:pStyle w:val="Ln1"/>
-        <w:numPr>
-          <w:ilvl w:val="0"/>
-          <w:numId w:val="0"/>
-        </w:numPr>
-        <w:ind w:left="1080"/>
-        <w:rPr>
-          <w:rFonts w:ascii="Segoe UI" w:hAnsi="Segoe UI" w:cs="Segoe UI"/>
-        </w:rPr>
-      </w:pPr>
-      <w:r>
-        <w:rPr>
-          <w:noProof/>
-        </w:rPr>
-        <w:lastRenderedPageBreak/>
-        <w:drawing>
-          <wp:inline distT="0" distB="0" distL="0" distR="0" wp14:anchorId="0418F607" wp14:editId="48D4AA4E">
-            <wp:extent cx="5486400" cy="1706880"/>
-            <wp:effectExtent l="0" t="0" r="0" b="7620"/>
-            <wp:docPr id="2" name="Picture 2"/>
             <wp:cNvGraphicFramePr>
               <a:graphicFrameLocks xmlns:a="http://schemas.openxmlformats.org/drawingml/2006/main" noChangeAspect="1"/>
             </wp:cNvGraphicFramePr>
@@ -2365,7 +2216,7 @@
                   <pic:spPr>
                     <a:xfrm>
                       <a:off x="0" y="0"/>
-                      <a:ext cx="5486400" cy="1706880"/>
+                      <a:ext cx="4694988" cy="2481714"/>
                     </a:xfrm>
                     <a:prstGeom prst="rect">
                       <a:avLst/>
@@ -2389,14 +2240,27 @@
         <w:rPr>
           <w:rFonts w:ascii="Segoe UI" w:hAnsi="Segoe UI" w:cs="Segoe UI"/>
         </w:rPr>
-        <w:t xml:space="preserve">Delete </w:t>
+        <w:t xml:space="preserve">Name the project as </w:t>
       </w:r>
       <w:r>
         <w:rPr>
           <w:rFonts w:ascii="Segoe UI" w:hAnsi="Segoe UI" w:cs="Segoe UI"/>
           <w:b/>
         </w:rPr>
-        <w:t>Class1.cs</w:t>
+        <w:t>MyShuttle.API</w:t>
+      </w:r>
+      <w:r>
+        <w:rPr>
+          <w:rFonts w:ascii="Segoe UI" w:hAnsi="Segoe UI" w:cs="Segoe UI"/>
+        </w:rPr>
+        <w:t xml:space="preserve"> and click </w:t>
+      </w:r>
+      <w:r>
+        <w:rPr>
+          <w:rFonts w:ascii="Segoe UI" w:hAnsi="Segoe UI" w:cs="Segoe UI"/>
+          <w:b/>
+        </w:rPr>
+        <w:t>OK</w:t>
       </w:r>
       <w:r>
         <w:rPr>
@@ -2416,120 +2280,65 @@
         <w:rPr>
           <w:rFonts w:ascii="Segoe UI" w:hAnsi="Segoe UI" w:cs="Segoe UI"/>
         </w:rPr>
-        <w:t xml:space="preserve">This project will be referenced by </w:t>
-      </w:r>
-      <w:r>
-        <w:rPr>
-          <w:rFonts w:ascii="Segoe UI" w:hAnsi="Segoe UI" w:cs="Segoe UI"/>
-          <w:b/>
-        </w:rPr>
-        <w:t>MyShuttle.Web</w:t>
-      </w:r>
-      <w:r>
-        <w:rPr>
-          <w:rFonts w:ascii="Segoe UI" w:hAnsi="Segoe UI" w:cs="Segoe UI"/>
-        </w:rPr>
-        <w:t>, which is the hosted project. We therefore need to add a reference to MyShuttle.API from MyShuttle.Web.</w:t>
+        <w:t xml:space="preserve">Open MyShuttle.API csproj file and </w:t>
+      </w:r>
+      <w:r>
+        <w:rPr>
+          <w:rFonts w:ascii="Segoe UI" w:hAnsi="Segoe UI" w:cs="Segoe UI"/>
+        </w:rPr>
+        <w:t xml:space="preserve">ensure that </w:t>
+      </w:r>
+      <w:r>
+        <w:rPr>
+          <w:rFonts w:ascii="Segoe UI" w:hAnsi="Segoe UI" w:cs="Segoe UI"/>
+        </w:rPr>
+        <w:t>it’s targeting .</w:t>
+      </w:r>
+      <w:r>
+        <w:rPr>
+          <w:rFonts w:ascii="Segoe UI" w:hAnsi="Segoe UI" w:cs="Segoe UI"/>
+        </w:rPr>
+        <w:t>NET S</w:t>
+      </w:r>
+      <w:r>
+        <w:rPr>
+          <w:rFonts w:ascii="Segoe UI" w:hAnsi="Segoe UI" w:cs="Segoe UI"/>
+        </w:rPr>
+        <w:t>tandar</w:t>
+      </w:r>
+      <w:r>
+        <w:rPr>
+          <w:rFonts w:ascii="Segoe UI" w:hAnsi="Segoe UI" w:cs="Segoe UI"/>
+        </w:rPr>
+        <w:t xml:space="preserve">d </w:t>
+      </w:r>
+      <w:r>
+        <w:rPr>
+          <w:rFonts w:ascii="Segoe UI" w:hAnsi="Segoe UI" w:cs="Segoe UI"/>
+        </w:rPr>
+        <w:t>2</w:t>
+      </w:r>
+      <w:r>
+        <w:rPr>
+          <w:rFonts w:ascii="Segoe UI" w:hAnsi="Segoe UI" w:cs="Segoe UI"/>
+        </w:rPr>
+        <w:t>.</w:t>
+      </w:r>
+      <w:r>
+        <w:rPr>
+          <w:rFonts w:ascii="Segoe UI" w:hAnsi="Segoe UI" w:cs="Segoe UI"/>
+        </w:rPr>
+        <w:t>0</w:t>
       </w:r>
     </w:p>
     <w:p>
       <w:pPr>
         <w:pStyle w:val="Ln1"/>
         <w:numPr>
-          <w:ilvl w:val="1"/>
-          <w:numId w:val="14"/>
+          <w:ilvl w:val="0"/>
+          <w:numId w:val="0"/>
         </w:numPr>
-        <w:rPr>
-          <w:rFonts w:ascii="Segoe UI" w:hAnsi="Segoe UI" w:cs="Segoe UI"/>
-        </w:rPr>
-      </w:pPr>
-      <w:r>
-        <w:rPr>
-          <w:rFonts w:ascii="Segoe UI" w:hAnsi="Segoe UI" w:cs="Segoe UI"/>
-        </w:rPr>
-        <w:t xml:space="preserve">Right-click </w:t>
-      </w:r>
-      <w:r>
-        <w:rPr>
-          <w:rFonts w:ascii="Segoe UI" w:hAnsi="Segoe UI" w:cs="Segoe UI"/>
-          <w:b/>
-        </w:rPr>
-        <w:t>MyShuttle.Web</w:t>
-      </w:r>
-      <w:r>
-        <w:rPr>
-          <w:rFonts w:ascii="Segoe UI" w:hAnsi="Segoe UI" w:cs="Segoe UI"/>
-        </w:rPr>
-        <w:t xml:space="preserve"> project in the Solution Explorer, and click </w:t>
-      </w:r>
-      <w:r>
-        <w:rPr>
-          <w:rFonts w:ascii="Segoe UI" w:hAnsi="Segoe UI" w:cs="Segoe UI"/>
-          <w:b/>
-        </w:rPr>
-        <w:t>Add</w:t>
-      </w:r>
-      <w:r>
-        <w:rPr>
-          <w:rFonts w:ascii="Segoe UI" w:hAnsi="Segoe UI" w:cs="Segoe UI"/>
-        </w:rPr>
-        <w:t xml:space="preserve"> &gt; </w:t>
-      </w:r>
-      <w:r>
-        <w:rPr>
-          <w:rFonts w:ascii="Segoe UI" w:hAnsi="Segoe UI" w:cs="Segoe UI"/>
-          <w:b/>
-        </w:rPr>
-        <w:t>Reference</w:t>
-      </w:r>
-      <w:r>
-        <w:rPr>
-          <w:rFonts w:ascii="Segoe UI" w:hAnsi="Segoe UI" w:cs="Segoe UI"/>
-        </w:rPr>
-        <w:t>.</w:t>
-      </w:r>
-    </w:p>
-    <w:p>
-      <w:pPr>
-        <w:pStyle w:val="Ln1"/>
-        <w:numPr>
-          <w:ilvl w:val="1"/>
-          <w:numId w:val="14"/>
-        </w:numPr>
-        <w:rPr>
-          <w:rFonts w:ascii="Segoe UI" w:hAnsi="Segoe UI" w:cs="Segoe UI"/>
-        </w:rPr>
-      </w:pPr>
-      <w:r>
-        <w:rPr>
-          <w:rFonts w:ascii="Segoe UI" w:hAnsi="Segoe UI" w:cs="Segoe UI"/>
-        </w:rPr>
-        <w:t xml:space="preserve">Select </w:t>
-      </w:r>
-      <w:r>
-        <w:rPr>
-          <w:rFonts w:ascii="Segoe UI" w:hAnsi="Segoe UI" w:cs="Segoe UI"/>
-          <w:b/>
-        </w:rPr>
-        <w:t>MyShuttle.API</w:t>
-      </w:r>
-      <w:r>
-        <w:rPr>
-          <w:rFonts w:ascii="Segoe UI" w:hAnsi="Segoe UI" w:cs="Segoe UI"/>
-        </w:rPr>
-        <w:t xml:space="preserve"> from the check box, and then click </w:t>
-      </w:r>
-      <w:r>
-        <w:rPr>
-          <w:rFonts w:ascii="Segoe UI" w:hAnsi="Segoe UI" w:cs="Segoe UI"/>
-          <w:b/>
-        </w:rPr>
-        <w:t>OK.</w:t>
-      </w:r>
-    </w:p>
-    <w:p>
-      <w:pPr>
-        <w:ind w:left="1440"/>
+        <w:ind w:left="1080"/>
         <w:rPr>
           <w:rFonts w:ascii="Segoe UI" w:hAnsi="Segoe UI" w:cs="Segoe UI"/>
         </w:rPr>
@@ -2538,11 +2347,12 @@
         <w:rPr>
           <w:noProof/>
         </w:rPr>
+        <w:lastRenderedPageBreak/>
         <w:drawing>
-          <wp:inline distT="0" distB="0" distL="0" distR="0" wp14:anchorId="01B732F3" wp14:editId="1BD1E19D">
-            <wp:extent cx="3912152" cy="1958340"/>
-            <wp:effectExtent l="0" t="0" r="0" b="3810"/>
-            <wp:docPr id="4" name="Picture 4"/>
+          <wp:inline distT="0" distB="0" distL="0" distR="0" wp14:anchorId="0418F607" wp14:editId="48D4AA4E">
+            <wp:extent cx="5486400" cy="1706880"/>
+            <wp:effectExtent l="0" t="0" r="0" b="7620"/>
+            <wp:docPr id="2" name="Picture 2"/>
             <wp:cNvGraphicFramePr>
               <a:graphicFrameLocks xmlns:a="http://schemas.openxmlformats.org/drawingml/2006/main" noChangeAspect="1"/>
             </wp:cNvGraphicFramePr>
@@ -2562,7 +2372,7 @@
                   <pic:spPr>
                     <a:xfrm>
                       <a:off x="0" y="0"/>
-                      <a:ext cx="3918894" cy="1961715"/>
+                      <a:ext cx="5486400" cy="1706880"/>
                     </a:xfrm>
                     <a:prstGeom prst="rect">
                       <a:avLst/>
@@ -2578,92 +2388,155 @@
     <w:p>
       <w:pPr>
         <w:pStyle w:val="Ln1"/>
-      </w:pPr>
-      <w:r>
-        <w:t xml:space="preserve">Up until now, the Web project has only needed to access the CarrierRepository, but our API will need to access the repositories for Drivers, Vehicles and Rides. Add the following to the </w:t>
-      </w:r>
-      <w:r>
-        <w:rPr>
+        <w:rPr>
+          <w:rFonts w:ascii="Segoe UI" w:hAnsi="Segoe UI" w:cs="Segoe UI"/>
+        </w:rPr>
+      </w:pPr>
+      <w:r>
+        <w:rPr>
+          <w:rFonts w:ascii="Segoe UI" w:hAnsi="Segoe UI" w:cs="Segoe UI"/>
+        </w:rPr>
+        <w:t xml:space="preserve">Delete </w:t>
+      </w:r>
+      <w:r>
+        <w:rPr>
+          <w:rFonts w:ascii="Segoe UI" w:hAnsi="Segoe UI" w:cs="Segoe UI"/>
           <w:b/>
         </w:rPr>
-        <w:t>MyShuttle.Web/AppBuilderExtensions/</w:t>
+        <w:t>Class1.cs</w:t>
+      </w:r>
+      <w:r>
+        <w:rPr>
+          <w:rFonts w:ascii="Segoe UI" w:hAnsi="Segoe UI" w:cs="Segoe UI"/>
+        </w:rPr>
+        <w:t>.</w:t>
+      </w:r>
+    </w:p>
+    <w:p>
+      <w:pPr>
+        <w:pStyle w:val="Ln1"/>
+        <w:rPr>
+          <w:rFonts w:ascii="Segoe UI" w:hAnsi="Segoe UI" w:cs="Segoe UI"/>
+        </w:rPr>
+      </w:pPr>
+      <w:r>
+        <w:rPr>
+          <w:rFonts w:ascii="Segoe UI" w:hAnsi="Segoe UI" w:cs="Segoe UI"/>
+        </w:rPr>
+        <w:t xml:space="preserve">This project will be referenced by </w:t>
       </w:r>
       <w:r>
         <w:rPr>
           <w:rFonts w:ascii="Segoe UI" w:hAnsi="Segoe UI" w:cs="Segoe UI"/>
           <w:b/>
         </w:rPr>
-        <w:t>DependenciesExtensions.cs</w:t>
+        <w:t>MyShuttle.Web</w:t>
+      </w:r>
+      <w:r>
+        <w:rPr>
+          <w:rFonts w:ascii="Segoe UI" w:hAnsi="Segoe UI" w:cs="Segoe UI"/>
+        </w:rPr>
+        <w:t>, which is the hosted project. We therefore need to add a reference to MyShuttle.API from MyShuttle.Web.</w:t>
+      </w:r>
+    </w:p>
+    <w:p>
+      <w:pPr>
+        <w:pStyle w:val="Ln1"/>
+        <w:numPr>
+          <w:ilvl w:val="1"/>
+          <w:numId w:val="14"/>
+        </w:numPr>
+        <w:rPr>
+          <w:rFonts w:ascii="Segoe UI" w:hAnsi="Segoe UI" w:cs="Segoe UI"/>
+        </w:rPr>
+      </w:pPr>
+      <w:r>
+        <w:rPr>
+          <w:rFonts w:ascii="Segoe UI" w:hAnsi="Segoe UI" w:cs="Segoe UI"/>
+        </w:rPr>
+        <w:t xml:space="preserve">Right-click </w:t>
       </w:r>
       <w:r>
         <w:rPr>
           <w:rFonts w:ascii="Segoe UI" w:hAnsi="Segoe UI" w:cs="Segoe UI"/>
           <w:b/>
         </w:rPr>
-        <w:t xml:space="preserve"> </w:t>
-      </w:r>
-      <w:r>
-        <w:t>file:</w:t>
-      </w:r>
-    </w:p>
-    <w:p>
-      <w:pPr>
-        <w:pStyle w:val="Code"/>
-        <w:ind w:left="1080"/>
-        <w:rPr>
-          <w:rFonts w:ascii="Segoe UI" w:hAnsi="Segoe UI" w:cs="Segoe UI"/>
-        </w:rPr>
-      </w:pPr>
-      <w:r>
-        <w:rPr>
-          <w:rFonts w:ascii="Segoe UI" w:hAnsi="Segoe UI" w:cs="Segoe UI"/>
-        </w:rPr>
-        <w:t>services.AddScoped&lt;IDriverRepository, DriverRepository&gt;();</w:t>
-      </w:r>
-    </w:p>
-    <w:p>
-      <w:pPr>
-        <w:pStyle w:val="Code"/>
-        <w:ind w:left="1080"/>
-        <w:rPr>
-          <w:rFonts w:ascii="Segoe UI" w:hAnsi="Segoe UI" w:cs="Segoe UI"/>
-        </w:rPr>
-      </w:pPr>
-      <w:r>
-        <w:rPr>
-          <w:rFonts w:ascii="Segoe UI" w:hAnsi="Segoe UI" w:cs="Segoe UI"/>
-        </w:rPr>
-        <w:t>services.AddScoped&lt;IVehicleRepository, VehicleRepository&gt;();</w:t>
-      </w:r>
-    </w:p>
-    <w:p>
-      <w:pPr>
-        <w:pStyle w:val="Code"/>
-        <w:ind w:left="1080"/>
-        <w:rPr>
-          <w:rFonts w:ascii="Segoe UI" w:hAnsi="Segoe UI" w:cs="Segoe UI"/>
-        </w:rPr>
-      </w:pPr>
-      <w:r>
-        <w:rPr>
-          <w:rFonts w:ascii="Segoe UI" w:hAnsi="Segoe UI" w:cs="Segoe UI"/>
-        </w:rPr>
-        <w:t>services.AddScoped&lt;IRidesRepository, RidesRepository&gt;();</w:t>
-      </w:r>
-    </w:p>
-    <w:p>
-      <w:pPr>
-        <w:pStyle w:val="Art"/>
-        <w:ind w:left="1224"/>
-        <w:rPr>
-          <w:rFonts w:ascii="Segoe UI" w:hAnsi="Segoe UI" w:cs="Segoe UI"/>
-        </w:rPr>
-      </w:pPr>
-    </w:p>
-    <w:p>
-      <w:pPr>
-        <w:pStyle w:val="Art"/>
-        <w:ind w:left="1224"/>
+        <w:t>MyShuttle.Web</w:t>
+      </w:r>
+      <w:r>
+        <w:rPr>
+          <w:rFonts w:ascii="Segoe UI" w:hAnsi="Segoe UI" w:cs="Segoe UI"/>
+        </w:rPr>
+        <w:t xml:space="preserve"> project in the Solution Explorer, and click </w:t>
+      </w:r>
+      <w:r>
+        <w:rPr>
+          <w:rFonts w:ascii="Segoe UI" w:hAnsi="Segoe UI" w:cs="Segoe UI"/>
+          <w:b/>
+        </w:rPr>
+        <w:t>Add</w:t>
+      </w:r>
+      <w:r>
+        <w:rPr>
+          <w:rFonts w:ascii="Segoe UI" w:hAnsi="Segoe UI" w:cs="Segoe UI"/>
+        </w:rPr>
+        <w:t xml:space="preserve"> &gt; </w:t>
+      </w:r>
+      <w:r>
+        <w:rPr>
+          <w:rFonts w:ascii="Segoe UI" w:hAnsi="Segoe UI" w:cs="Segoe UI"/>
+          <w:b/>
+        </w:rPr>
+        <w:t>Reference</w:t>
+      </w:r>
+      <w:r>
+        <w:rPr>
+          <w:rFonts w:ascii="Segoe UI" w:hAnsi="Segoe UI" w:cs="Segoe UI"/>
+        </w:rPr>
+        <w:t>.</w:t>
+      </w:r>
+    </w:p>
+    <w:p>
+      <w:pPr>
+        <w:pStyle w:val="Ln1"/>
+        <w:numPr>
+          <w:ilvl w:val="1"/>
+          <w:numId w:val="14"/>
+        </w:numPr>
+        <w:rPr>
+          <w:rFonts w:ascii="Segoe UI" w:hAnsi="Segoe UI" w:cs="Segoe UI"/>
+        </w:rPr>
+      </w:pPr>
+      <w:r>
+        <w:rPr>
+          <w:rFonts w:ascii="Segoe UI" w:hAnsi="Segoe UI" w:cs="Segoe UI"/>
+        </w:rPr>
+        <w:t xml:space="preserve">Select </w:t>
+      </w:r>
+      <w:r>
+        <w:rPr>
+          <w:rFonts w:ascii="Segoe UI" w:hAnsi="Segoe UI" w:cs="Segoe UI"/>
+          <w:b/>
+        </w:rPr>
+        <w:t>MyShuttle.API</w:t>
+      </w:r>
+      <w:r>
+        <w:rPr>
+          <w:rFonts w:ascii="Segoe UI" w:hAnsi="Segoe UI" w:cs="Segoe UI"/>
+        </w:rPr>
+        <w:t xml:space="preserve"> from the check box, and then click </w:t>
+      </w:r>
+      <w:r>
+        <w:rPr>
+          <w:rFonts w:ascii="Segoe UI" w:hAnsi="Segoe UI" w:cs="Segoe UI"/>
+          <w:b/>
+        </w:rPr>
+        <w:t>OK.</w:t>
+      </w:r>
+    </w:p>
+    <w:p>
+      <w:pPr>
+        <w:ind w:left="1440"/>
         <w:rPr>
           <w:rFonts w:ascii="Segoe UI" w:hAnsi="Segoe UI" w:cs="Segoe UI"/>
         </w:rPr>
@@ -2672,12 +2545,11 @@
         <w:rPr>
           <w:noProof/>
         </w:rPr>
-        <w:lastRenderedPageBreak/>
         <w:drawing>
-          <wp:inline distT="0" distB="0" distL="0" distR="0" wp14:anchorId="5629285E" wp14:editId="03EF6410">
-            <wp:extent cx="5486400" cy="3302635"/>
-            <wp:effectExtent l="0" t="0" r="0" b="0"/>
-            <wp:docPr id="5" name="Picture 5"/>
+          <wp:inline distT="0" distB="0" distL="0" distR="0" wp14:anchorId="01B732F3" wp14:editId="1BD1E19D">
+            <wp:extent cx="3912152" cy="1958340"/>
+            <wp:effectExtent l="0" t="0" r="0" b="3810"/>
+            <wp:docPr id="4" name="Picture 4"/>
             <wp:cNvGraphicFramePr>
               <a:graphicFrameLocks xmlns:a="http://schemas.openxmlformats.org/drawingml/2006/main" noChangeAspect="1"/>
             </wp:cNvGraphicFramePr>
@@ -2697,7 +2569,7 @@
                   <pic:spPr>
                     <a:xfrm>
                       <a:off x="0" y="0"/>
-                      <a:ext cx="5486400" cy="3302635"/>
+                      <a:ext cx="3918894" cy="1961715"/>
                     </a:xfrm>
                     <a:prstGeom prst="rect">
                       <a:avLst/>
@@ -2713,711 +2585,92 @@
     <w:p>
       <w:pPr>
         <w:pStyle w:val="Ln1"/>
-        <w:rPr>
-          <w:rFonts w:ascii="Segoe UI" w:hAnsi="Segoe UI" w:cs="Segoe UI"/>
-        </w:rPr>
-      </w:pPr>
-      <w:r>
-        <w:rPr>
-          <w:rFonts w:ascii="Segoe UI" w:hAnsi="Segoe UI" w:cs="Segoe UI"/>
-        </w:rPr>
-        <w:t>The API project itself will reference our Data and Model projects, so add these as references to the MyShuttle.API project in the same way:</w:t>
-      </w:r>
-    </w:p>
-    <w:p>
-      <w:pPr>
-        <w:pStyle w:val="Ln1"/>
-        <w:numPr>
-          <w:ilvl w:val="1"/>
-          <w:numId w:val="14"/>
-        </w:numPr>
-        <w:rPr>
-          <w:rFonts w:ascii="Segoe UI" w:hAnsi="Segoe UI" w:cs="Segoe UI"/>
-        </w:rPr>
-      </w:pPr>
-      <w:r>
-        <w:rPr>
-          <w:rFonts w:ascii="Segoe UI" w:hAnsi="Segoe UI" w:cs="Segoe UI"/>
-        </w:rPr>
-        <w:t xml:space="preserve">Right-click </w:t>
-      </w:r>
-      <w:r>
-        <w:rPr>
-          <w:rFonts w:ascii="Segoe UI" w:hAnsi="Segoe UI" w:cs="Segoe UI"/>
+      </w:pPr>
+      <w:r>
+        <w:t xml:space="preserve">Up until now, the Web project has only needed to access the CarrierRepository, but our API will need to access the repositories for Drivers, Vehicles and Rides. Add the following to the </w:t>
+      </w:r>
+      <w:r>
+        <w:rPr>
           <w:b/>
         </w:rPr>
-        <w:t>MyShuttle.API</w:t>
-      </w:r>
-      <w:r>
-        <w:rPr>
-          <w:rFonts w:ascii="Segoe UI" w:hAnsi="Segoe UI" w:cs="Segoe UI"/>
-        </w:rPr>
-        <w:t xml:space="preserve"> and click </w:t>
+        <w:t>MyShuttle.Web/AppBuilderExtensions/</w:t>
       </w:r>
       <w:r>
         <w:rPr>
           <w:rFonts w:ascii="Segoe UI" w:hAnsi="Segoe UI" w:cs="Segoe UI"/>
           <w:b/>
         </w:rPr>
-        <w:t>Add</w:t>
-      </w:r>
-      <w:r>
-        <w:rPr>
-          <w:rFonts w:ascii="Segoe UI" w:hAnsi="Segoe UI" w:cs="Segoe UI"/>
-        </w:rPr>
-        <w:t xml:space="preserve"> &gt; </w:t>
+        <w:t>DependenciesExtensions.cs</w:t>
       </w:r>
       <w:r>
         <w:rPr>
           <w:rFonts w:ascii="Segoe UI" w:hAnsi="Segoe UI" w:cs="Segoe UI"/>
           <w:b/>
         </w:rPr>
-        <w:t>Reference.</w:t>
-      </w:r>
-    </w:p>
-    <w:p>
-      <w:pPr>
-        <w:pStyle w:val="Ln1"/>
-        <w:numPr>
-          <w:ilvl w:val="1"/>
-          <w:numId w:val="14"/>
-        </w:numPr>
-        <w:rPr>
-          <w:rFonts w:ascii="Segoe UI" w:hAnsi="Segoe UI" w:cs="Segoe UI"/>
-          <w:b/>
-        </w:rPr>
-      </w:pPr>
-      <w:r>
-        <w:rPr>
-          <w:rFonts w:ascii="Segoe UI" w:hAnsi="Segoe UI" w:cs="Segoe UI"/>
-        </w:rPr>
-        <w:t xml:space="preserve">Select </w:t>
-      </w:r>
-      <w:r>
-        <w:rPr>
-          <w:rFonts w:ascii="Segoe UI" w:hAnsi="Segoe UI" w:cs="Segoe UI"/>
-          <w:b/>
-        </w:rPr>
-        <w:t>MyShuttle.Data</w:t>
-      </w:r>
-      <w:r>
-        <w:rPr>
-          <w:rFonts w:ascii="Segoe UI" w:hAnsi="Segoe UI" w:cs="Segoe UI"/>
-        </w:rPr>
-        <w:t xml:space="preserve"> and </w:t>
-      </w:r>
-      <w:r>
-        <w:rPr>
-          <w:rFonts w:ascii="Segoe UI" w:hAnsi="Segoe UI" w:cs="Segoe UI"/>
-          <w:b/>
-        </w:rPr>
-        <w:t>MyShuttle.Model</w:t>
-      </w:r>
-      <w:r>
-        <w:rPr>
-          <w:rFonts w:ascii="Segoe UI" w:hAnsi="Segoe UI" w:cs="Segoe UI"/>
-        </w:rPr>
-        <w:t xml:space="preserve">, and then click </w:t>
-      </w:r>
-      <w:r>
-        <w:rPr>
-          <w:rFonts w:ascii="Segoe UI" w:hAnsi="Segoe UI" w:cs="Segoe UI"/>
-          <w:b/>
-        </w:rPr>
-        <w:t>OK.</w:t>
-      </w:r>
-    </w:p>
-    <w:p>
-      <w:pPr>
-        <w:pStyle w:val="Ln1"/>
-        <w:rPr>
-          <w:rFonts w:ascii="Segoe UI" w:hAnsi="Segoe UI" w:cs="Segoe UI"/>
-        </w:rPr>
-      </w:pPr>
-      <w:r>
-        <w:rPr>
-          <w:rFonts w:ascii="Segoe UI" w:hAnsi="Segoe UI" w:cs="Segoe UI"/>
-        </w:rPr>
-        <w:t xml:space="preserve">Add the structure for the API source files. Add three folders to the </w:t>
-      </w:r>
-      <w:r>
-        <w:rPr>
-          <w:rFonts w:ascii="Segoe UI" w:hAnsi="Segoe UI" w:cs="Segoe UI"/>
-          <w:b/>
-        </w:rPr>
-        <w:t>MyShuttle.API</w:t>
-      </w:r>
-      <w:r>
-        <w:rPr>
-          <w:rFonts w:ascii="Segoe UI" w:hAnsi="Segoe UI" w:cs="Segoe UI"/>
-        </w:rPr>
-        <w:t xml:space="preserve"> project (Right-click </w:t>
-      </w:r>
-      <w:r>
-        <w:rPr>
-          <w:rFonts w:ascii="Segoe UI" w:hAnsi="Segoe UI" w:cs="Segoe UI"/>
-          <w:b/>
-        </w:rPr>
-        <w:t>Project</w:t>
-      </w:r>
-      <w:r>
-        <w:rPr>
-          <w:rFonts w:ascii="Segoe UI" w:hAnsi="Segoe UI" w:cs="Segoe UI"/>
-        </w:rPr>
-        <w:t xml:space="preserve">, and click </w:t>
-      </w:r>
-      <w:r>
-        <w:rPr>
-          <w:rFonts w:ascii="Segoe UI" w:hAnsi="Segoe UI" w:cs="Segoe UI"/>
-          <w:b/>
-        </w:rPr>
-        <w:t>Add</w:t>
-      </w:r>
-      <w:r>
-        <w:rPr>
-          <w:rFonts w:ascii="Segoe UI" w:hAnsi="Segoe UI" w:cs="Segoe UI"/>
-        </w:rPr>
-        <w:t xml:space="preserve"> &gt; </w:t>
-      </w:r>
-      <w:r>
-        <w:rPr>
-          <w:rFonts w:ascii="Segoe UI" w:hAnsi="Segoe UI" w:cs="Segoe UI"/>
-          <w:b/>
-        </w:rPr>
-        <w:t>New Folder</w:t>
-      </w:r>
-      <w:r>
-        <w:rPr>
-          <w:rFonts w:ascii="Segoe UI" w:hAnsi="Segoe UI" w:cs="Segoe UI"/>
-        </w:rPr>
-        <w:t>), called:</w:t>
-      </w:r>
-    </w:p>
-    <w:p>
-      <w:pPr>
-        <w:pStyle w:val="Ln1"/>
-        <w:numPr>
-          <w:ilvl w:val="1"/>
-          <w:numId w:val="14"/>
-        </w:numPr>
-        <w:rPr>
-          <w:rFonts w:ascii="Segoe UI" w:hAnsi="Segoe UI" w:cs="Segoe UI"/>
-        </w:rPr>
-      </w:pPr>
-      <w:r>
-        <w:rPr>
-          <w:rFonts w:ascii="Segoe UI" w:hAnsi="Segoe UI" w:cs="Segoe UI"/>
-        </w:rPr>
-        <w:t>Controllers (for the API Controllers themselves)</w:t>
-      </w:r>
-    </w:p>
-    <w:p>
-      <w:pPr>
-        <w:pStyle w:val="Ln1"/>
-        <w:numPr>
-          <w:ilvl w:val="1"/>
-          <w:numId w:val="14"/>
-        </w:numPr>
-        <w:rPr>
-          <w:rFonts w:ascii="Segoe UI" w:hAnsi="Segoe UI" w:cs="Segoe UI"/>
-        </w:rPr>
-      </w:pPr>
-      <w:r>
-        <w:rPr>
-          <w:rFonts w:ascii="Segoe UI" w:hAnsi="Segoe UI" w:cs="Segoe UI"/>
-        </w:rPr>
-        <w:t>Constant (for configuration files)</w:t>
-      </w:r>
-    </w:p>
-    <w:p>
-      <w:pPr>
-        <w:pStyle w:val="Ln1"/>
-        <w:numPr>
-          <w:ilvl w:val="1"/>
-          <w:numId w:val="14"/>
-        </w:numPr>
-        <w:rPr>
-          <w:rFonts w:ascii="Segoe UI" w:hAnsi="Segoe UI" w:cs="Segoe UI"/>
-        </w:rPr>
-      </w:pPr>
-      <w:r>
-        <w:rPr>
-          <w:rFonts w:ascii="Segoe UI" w:hAnsi="Segoe UI" w:cs="Segoe UI"/>
-        </w:rPr>
-        <w:t>Filters (where we will store all our Http Filter classes)</w:t>
-      </w:r>
-    </w:p>
-    <w:p>
-      <w:pPr>
-        <w:spacing w:after="0" w:line="240" w:lineRule="auto"/>
-        <w:rPr>
-          <w:rFonts w:ascii="Segoe UI" w:eastAsia="MS Mincho" w:hAnsi="Segoe UI" w:cs="Segoe UI"/>
-          <w:iCs/>
-          <w:kern w:val="32"/>
-          <w:sz w:val="34"/>
-          <w:szCs w:val="20"/>
-          <w:lang w:eastAsia="ja-JP"/>
-        </w:rPr>
-      </w:pPr>
-      <w:r>
-        <w:rPr>
-          <w:rFonts w:ascii="Segoe UI" w:hAnsi="Segoe UI" w:cs="Segoe UI"/>
-        </w:rPr>
-        <w:br w:type="page"/>
-      </w:r>
-    </w:p>
-    <w:p>
-      <w:pPr>
-        <w:pStyle w:val="Heading2TU"/>
-      </w:pPr>
-      <w:bookmarkStart w:id="10" w:name="_Toc343250600"/>
-      <w:bookmarkStart w:id="11" w:name="_Toc480208793"/>
-      <w:r>
-        <w:lastRenderedPageBreak/>
-        <w:t xml:space="preserve">Exercise 2: </w:t>
-      </w:r>
-      <w:bookmarkEnd w:id="10"/>
-      <w:r>
-        <w:t>Implement the F</w:t>
-      </w:r>
-      <w:r>
-        <w:t>irst API Controller</w:t>
-      </w:r>
-      <w:bookmarkEnd w:id="11"/>
-    </w:p>
-    <w:p>
-      <w:pPr>
-        <w:pStyle w:val="Heading4"/>
-        <w:ind w:left="720"/>
-      </w:pPr>
-      <w:r>
-        <w:t>Objectives</w:t>
-      </w:r>
-    </w:p>
-    <w:p>
-      <w:pPr>
-        <w:ind w:left="720"/>
-        <w:rPr>
-          <w:rFonts w:ascii="Segoe UI" w:hAnsi="Segoe UI" w:cs="Segoe UI"/>
-        </w:rPr>
-      </w:pPr>
-      <w:r>
-        <w:rPr>
-          <w:rFonts w:ascii="Segoe UI" w:hAnsi="Segoe UI" w:cs="Segoe UI"/>
-        </w:rPr>
-        <w:t>In this exercise, you will:</w:t>
-      </w:r>
-    </w:p>
-    <w:p>
-      <w:pPr>
-        <w:pStyle w:val="Lb1"/>
-        <w:numPr>
-          <w:ilvl w:val="0"/>
-          <w:numId w:val="28"/>
-        </w:numPr>
-        <w:tabs>
-          <w:tab w:val="num" w:pos="1080"/>
-        </w:tabs>
-        <w:spacing w:after="60" w:line="264" w:lineRule="auto"/>
+        <w:t xml:space="preserve"> </w:t>
+      </w:r>
+      <w:r>
+        <w:t>file:</w:t>
+      </w:r>
+    </w:p>
+    <w:p>
+      <w:pPr>
+        <w:pStyle w:val="Code"/>
         <w:ind w:left="1080"/>
-        <w:contextualSpacing/>
-        <w:rPr>
-          <w:rFonts w:ascii="Segoe UI" w:eastAsia="MS Mincho" w:hAnsi="Segoe UI" w:cs="Segoe UI"/>
-          <w:color w:val="404040" w:themeColor="text1" w:themeTint="BF"/>
-          <w:sz w:val="21"/>
-          <w:lang w:eastAsia="ja-JP"/>
-        </w:rPr>
-      </w:pPr>
-      <w:r>
-        <w:rPr>
-          <w:rFonts w:ascii="Segoe UI" w:eastAsia="MS Mincho" w:hAnsi="Segoe UI" w:cs="Segoe UI"/>
-          <w:color w:val="404040" w:themeColor="text1" w:themeTint="BF"/>
-          <w:sz w:val="21"/>
-          <w:lang w:eastAsia="ja-JP"/>
-        </w:rPr>
-        <w:t>Create API Controllers</w:t>
-      </w:r>
-      <w:r>
-        <w:rPr>
-          <w:rFonts w:ascii="Segoe UI" w:eastAsia="MS Mincho" w:hAnsi="Segoe UI" w:cs="Segoe UI"/>
-          <w:color w:val="404040" w:themeColor="text1" w:themeTint="BF"/>
-          <w:sz w:val="21"/>
-          <w:lang w:eastAsia="ja-JP"/>
-        </w:rPr>
-        <w:t>.</w:t>
-      </w:r>
-    </w:p>
-    <w:p>
-      <w:pPr>
-        <w:pStyle w:val="Lb1"/>
-        <w:numPr>
-          <w:ilvl w:val="0"/>
-          <w:numId w:val="28"/>
-        </w:numPr>
-        <w:tabs>
-          <w:tab w:val="num" w:pos="1080"/>
-        </w:tabs>
-        <w:spacing w:after="60" w:line="264" w:lineRule="auto"/>
+        <w:rPr>
+          <w:rFonts w:ascii="Segoe UI" w:hAnsi="Segoe UI" w:cs="Segoe UI"/>
+        </w:rPr>
+      </w:pPr>
+      <w:r>
+        <w:rPr>
+          <w:rFonts w:ascii="Segoe UI" w:hAnsi="Segoe UI" w:cs="Segoe UI"/>
+        </w:rPr>
+        <w:t>services.AddScoped&lt;IDriverRepository, DriverRepository&gt;();</w:t>
+      </w:r>
+    </w:p>
+    <w:p>
+      <w:pPr>
+        <w:pStyle w:val="Code"/>
         <w:ind w:left="1080"/>
-        <w:contextualSpacing/>
-        <w:rPr>
-          <w:rFonts w:ascii="Segoe UI" w:eastAsia="MS Mincho" w:hAnsi="Segoe UI" w:cs="Segoe UI"/>
-          <w:color w:val="404040" w:themeColor="text1" w:themeTint="BF"/>
-          <w:sz w:val="21"/>
-          <w:lang w:eastAsia="ja-JP"/>
-        </w:rPr>
-      </w:pPr>
-      <w:r>
-        <w:rPr>
-          <w:rFonts w:ascii="Segoe UI" w:eastAsia="MS Mincho" w:hAnsi="Segoe UI" w:cs="Segoe UI"/>
-          <w:color w:val="404040" w:themeColor="text1" w:themeTint="BF"/>
-          <w:sz w:val="21"/>
-          <w:lang w:eastAsia="ja-JP"/>
-        </w:rPr>
-        <w:t>Implement a CRUD (Cr</w:t>
-      </w:r>
-      <w:r>
-        <w:rPr>
-          <w:rFonts w:ascii="Segoe UI" w:eastAsia="MS Mincho" w:hAnsi="Segoe UI" w:cs="Segoe UI"/>
-          <w:color w:val="404040" w:themeColor="text1" w:themeTint="BF"/>
-          <w:sz w:val="21"/>
-          <w:lang w:eastAsia="ja-JP"/>
-        </w:rPr>
-        <w:t>eate,</w:t>
-      </w:r>
-      <w:r>
-        <w:rPr>
-          <w:rFonts w:ascii="Segoe UI" w:eastAsia="MS Mincho" w:hAnsi="Segoe UI" w:cs="Segoe UI"/>
-          <w:color w:val="404040" w:themeColor="text1" w:themeTint="BF"/>
-          <w:sz w:val="21"/>
-          <w:lang w:eastAsia="ja-JP"/>
-        </w:rPr>
-        <w:t xml:space="preserve"> Read,</w:t>
-      </w:r>
-      <w:r>
-        <w:rPr>
-          <w:rFonts w:ascii="Segoe UI" w:eastAsia="MS Mincho" w:hAnsi="Segoe UI" w:cs="Segoe UI"/>
-          <w:color w:val="404040" w:themeColor="text1" w:themeTint="BF"/>
-          <w:sz w:val="21"/>
-          <w:lang w:eastAsia="ja-JP"/>
-        </w:rPr>
-        <w:t xml:space="preserve"> Update, </w:t>
-      </w:r>
-      <w:r>
-        <w:rPr>
-          <w:rFonts w:ascii="Segoe UI" w:eastAsia="MS Mincho" w:hAnsi="Segoe UI" w:cs="Segoe UI"/>
-          <w:color w:val="404040" w:themeColor="text1" w:themeTint="BF"/>
-          <w:sz w:val="21"/>
-          <w:lang w:eastAsia="ja-JP"/>
-        </w:rPr>
-        <w:t xml:space="preserve">and </w:t>
-      </w:r>
-      <w:r>
-        <w:rPr>
-          <w:rFonts w:ascii="Segoe UI" w:eastAsia="MS Mincho" w:hAnsi="Segoe UI" w:cs="Segoe UI"/>
-          <w:color w:val="404040" w:themeColor="text1" w:themeTint="BF"/>
-          <w:sz w:val="21"/>
-          <w:lang w:eastAsia="ja-JP"/>
-        </w:rPr>
-        <w:t>Delete) API using HttpPost, HttpPut, HttpDelete and HttpGet actions</w:t>
-      </w:r>
-      <w:r>
-        <w:rPr>
-          <w:rFonts w:ascii="Segoe UI" w:eastAsia="MS Mincho" w:hAnsi="Segoe UI" w:cs="Segoe UI"/>
-          <w:color w:val="404040" w:themeColor="text1" w:themeTint="BF"/>
-          <w:sz w:val="21"/>
-          <w:lang w:eastAsia="ja-JP"/>
-        </w:rPr>
-        <w:t>.</w:t>
-      </w:r>
-    </w:p>
-    <w:p>
-      <w:pPr>
-        <w:pStyle w:val="Heading4"/>
-        <w:ind w:left="720"/>
-      </w:pPr>
-      <w:r>
-        <w:t>Scenario</w:t>
-      </w:r>
-    </w:p>
-    <w:p>
-      <w:pPr>
-        <w:ind w:left="720"/>
-        <w:rPr>
-          <w:rFonts w:ascii="Segoe UI" w:hAnsi="Segoe UI" w:cs="Segoe UI"/>
-        </w:rPr>
-      </w:pPr>
-      <w:r>
-        <w:rPr>
-          <w:rFonts w:ascii="Segoe UI" w:hAnsi="Segoe UI" w:cs="Segoe UI"/>
-        </w:rPr>
-        <w:t>Our A</w:t>
-      </w:r>
-      <w:r>
-        <w:rPr>
-          <w:rFonts w:ascii="Segoe UI" w:hAnsi="Segoe UI" w:cs="Segoe UI"/>
-        </w:rPr>
-        <w:t xml:space="preserve">PI will support two resources: Analytics and Drivers. </w:t>
-      </w:r>
-      <w:r>
-        <w:rPr>
-          <w:rFonts w:ascii="Segoe UI" w:hAnsi="Segoe UI" w:cs="Segoe UI"/>
-        </w:rPr>
-        <w:t>Analytics is a simple read</w:t>
-      </w:r>
-      <w:r>
-        <w:rPr>
-          <w:rFonts w:ascii="Segoe UI" w:hAnsi="Segoe UI" w:cs="Segoe UI"/>
-        </w:rPr>
-        <w:t>-</w:t>
-      </w:r>
-      <w:r>
-        <w:rPr>
-          <w:rFonts w:ascii="Segoe UI" w:hAnsi="Segoe UI" w:cs="Segoe UI"/>
-        </w:rPr>
-        <w:t>only API that returns dashboard level details about the</w:t>
-      </w:r>
-      <w:r>
-        <w:rPr>
-          <w:rFonts w:ascii="Segoe UI" w:hAnsi="Segoe UI" w:cs="Segoe UI"/>
-        </w:rPr>
-        <w:t xml:space="preserve"> data within our repositories. </w:t>
-      </w:r>
-      <w:r>
-        <w:rPr>
-          <w:rFonts w:ascii="Segoe UI" w:hAnsi="Segoe UI" w:cs="Segoe UI"/>
-        </w:rPr>
-        <w:t>Drivers is a CRUD controller that will allow an external caller to read and write Driver data in the system.</w:t>
-      </w:r>
-    </w:p>
-    <w:p>
-      <w:pPr>
-        <w:pStyle w:val="ProcedureHeading0"/>
-      </w:pPr>
-      <w:r>
-        <w:t>Task 1: Implement DriversController</w:t>
-      </w:r>
-    </w:p>
-    <w:p>
-      <w:pPr>
-        <w:rPr>
-          <w:rFonts w:ascii="Segoe UI" w:hAnsi="Segoe UI" w:cs="Segoe UI"/>
-        </w:rPr>
-      </w:pPr>
-      <w:r>
-        <w:rPr>
-          <w:rFonts w:ascii="Segoe UI" w:hAnsi="Segoe UI" w:cs="Segoe UI"/>
-        </w:rPr>
-        <w:t xml:space="preserve">In a similar way to the UI part of the application, Controllers are used to handle requests coming in to the application.  </w:t>
-      </w:r>
-    </w:p>
-    <w:p>
-      <w:pPr>
-        <w:rPr>
-          <w:rFonts w:ascii="Segoe UI" w:hAnsi="Segoe UI" w:cs="Segoe UI"/>
-        </w:rPr>
-      </w:pPr>
-      <w:r>
-        <w:rPr>
-          <w:rFonts w:ascii="Segoe UI" w:hAnsi="Segoe UI" w:cs="Segoe UI"/>
-        </w:rPr>
-        <w:t>Each controller represents a grouping of API functions that can be cal</w:t>
-      </w:r>
-      <w:r>
-        <w:rPr>
-          <w:rFonts w:ascii="Segoe UI" w:hAnsi="Segoe UI" w:cs="Segoe UI"/>
-        </w:rPr>
-        <w:t xml:space="preserve">led via the routing framework. </w:t>
-      </w:r>
-      <w:r>
-        <w:rPr>
-          <w:rFonts w:ascii="Segoe UI" w:hAnsi="Segoe UI" w:cs="Segoe UI"/>
-        </w:rPr>
-        <w:t>Usually a controller gives access to data and functionality scoped</w:t>
-      </w:r>
-      <w:r>
-        <w:rPr>
-          <w:rFonts w:ascii="Segoe UI" w:hAnsi="Segoe UI" w:cs="Segoe UI"/>
-        </w:rPr>
-        <w:t xml:space="preserve"> to a single type of resource. </w:t>
-      </w:r>
-      <w:r>
-        <w:rPr>
-          <w:rFonts w:ascii="Segoe UI" w:hAnsi="Segoe UI" w:cs="Segoe UI"/>
-        </w:rPr>
-        <w:t>In our project we will create a controller to access the Drivers in the system, and another for accessing Analytics data, to provide a feed to the dashboard.</w:t>
-      </w:r>
-      <w:r>
-        <w:rPr>
-          <w:rFonts w:ascii="Segoe UI" w:hAnsi="Segoe UI" w:cs="Segoe UI"/>
-        </w:rPr>
-        <w:t xml:space="preserve"> </w:t>
-      </w:r>
-    </w:p>
-    <w:p>
-      <w:pPr>
-        <w:rPr>
-          <w:rFonts w:ascii="Segoe UI" w:hAnsi="Segoe UI" w:cs="Segoe UI"/>
-        </w:rPr>
-      </w:pPr>
-      <w:r>
-        <w:rPr>
-          <w:rFonts w:ascii="Segoe UI" w:hAnsi="Segoe UI" w:cs="Segoe UI"/>
-        </w:rPr>
-        <w:t xml:space="preserve">In </w:t>
-      </w:r>
-      <w:r>
-        <w:rPr>
-          <w:rFonts w:ascii="Segoe UI" w:hAnsi="Segoe UI" w:cs="Segoe UI"/>
-        </w:rPr>
-        <w:t xml:space="preserve">ASP.NET </w:t>
-      </w:r>
-      <w:r>
-        <w:rPr>
-          <w:rFonts w:ascii="Segoe UI" w:hAnsi="Segoe UI" w:cs="Segoe UI"/>
-        </w:rPr>
-        <w:t xml:space="preserve">Core </w:t>
-      </w:r>
-      <w:r>
-        <w:rPr>
-          <w:rFonts w:ascii="Segoe UI" w:hAnsi="Segoe UI" w:cs="Segoe UI"/>
-        </w:rPr>
-        <w:t>MVC, there is no difference between a controller for the UI and a controller for an API, so we can use the same template for both.</w:t>
-      </w:r>
-    </w:p>
-    <w:p>
-      <w:pPr>
-        <w:pStyle w:val="Ln1"/>
-        <w:numPr>
-          <w:ilvl w:val="0"/>
-          <w:numId w:val="32"/>
-        </w:numPr>
-        <w:rPr>
-          <w:rFonts w:ascii="Segoe UI" w:hAnsi="Segoe UI" w:cs="Segoe UI"/>
-        </w:rPr>
-      </w:pPr>
-      <w:r>
-        <w:rPr>
-          <w:rFonts w:ascii="Segoe UI" w:hAnsi="Segoe UI" w:cs="Segoe UI"/>
-        </w:rPr>
-        <w:t>We will now add two new controllers to the class library.</w:t>
-      </w:r>
-    </w:p>
-    <w:p>
-      <w:pPr>
-        <w:pStyle w:val="Ln1"/>
-        <w:rPr>
-          <w:b/>
-        </w:rPr>
-      </w:pPr>
-      <w:r>
-        <w:t>R</w:t>
-      </w:r>
-      <w:r>
-        <w:t>ight-</w:t>
-      </w:r>
-      <w:r>
-        <w:t xml:space="preserve">click </w:t>
-      </w:r>
-      <w:r>
-        <w:rPr>
-          <w:b/>
-        </w:rPr>
-        <w:t>Controllers</w:t>
-      </w:r>
-      <w:r>
-        <w:t xml:space="preserve"> folder, </w:t>
-      </w:r>
-      <w:r>
-        <w:t xml:space="preserve">and click </w:t>
-      </w:r>
-      <w:r>
-        <w:rPr>
-          <w:b/>
-        </w:rPr>
-        <w:t>Add</w:t>
-      </w:r>
-      <w:r>
-        <w:t xml:space="preserve"> </w:t>
-      </w:r>
-      <w:r>
-        <w:t xml:space="preserve">&gt; </w:t>
-      </w:r>
-      <w:r>
-        <w:rPr>
-          <w:b/>
-        </w:rPr>
-        <w:t>New Item</w:t>
-      </w:r>
-      <w:r>
-        <w:rPr>
-          <w:b/>
-        </w:rPr>
-        <w:t>.</w:t>
-      </w:r>
-    </w:p>
-    <w:p>
-      <w:pPr>
-        <w:pStyle w:val="Ln1"/>
-      </w:pPr>
-      <w:r>
-        <w:t xml:space="preserve">Select the </w:t>
-      </w:r>
-      <w:r>
-        <w:rPr>
-          <w:b/>
-        </w:rPr>
-        <w:t>Class</w:t>
-      </w:r>
-      <w:r>
-        <w:t xml:space="preserve"> template</w:t>
-      </w:r>
-      <w:r>
-        <w:t>.</w:t>
-      </w:r>
-    </w:p>
-    <w:p>
-      <w:pPr>
-        <w:pStyle w:val="Ln1"/>
-      </w:pPr>
-      <w:r>
-        <w:t xml:space="preserve">Name the class </w:t>
-      </w:r>
-      <w:r>
-        <w:rPr>
-          <w:b/>
-        </w:rPr>
-        <w:t>DriversController</w:t>
-      </w:r>
-      <w:r>
-        <w:rPr>
-          <w:b/>
-        </w:rPr>
-        <w:t>.cs</w:t>
-      </w:r>
-      <w:r>
-        <w:t xml:space="preserve">, </w:t>
-      </w:r>
-      <w:r>
-        <w:t xml:space="preserve">and </w:t>
-      </w:r>
-      <w:r>
-        <w:t xml:space="preserve">click </w:t>
-      </w:r>
-      <w:r>
-        <w:rPr>
-          <w:b/>
-        </w:rPr>
-        <w:t>Add</w:t>
-      </w:r>
-      <w:r>
-        <w:t>.</w:t>
+        <w:rPr>
+          <w:rFonts w:ascii="Segoe UI" w:hAnsi="Segoe UI" w:cs="Segoe UI"/>
+        </w:rPr>
+      </w:pPr>
+      <w:r>
+        <w:rPr>
+          <w:rFonts w:ascii="Segoe UI" w:hAnsi="Segoe UI" w:cs="Segoe UI"/>
+        </w:rPr>
+        <w:t>services.AddScoped&lt;IVehicleRepository, VehicleRepository&gt;();</w:t>
+      </w:r>
+    </w:p>
+    <w:p>
+      <w:pPr>
+        <w:pStyle w:val="Code"/>
+        <w:ind w:left="1080"/>
+        <w:rPr>
+          <w:rFonts w:ascii="Segoe UI" w:hAnsi="Segoe UI" w:cs="Segoe UI"/>
+        </w:rPr>
+      </w:pPr>
+      <w:r>
+        <w:rPr>
+          <w:rFonts w:ascii="Segoe UI" w:hAnsi="Segoe UI" w:cs="Segoe UI"/>
+        </w:rPr>
+        <w:t>services.AddScoped&lt;IRidesRepository, RidesRepository&gt;();</w:t>
       </w:r>
     </w:p>
     <w:p>
       <w:pPr>
         <w:pStyle w:val="Art"/>
-        <w:ind w:left="1584"/>
+        <w:ind w:left="1224"/>
+        <w:rPr>
+          <w:rFonts w:ascii="Segoe UI" w:hAnsi="Segoe UI" w:cs="Segoe UI"/>
+        </w:rPr>
+      </w:pPr>
+    </w:p>
+    <w:p>
+      <w:pPr>
+        <w:pStyle w:val="Art"/>
+        <w:ind w:left="1224"/>
         <w:rPr>
           <w:rFonts w:ascii="Segoe UI" w:hAnsi="Segoe UI" w:cs="Segoe UI"/>
         </w:rPr>
@@ -3428,10 +2681,10 @@
         </w:rPr>
         <w:lastRenderedPageBreak/>
         <w:drawing>
-          <wp:inline distT="0" distB="0" distL="0" distR="0" wp14:anchorId="1BE39270" wp14:editId="3ACE26C6">
-            <wp:extent cx="4324865" cy="3000375"/>
+          <wp:inline distT="0" distB="0" distL="0" distR="0" wp14:anchorId="5629285E" wp14:editId="03EF6410">
+            <wp:extent cx="5486400" cy="3302635"/>
             <wp:effectExtent l="0" t="0" r="0" b="0"/>
-            <wp:docPr id="1" name="Picture 1"/>
+            <wp:docPr id="5" name="Picture 5"/>
             <wp:cNvGraphicFramePr>
               <a:graphicFrameLocks xmlns:a="http://schemas.openxmlformats.org/drawingml/2006/main" noChangeAspect="1"/>
             </wp:cNvGraphicFramePr>
@@ -3451,6 +2704,760 @@
                   <pic:spPr>
                     <a:xfrm>
                       <a:off x="0" y="0"/>
+                      <a:ext cx="5486400" cy="3302635"/>
+                    </a:xfrm>
+                    <a:prstGeom prst="rect">
+                      <a:avLst/>
+                    </a:prstGeom>
+                  </pic:spPr>
+                </pic:pic>
+              </a:graphicData>
+            </a:graphic>
+          </wp:inline>
+        </w:drawing>
+      </w:r>
+    </w:p>
+    <w:p>
+      <w:pPr>
+        <w:pStyle w:val="Ln1"/>
+        <w:rPr>
+          <w:rFonts w:ascii="Segoe UI" w:hAnsi="Segoe UI" w:cs="Segoe UI"/>
+        </w:rPr>
+      </w:pPr>
+      <w:r>
+        <w:rPr>
+          <w:rFonts w:ascii="Segoe UI" w:hAnsi="Segoe UI" w:cs="Segoe UI"/>
+        </w:rPr>
+        <w:t>The API project itself will reference our Data and Model projects, so add these as references to the MyShuttle.API project in the same way:</w:t>
+      </w:r>
+    </w:p>
+    <w:p>
+      <w:pPr>
+        <w:pStyle w:val="Ln1"/>
+        <w:numPr>
+          <w:ilvl w:val="1"/>
+          <w:numId w:val="14"/>
+        </w:numPr>
+        <w:rPr>
+          <w:rFonts w:ascii="Segoe UI" w:hAnsi="Segoe UI" w:cs="Segoe UI"/>
+        </w:rPr>
+      </w:pPr>
+      <w:r>
+        <w:rPr>
+          <w:rFonts w:ascii="Segoe UI" w:hAnsi="Segoe UI" w:cs="Segoe UI"/>
+        </w:rPr>
+        <w:t xml:space="preserve">Right-click </w:t>
+      </w:r>
+      <w:r>
+        <w:rPr>
+          <w:rFonts w:ascii="Segoe UI" w:hAnsi="Segoe UI" w:cs="Segoe UI"/>
+          <w:b/>
+        </w:rPr>
+        <w:t>MyShuttle.API</w:t>
+      </w:r>
+      <w:r>
+        <w:rPr>
+          <w:rFonts w:ascii="Segoe UI" w:hAnsi="Segoe UI" w:cs="Segoe UI"/>
+        </w:rPr>
+        <w:t xml:space="preserve"> and click </w:t>
+      </w:r>
+      <w:r>
+        <w:rPr>
+          <w:rFonts w:ascii="Segoe UI" w:hAnsi="Segoe UI" w:cs="Segoe UI"/>
+          <w:b/>
+        </w:rPr>
+        <w:t>Add</w:t>
+      </w:r>
+      <w:r>
+        <w:rPr>
+          <w:rFonts w:ascii="Segoe UI" w:hAnsi="Segoe UI" w:cs="Segoe UI"/>
+        </w:rPr>
+        <w:t xml:space="preserve"> &gt; </w:t>
+      </w:r>
+      <w:r>
+        <w:rPr>
+          <w:rFonts w:ascii="Segoe UI" w:hAnsi="Segoe UI" w:cs="Segoe UI"/>
+          <w:b/>
+        </w:rPr>
+        <w:t>Reference.</w:t>
+      </w:r>
+    </w:p>
+    <w:p>
+      <w:pPr>
+        <w:pStyle w:val="Ln1"/>
+        <w:numPr>
+          <w:ilvl w:val="1"/>
+          <w:numId w:val="14"/>
+        </w:numPr>
+        <w:rPr>
+          <w:rFonts w:ascii="Segoe UI" w:hAnsi="Segoe UI" w:cs="Segoe UI"/>
+          <w:b/>
+        </w:rPr>
+      </w:pPr>
+      <w:r>
+        <w:rPr>
+          <w:rFonts w:ascii="Segoe UI" w:hAnsi="Segoe UI" w:cs="Segoe UI"/>
+        </w:rPr>
+        <w:t xml:space="preserve">Select </w:t>
+      </w:r>
+      <w:r>
+        <w:rPr>
+          <w:rFonts w:ascii="Segoe UI" w:hAnsi="Segoe UI" w:cs="Segoe UI"/>
+          <w:b/>
+        </w:rPr>
+        <w:t>MyShuttle.Data</w:t>
+      </w:r>
+      <w:r>
+        <w:rPr>
+          <w:rFonts w:ascii="Segoe UI" w:hAnsi="Segoe UI" w:cs="Segoe UI"/>
+        </w:rPr>
+        <w:t xml:space="preserve"> and </w:t>
+      </w:r>
+      <w:r>
+        <w:rPr>
+          <w:rFonts w:ascii="Segoe UI" w:hAnsi="Segoe UI" w:cs="Segoe UI"/>
+          <w:b/>
+        </w:rPr>
+        <w:t>MyShuttle.Model</w:t>
+      </w:r>
+      <w:r>
+        <w:rPr>
+          <w:rFonts w:ascii="Segoe UI" w:hAnsi="Segoe UI" w:cs="Segoe UI"/>
+        </w:rPr>
+        <w:t xml:space="preserve">, and then click </w:t>
+      </w:r>
+      <w:r>
+        <w:rPr>
+          <w:rFonts w:ascii="Segoe UI" w:hAnsi="Segoe UI" w:cs="Segoe UI"/>
+          <w:b/>
+        </w:rPr>
+        <w:t>OK.</w:t>
+      </w:r>
+    </w:p>
+    <w:p>
+      <w:pPr>
+        <w:pStyle w:val="Ln1"/>
+        <w:rPr>
+          <w:rFonts w:ascii="Segoe UI" w:hAnsi="Segoe UI" w:cs="Segoe UI"/>
+        </w:rPr>
+      </w:pPr>
+      <w:r>
+        <w:rPr>
+          <w:rFonts w:ascii="Segoe UI" w:hAnsi="Segoe UI" w:cs="Segoe UI"/>
+        </w:rPr>
+        <w:t xml:space="preserve">Add the structure for the API source files. Add three folders to the </w:t>
+      </w:r>
+      <w:r>
+        <w:rPr>
+          <w:rFonts w:ascii="Segoe UI" w:hAnsi="Segoe UI" w:cs="Segoe UI"/>
+          <w:b/>
+        </w:rPr>
+        <w:t>MyShuttle.API</w:t>
+      </w:r>
+      <w:r>
+        <w:rPr>
+          <w:rFonts w:ascii="Segoe UI" w:hAnsi="Segoe UI" w:cs="Segoe UI"/>
+        </w:rPr>
+        <w:t xml:space="preserve"> project (Right-click </w:t>
+      </w:r>
+      <w:r>
+        <w:rPr>
+          <w:rFonts w:ascii="Segoe UI" w:hAnsi="Segoe UI" w:cs="Segoe UI"/>
+          <w:b/>
+        </w:rPr>
+        <w:t>Project</w:t>
+      </w:r>
+      <w:r>
+        <w:rPr>
+          <w:rFonts w:ascii="Segoe UI" w:hAnsi="Segoe UI" w:cs="Segoe UI"/>
+        </w:rPr>
+        <w:t xml:space="preserve">, and click </w:t>
+      </w:r>
+      <w:r>
+        <w:rPr>
+          <w:rFonts w:ascii="Segoe UI" w:hAnsi="Segoe UI" w:cs="Segoe UI"/>
+          <w:b/>
+        </w:rPr>
+        <w:t>Add</w:t>
+      </w:r>
+      <w:r>
+        <w:rPr>
+          <w:rFonts w:ascii="Segoe UI" w:hAnsi="Segoe UI" w:cs="Segoe UI"/>
+        </w:rPr>
+        <w:t xml:space="preserve"> &gt; </w:t>
+      </w:r>
+      <w:r>
+        <w:rPr>
+          <w:rFonts w:ascii="Segoe UI" w:hAnsi="Segoe UI" w:cs="Segoe UI"/>
+          <w:b/>
+        </w:rPr>
+        <w:t>New Folder</w:t>
+      </w:r>
+      <w:r>
+        <w:rPr>
+          <w:rFonts w:ascii="Segoe UI" w:hAnsi="Segoe UI" w:cs="Segoe UI"/>
+        </w:rPr>
+        <w:t>), called:</w:t>
+      </w:r>
+    </w:p>
+    <w:p>
+      <w:pPr>
+        <w:pStyle w:val="Ln1"/>
+        <w:numPr>
+          <w:ilvl w:val="1"/>
+          <w:numId w:val="14"/>
+        </w:numPr>
+        <w:rPr>
+          <w:rFonts w:ascii="Segoe UI" w:hAnsi="Segoe UI" w:cs="Segoe UI"/>
+        </w:rPr>
+      </w:pPr>
+      <w:r>
+        <w:rPr>
+          <w:rFonts w:ascii="Segoe UI" w:hAnsi="Segoe UI" w:cs="Segoe UI"/>
+        </w:rPr>
+        <w:t>Controllers (for the API Controllers themselves)</w:t>
+      </w:r>
+    </w:p>
+    <w:p>
+      <w:pPr>
+        <w:pStyle w:val="Ln1"/>
+        <w:numPr>
+          <w:ilvl w:val="1"/>
+          <w:numId w:val="14"/>
+        </w:numPr>
+        <w:rPr>
+          <w:rFonts w:ascii="Segoe UI" w:hAnsi="Segoe UI" w:cs="Segoe UI"/>
+        </w:rPr>
+      </w:pPr>
+      <w:r>
+        <w:rPr>
+          <w:rFonts w:ascii="Segoe UI" w:hAnsi="Segoe UI" w:cs="Segoe UI"/>
+        </w:rPr>
+        <w:t>Constant (for configuration files)</w:t>
+      </w:r>
+    </w:p>
+    <w:p>
+      <w:pPr>
+        <w:pStyle w:val="Ln1"/>
+        <w:numPr>
+          <w:ilvl w:val="1"/>
+          <w:numId w:val="14"/>
+        </w:numPr>
+        <w:rPr>
+          <w:rFonts w:ascii="Segoe UI" w:hAnsi="Segoe UI" w:cs="Segoe UI"/>
+        </w:rPr>
+      </w:pPr>
+      <w:r>
+        <w:rPr>
+          <w:rFonts w:ascii="Segoe UI" w:hAnsi="Segoe UI" w:cs="Segoe UI"/>
+        </w:rPr>
+        <w:t>Filters (where we will store all our Http Filter classes)</w:t>
+      </w:r>
+    </w:p>
+    <w:p>
+      <w:pPr>
+        <w:spacing w:after="0" w:line="240" w:lineRule="auto"/>
+        <w:rPr>
+          <w:rFonts w:ascii="Segoe UI" w:eastAsia="MS Mincho" w:hAnsi="Segoe UI" w:cs="Segoe UI"/>
+          <w:iCs/>
+          <w:kern w:val="32"/>
+          <w:sz w:val="34"/>
+          <w:szCs w:val="20"/>
+          <w:lang w:eastAsia="ja-JP"/>
+        </w:rPr>
+      </w:pPr>
+      <w:r>
+        <w:rPr>
+          <w:rFonts w:ascii="Segoe UI" w:hAnsi="Segoe UI" w:cs="Segoe UI"/>
+        </w:rPr>
+        <w:br w:type="page"/>
+      </w:r>
+    </w:p>
+    <w:p>
+      <w:pPr>
+        <w:pStyle w:val="Heading2TU"/>
+      </w:pPr>
+      <w:bookmarkStart w:id="9" w:name="_Toc343250600"/>
+      <w:bookmarkStart w:id="10" w:name="_Toc480208793"/>
+      <w:r>
+        <w:lastRenderedPageBreak/>
+        <w:t xml:space="preserve">Exercise 2: </w:t>
+      </w:r>
+      <w:bookmarkEnd w:id="9"/>
+      <w:r>
+        <w:t>Implement the F</w:t>
+      </w:r>
+      <w:r>
+        <w:t>irst API Controller</w:t>
+      </w:r>
+      <w:bookmarkEnd w:id="10"/>
+    </w:p>
+    <w:p>
+      <w:pPr>
+        <w:pStyle w:val="Heading4"/>
+        <w:ind w:left="720"/>
+      </w:pPr>
+      <w:r>
+        <w:t>Objectives</w:t>
+      </w:r>
+    </w:p>
+    <w:p>
+      <w:pPr>
+        <w:ind w:left="720"/>
+        <w:rPr>
+          <w:rFonts w:ascii="Segoe UI" w:hAnsi="Segoe UI" w:cs="Segoe UI"/>
+        </w:rPr>
+      </w:pPr>
+      <w:r>
+        <w:rPr>
+          <w:rFonts w:ascii="Segoe UI" w:hAnsi="Segoe UI" w:cs="Segoe UI"/>
+        </w:rPr>
+        <w:t>In this exercise, you will:</w:t>
+      </w:r>
+    </w:p>
+    <w:p>
+      <w:pPr>
+        <w:pStyle w:val="Lb1"/>
+        <w:numPr>
+          <w:ilvl w:val="0"/>
+          <w:numId w:val="28"/>
+        </w:numPr>
+        <w:tabs>
+          <w:tab w:val="num" w:pos="1080"/>
+        </w:tabs>
+        <w:spacing w:after="60" w:line="264" w:lineRule="auto"/>
+        <w:ind w:left="1080"/>
+        <w:contextualSpacing/>
+        <w:rPr>
+          <w:rFonts w:ascii="Segoe UI" w:eastAsia="MS Mincho" w:hAnsi="Segoe UI" w:cs="Segoe UI"/>
+          <w:color w:val="404040" w:themeColor="text1" w:themeTint="BF"/>
+          <w:sz w:val="21"/>
+          <w:lang w:eastAsia="ja-JP"/>
+        </w:rPr>
+      </w:pPr>
+      <w:r>
+        <w:rPr>
+          <w:rFonts w:ascii="Segoe UI" w:eastAsia="MS Mincho" w:hAnsi="Segoe UI" w:cs="Segoe UI"/>
+          <w:color w:val="404040" w:themeColor="text1" w:themeTint="BF"/>
+          <w:sz w:val="21"/>
+          <w:lang w:eastAsia="ja-JP"/>
+        </w:rPr>
+        <w:t>Create API Controllers</w:t>
+      </w:r>
+      <w:r>
+        <w:rPr>
+          <w:rFonts w:ascii="Segoe UI" w:eastAsia="MS Mincho" w:hAnsi="Segoe UI" w:cs="Segoe UI"/>
+          <w:color w:val="404040" w:themeColor="text1" w:themeTint="BF"/>
+          <w:sz w:val="21"/>
+          <w:lang w:eastAsia="ja-JP"/>
+        </w:rPr>
+        <w:t>.</w:t>
+      </w:r>
+    </w:p>
+    <w:p>
+      <w:pPr>
+        <w:pStyle w:val="Lb1"/>
+        <w:numPr>
+          <w:ilvl w:val="0"/>
+          <w:numId w:val="28"/>
+        </w:numPr>
+        <w:tabs>
+          <w:tab w:val="num" w:pos="1080"/>
+        </w:tabs>
+        <w:spacing w:after="60" w:line="264" w:lineRule="auto"/>
+        <w:ind w:left="1080"/>
+        <w:contextualSpacing/>
+        <w:rPr>
+          <w:rFonts w:ascii="Segoe UI" w:eastAsia="MS Mincho" w:hAnsi="Segoe UI" w:cs="Segoe UI"/>
+          <w:color w:val="404040" w:themeColor="text1" w:themeTint="BF"/>
+          <w:sz w:val="21"/>
+          <w:lang w:eastAsia="ja-JP"/>
+        </w:rPr>
+      </w:pPr>
+      <w:r>
+        <w:rPr>
+          <w:rFonts w:ascii="Segoe UI" w:eastAsia="MS Mincho" w:hAnsi="Segoe UI" w:cs="Segoe UI"/>
+          <w:color w:val="404040" w:themeColor="text1" w:themeTint="BF"/>
+          <w:sz w:val="21"/>
+          <w:lang w:eastAsia="ja-JP"/>
+        </w:rPr>
+        <w:t>Implement a CRUD (Cr</w:t>
+      </w:r>
+      <w:r>
+        <w:rPr>
+          <w:rFonts w:ascii="Segoe UI" w:eastAsia="MS Mincho" w:hAnsi="Segoe UI" w:cs="Segoe UI"/>
+          <w:color w:val="404040" w:themeColor="text1" w:themeTint="BF"/>
+          <w:sz w:val="21"/>
+          <w:lang w:eastAsia="ja-JP"/>
+        </w:rPr>
+        <w:t>eate,</w:t>
+      </w:r>
+      <w:r>
+        <w:rPr>
+          <w:rFonts w:ascii="Segoe UI" w:eastAsia="MS Mincho" w:hAnsi="Segoe UI" w:cs="Segoe UI"/>
+          <w:color w:val="404040" w:themeColor="text1" w:themeTint="BF"/>
+          <w:sz w:val="21"/>
+          <w:lang w:eastAsia="ja-JP"/>
+        </w:rPr>
+        <w:t xml:space="preserve"> Read,</w:t>
+      </w:r>
+      <w:r>
+        <w:rPr>
+          <w:rFonts w:ascii="Segoe UI" w:eastAsia="MS Mincho" w:hAnsi="Segoe UI" w:cs="Segoe UI"/>
+          <w:color w:val="404040" w:themeColor="text1" w:themeTint="BF"/>
+          <w:sz w:val="21"/>
+          <w:lang w:eastAsia="ja-JP"/>
+        </w:rPr>
+        <w:t xml:space="preserve"> Update, </w:t>
+      </w:r>
+      <w:r>
+        <w:rPr>
+          <w:rFonts w:ascii="Segoe UI" w:eastAsia="MS Mincho" w:hAnsi="Segoe UI" w:cs="Segoe UI"/>
+          <w:color w:val="404040" w:themeColor="text1" w:themeTint="BF"/>
+          <w:sz w:val="21"/>
+          <w:lang w:eastAsia="ja-JP"/>
+        </w:rPr>
+        <w:t xml:space="preserve">and </w:t>
+      </w:r>
+      <w:r>
+        <w:rPr>
+          <w:rFonts w:ascii="Segoe UI" w:eastAsia="MS Mincho" w:hAnsi="Segoe UI" w:cs="Segoe UI"/>
+          <w:color w:val="404040" w:themeColor="text1" w:themeTint="BF"/>
+          <w:sz w:val="21"/>
+          <w:lang w:eastAsia="ja-JP"/>
+        </w:rPr>
+        <w:t>Delete) API using HttpPost, HttpPut, HttpDelete and HttpGet actions</w:t>
+      </w:r>
+      <w:r>
+        <w:rPr>
+          <w:rFonts w:ascii="Segoe UI" w:eastAsia="MS Mincho" w:hAnsi="Segoe UI" w:cs="Segoe UI"/>
+          <w:color w:val="404040" w:themeColor="text1" w:themeTint="BF"/>
+          <w:sz w:val="21"/>
+          <w:lang w:eastAsia="ja-JP"/>
+        </w:rPr>
+        <w:t>.</w:t>
+      </w:r>
+    </w:p>
+    <w:p>
+      <w:pPr>
+        <w:pStyle w:val="Heading4"/>
+        <w:ind w:left="720"/>
+      </w:pPr>
+      <w:r>
+        <w:t>Scenario</w:t>
+      </w:r>
+    </w:p>
+    <w:p>
+      <w:pPr>
+        <w:ind w:left="720"/>
+        <w:rPr>
+          <w:rFonts w:ascii="Segoe UI" w:hAnsi="Segoe UI" w:cs="Segoe UI"/>
+        </w:rPr>
+      </w:pPr>
+      <w:r>
+        <w:rPr>
+          <w:rFonts w:ascii="Segoe UI" w:hAnsi="Segoe UI" w:cs="Segoe UI"/>
+        </w:rPr>
+        <w:t>Our A</w:t>
+      </w:r>
+      <w:r>
+        <w:rPr>
+          <w:rFonts w:ascii="Segoe UI" w:hAnsi="Segoe UI" w:cs="Segoe UI"/>
+        </w:rPr>
+        <w:t xml:space="preserve">PI will support two resources: Analytics and Drivers. </w:t>
+      </w:r>
+      <w:r>
+        <w:rPr>
+          <w:rFonts w:ascii="Segoe UI" w:hAnsi="Segoe UI" w:cs="Segoe UI"/>
+        </w:rPr>
+        <w:t>Analytics is a simple read</w:t>
+      </w:r>
+      <w:r>
+        <w:rPr>
+          <w:rFonts w:ascii="Segoe UI" w:hAnsi="Segoe UI" w:cs="Segoe UI"/>
+        </w:rPr>
+        <w:t>-</w:t>
+      </w:r>
+      <w:r>
+        <w:rPr>
+          <w:rFonts w:ascii="Segoe UI" w:hAnsi="Segoe UI" w:cs="Segoe UI"/>
+        </w:rPr>
+        <w:t>only API that returns dashboard level details about the</w:t>
+      </w:r>
+      <w:r>
+        <w:rPr>
+          <w:rFonts w:ascii="Segoe UI" w:hAnsi="Segoe UI" w:cs="Segoe UI"/>
+        </w:rPr>
+        <w:t xml:space="preserve"> data within our repositories. </w:t>
+      </w:r>
+      <w:r>
+        <w:rPr>
+          <w:rFonts w:ascii="Segoe UI" w:hAnsi="Segoe UI" w:cs="Segoe UI"/>
+        </w:rPr>
+        <w:t>Drivers is a CRUD controller that will allow an external caller to read and write Driver data in the system.</w:t>
+      </w:r>
+    </w:p>
+    <w:p>
+      <w:pPr>
+        <w:pStyle w:val="ProcedureHeading0"/>
+      </w:pPr>
+      <w:r>
+        <w:t>Task 1: Implement DriversController</w:t>
+      </w:r>
+    </w:p>
+    <w:p>
+      <w:pPr>
+        <w:rPr>
+          <w:rFonts w:ascii="Segoe UI" w:hAnsi="Segoe UI" w:cs="Segoe UI"/>
+        </w:rPr>
+      </w:pPr>
+      <w:r>
+        <w:rPr>
+          <w:rFonts w:ascii="Segoe UI" w:hAnsi="Segoe UI" w:cs="Segoe UI"/>
+        </w:rPr>
+        <w:t xml:space="preserve">In a similar way to the UI part of the application, Controllers are used to handle requests coming in to the application.  </w:t>
+      </w:r>
+    </w:p>
+    <w:p>
+      <w:pPr>
+        <w:rPr>
+          <w:rFonts w:ascii="Segoe UI" w:hAnsi="Segoe UI" w:cs="Segoe UI"/>
+        </w:rPr>
+      </w:pPr>
+      <w:r>
+        <w:rPr>
+          <w:rFonts w:ascii="Segoe UI" w:hAnsi="Segoe UI" w:cs="Segoe UI"/>
+        </w:rPr>
+        <w:t>Each controller represents a grouping of API functions that can be cal</w:t>
+      </w:r>
+      <w:r>
+        <w:rPr>
+          <w:rFonts w:ascii="Segoe UI" w:hAnsi="Segoe UI" w:cs="Segoe UI"/>
+        </w:rPr>
+        <w:t xml:space="preserve">led via the routing framework. </w:t>
+      </w:r>
+      <w:r>
+        <w:rPr>
+          <w:rFonts w:ascii="Segoe UI" w:hAnsi="Segoe UI" w:cs="Segoe UI"/>
+        </w:rPr>
+        <w:t>Usually a controller gives access to data and functionality scoped</w:t>
+      </w:r>
+      <w:r>
+        <w:rPr>
+          <w:rFonts w:ascii="Segoe UI" w:hAnsi="Segoe UI" w:cs="Segoe UI"/>
+        </w:rPr>
+        <w:t xml:space="preserve"> to a single type of resource. </w:t>
+      </w:r>
+      <w:r>
+        <w:rPr>
+          <w:rFonts w:ascii="Segoe UI" w:hAnsi="Segoe UI" w:cs="Segoe UI"/>
+        </w:rPr>
+        <w:t>In our project we will create a controller to access the Drivers in the system, and another for accessing Analytics data, to provide a feed to the dashboard.</w:t>
+      </w:r>
+      <w:r>
+        <w:rPr>
+          <w:rFonts w:ascii="Segoe UI" w:hAnsi="Segoe UI" w:cs="Segoe UI"/>
+        </w:rPr>
+        <w:t xml:space="preserve"> </w:t>
+      </w:r>
+    </w:p>
+    <w:p>
+      <w:pPr>
+        <w:rPr>
+          <w:rFonts w:ascii="Segoe UI" w:hAnsi="Segoe UI" w:cs="Segoe UI"/>
+        </w:rPr>
+      </w:pPr>
+      <w:r>
+        <w:rPr>
+          <w:rFonts w:ascii="Segoe UI" w:hAnsi="Segoe UI" w:cs="Segoe UI"/>
+        </w:rPr>
+        <w:t xml:space="preserve">In </w:t>
+      </w:r>
+      <w:r>
+        <w:rPr>
+          <w:rFonts w:ascii="Segoe UI" w:hAnsi="Segoe UI" w:cs="Segoe UI"/>
+        </w:rPr>
+        <w:t xml:space="preserve">ASP.NET </w:t>
+      </w:r>
+      <w:r>
+        <w:rPr>
+          <w:rFonts w:ascii="Segoe UI" w:hAnsi="Segoe UI" w:cs="Segoe UI"/>
+        </w:rPr>
+        <w:t xml:space="preserve">Core </w:t>
+      </w:r>
+      <w:r>
+        <w:rPr>
+          <w:rFonts w:ascii="Segoe UI" w:hAnsi="Segoe UI" w:cs="Segoe UI"/>
+        </w:rPr>
+        <w:t>MVC, there is no difference between a controller for the UI and a controller for an API, so we can use the same template for both.</w:t>
+      </w:r>
+    </w:p>
+    <w:p>
+      <w:pPr>
+        <w:pStyle w:val="Ln1"/>
+        <w:numPr>
+          <w:ilvl w:val="0"/>
+          <w:numId w:val="32"/>
+        </w:numPr>
+        <w:rPr>
+          <w:rFonts w:ascii="Segoe UI" w:hAnsi="Segoe UI" w:cs="Segoe UI"/>
+        </w:rPr>
+      </w:pPr>
+      <w:r>
+        <w:rPr>
+          <w:rFonts w:ascii="Segoe UI" w:hAnsi="Segoe UI" w:cs="Segoe UI"/>
+        </w:rPr>
+        <w:t>We will now add two new controllers to the class library.</w:t>
+      </w:r>
+    </w:p>
+    <w:p>
+      <w:pPr>
+        <w:pStyle w:val="Ln1"/>
+        <w:rPr>
+          <w:b/>
+        </w:rPr>
+      </w:pPr>
+      <w:r>
+        <w:t>R</w:t>
+      </w:r>
+      <w:r>
+        <w:t>ight-</w:t>
+      </w:r>
+      <w:r>
+        <w:t xml:space="preserve">click </w:t>
+      </w:r>
+      <w:r>
+        <w:rPr>
+          <w:b/>
+        </w:rPr>
+        <w:t>Controllers</w:t>
+      </w:r>
+      <w:r>
+        <w:t xml:space="preserve"> folder, </w:t>
+      </w:r>
+      <w:r>
+        <w:t xml:space="preserve">and click </w:t>
+      </w:r>
+      <w:r>
+        <w:rPr>
+          <w:b/>
+        </w:rPr>
+        <w:t>Add</w:t>
+      </w:r>
+      <w:r>
+        <w:t xml:space="preserve"> </w:t>
+      </w:r>
+      <w:r>
+        <w:t xml:space="preserve">&gt; </w:t>
+      </w:r>
+      <w:r>
+        <w:rPr>
+          <w:b/>
+        </w:rPr>
+        <w:t>New Item</w:t>
+      </w:r>
+      <w:r>
+        <w:rPr>
+          <w:b/>
+        </w:rPr>
+        <w:t>.</w:t>
+      </w:r>
+    </w:p>
+    <w:p>
+      <w:pPr>
+        <w:pStyle w:val="Ln1"/>
+      </w:pPr>
+      <w:r>
+        <w:t xml:space="preserve">Select the </w:t>
+      </w:r>
+      <w:r>
+        <w:rPr>
+          <w:b/>
+        </w:rPr>
+        <w:t>Class</w:t>
+      </w:r>
+      <w:r>
+        <w:t xml:space="preserve"> template</w:t>
+      </w:r>
+      <w:r>
+        <w:t>.</w:t>
+      </w:r>
+    </w:p>
+    <w:p>
+      <w:pPr>
+        <w:pStyle w:val="Ln1"/>
+      </w:pPr>
+      <w:r>
+        <w:t xml:space="preserve">Name the class </w:t>
+      </w:r>
+      <w:r>
+        <w:rPr>
+          <w:b/>
+        </w:rPr>
+        <w:t>DriversController</w:t>
+      </w:r>
+      <w:r>
+        <w:rPr>
+          <w:b/>
+        </w:rPr>
+        <w:t>.cs</w:t>
+      </w:r>
+      <w:r>
+        <w:t xml:space="preserve">, </w:t>
+      </w:r>
+      <w:r>
+        <w:t xml:space="preserve">and </w:t>
+      </w:r>
+      <w:r>
+        <w:t xml:space="preserve">click </w:t>
+      </w:r>
+      <w:r>
+        <w:rPr>
+          <w:b/>
+        </w:rPr>
+        <w:t>Add</w:t>
+      </w:r>
+      <w:r>
+        <w:t>.</w:t>
+      </w:r>
+    </w:p>
+    <w:p>
+      <w:pPr>
+        <w:pStyle w:val="Art"/>
+        <w:ind w:left="1584"/>
+        <w:rPr>
+          <w:rFonts w:ascii="Segoe UI" w:hAnsi="Segoe UI" w:cs="Segoe UI"/>
+        </w:rPr>
+      </w:pPr>
+      <w:r>
+        <w:rPr>
+          <w:noProof/>
+        </w:rPr>
+        <w:lastRenderedPageBreak/>
+        <w:drawing>
+          <wp:inline distT="0" distB="0" distL="0" distR="0" wp14:anchorId="1BE39270" wp14:editId="3ACE26C6">
+            <wp:extent cx="4324865" cy="3000375"/>
+            <wp:effectExtent l="0" t="0" r="0" b="0"/>
+            <wp:docPr id="1" name="Picture 1"/>
+            <wp:cNvGraphicFramePr>
+              <a:graphicFrameLocks xmlns:a="http://schemas.openxmlformats.org/drawingml/2006/main" noChangeAspect="1"/>
+            </wp:cNvGraphicFramePr>
+            <a:graphic xmlns:a="http://schemas.openxmlformats.org/drawingml/2006/main">
+              <a:graphicData uri="http://schemas.openxmlformats.org/drawingml/2006/picture">
+                <pic:pic xmlns:pic="http://schemas.openxmlformats.org/drawingml/2006/picture">
+                  <pic:nvPicPr>
+                    <pic:cNvPr id="1" name=""/>
+                    <pic:cNvPicPr/>
+                  </pic:nvPicPr>
+                  <pic:blipFill>
+                    <a:blip r:embed="rId33"/>
+                    <a:stretch>
+                      <a:fillRect/>
+                    </a:stretch>
+                  </pic:blipFill>
+                  <pic:spPr>
+                    <a:xfrm>
+                      <a:off x="0" y="0"/>
                       <a:ext cx="4328287" cy="3002749"/>
                     </a:xfrm>
                     <a:prstGeom prst="rect">
@@ -3648,8 +3655,8 @@
         <w:t>re there, add a reference to MyShuttle.Data and MyShuttle.Model as well:</w:t>
       </w:r>
     </w:p>
-    <w:bookmarkEnd w:id="4"/>
     <w:bookmarkEnd w:id="3"/>
+    <w:bookmarkEnd w:id="2"/>
     <w:p>
       <w:pPr>
         <w:pStyle w:val="Code"/>
@@ -4893,7 +4900,7 @@
         </w:rPr>
         <w:t xml:space="preserve"> </w:t>
       </w:r>
-      <w:hyperlink r:id="rId33" w:history="1">
+      <w:hyperlink r:id="rId34" w:history="1">
         <w:r>
           <w:rPr>
             <w:rStyle w:val="Hyperlink"/>
@@ -5127,7 +5134,7 @@
                     </pic:cNvPicPr>
                   </pic:nvPicPr>
                   <pic:blipFill>
-                    <a:blip r:embed="rId34" cstate="print">
+                    <a:blip r:embed="rId35" cstate="print">
                       <a:extLst>
                         <a:ext uri="{28A0092B-C50C-407E-A947-70E740481C1C}">
                           <a14:useLocalDpi xmlns:a14="http://schemas.microsoft.com/office/drawing/2010/main" val="0"/>
@@ -5285,7 +5292,7 @@
                     <pic:cNvPicPr/>
                   </pic:nvPicPr>
                   <pic:blipFill>
-                    <a:blip r:embed="rId35"/>
+                    <a:blip r:embed="rId36"/>
                     <a:stretch>
                       <a:fillRect/>
                     </a:stretch>
@@ -5449,7 +5456,7 @@
                     <pic:cNvPicPr/>
                   </pic:nvPicPr>
                   <pic:blipFill>
-                    <a:blip r:embed="rId36"/>
+                    <a:blip r:embed="rId37"/>
                     <a:stretch>
                       <a:fillRect/>
                     </a:stretch>
@@ -5869,7 +5876,7 @@
       <w:pPr>
         <w:pStyle w:val="Heading2TU"/>
       </w:pPr>
-      <w:bookmarkStart w:id="12" w:name="_Toc480208794"/>
+      <w:bookmarkStart w:id="11" w:name="_Toc480208794"/>
       <w:r>
         <w:lastRenderedPageBreak/>
         <w:t xml:space="preserve">Exercise 3: Implement the </w:t>
@@ -5880,7 +5887,7 @@
       <w:r>
         <w:t>nalytics API Controller</w:t>
       </w:r>
-      <w:bookmarkEnd w:id="12"/>
+      <w:bookmarkEnd w:id="11"/>
     </w:p>
     <w:p>
       <w:pPr>
@@ -6514,7 +6521,7 @@
                     <pic:cNvPicPr/>
                   </pic:nvPicPr>
                   <pic:blipFill>
-                    <a:blip r:embed="rId37">
+                    <a:blip r:embed="rId38">
                       <a:extLst>
                         <a:ext uri="{28A0092B-C50C-407E-A947-70E740481C1C}">
                           <a14:useLocalDpi xmlns:a14="http://schemas.microsoft.com/office/drawing/2010/main" val="0"/>
@@ -6604,7 +6611,7 @@
                     <pic:cNvPicPr/>
                   </pic:nvPicPr>
                   <pic:blipFill>
-                    <a:blip r:embed="rId38"/>
+                    <a:blip r:embed="rId39"/>
                     <a:stretch>
                       <a:fillRect/>
                     </a:stretch>
@@ -6659,10 +6666,10 @@
       </w:pPr>
     </w:p>
     <w:sectPr>
-      <w:headerReference w:type="even" r:id="rId39"/>
-      <w:headerReference w:type="default" r:id="rId40"/>
-      <w:footerReference w:type="even" r:id="rId41"/>
-      <w:footerReference w:type="default" r:id="rId42"/>
+      <w:headerReference w:type="even" r:id="rId40"/>
+      <w:headerReference w:type="default" r:id="rId41"/>
+      <w:footerReference w:type="even" r:id="rId42"/>
+      <w:footerReference w:type="default" r:id="rId43"/>
       <w:pgSz w:w="12240" w:h="15840" w:code="1"/>
       <w:pgMar w:top="1440" w:right="1800" w:bottom="1440" w:left="1800" w:header="720" w:footer="720" w:gutter="0"/>
       <w:pgNumType w:start="1"/>
@@ -6674,7 +6681,7 @@
 </file>
 
 <file path=word/endnotes.xml><?xml version="1.0" encoding="utf-8"?>
-<w:endnotes xmlns:wpc="http://schemas.microsoft.com/office/word/2010/wordprocessingCanvas" xmlns:cx="http://schemas.microsoft.com/office/drawing/2014/chartex" xmlns:cx1="http://schemas.microsoft.com/office/drawing/2015/9/8/chartex" xmlns:cx2="http://schemas.microsoft.com/office/drawing/2015/10/21/chartex" xmlns:cx3="http://schemas.microsoft.com/office/drawing/2016/5/9/chartex" xmlns:cx4="http://schemas.microsoft.com/office/drawing/2016/5/10/chartex" xmlns:cx5="http://schemas.microsoft.com/office/drawing/2016/5/11/chartex" xmlns:cx6="http://schemas.microsoft.com/office/drawing/2016/5/12/chartex" xmlns:cx7="http://schemas.microsoft.com/office/drawing/2016/5/13/chartex" xmlns:cx8="http://schemas.microsoft.com/office/drawing/2016/5/14/chartex" xmlns:mc="http://schemas.openxmlformats.org/markup-compatibility/2006" xmlns:aink="http://schemas.microsoft.com/office/drawing/2016/ink" xmlns:am3d="http://schemas.microsoft.com/office/drawing/2017/model3d" xmlns:o="urn:schemas-microsoft-com:office:office" xmlns:r="http://schemas.openxmlformats.org/officeDocument/2006/relationships" xmlns:m="http://schemas.openxmlformats.org/officeDocument/2006/math" xmlns:v="urn:schemas-microsoft-com:vml" xmlns:wp14="http://schemas.microsoft.com/office/word/2010/wordprocessingDrawing" xmlns:wp="http://schemas.openxmlformats.org/drawingml/2006/wordprocessingDrawing" xmlns:w10="urn:schemas-microsoft-com:office:word" xmlns:w="http://schemas.openxmlformats.org/wordprocessingml/2006/main" xmlns:w14="http://schemas.microsoft.com/office/word/2010/wordml" xmlns:w15="http://schemas.microsoft.com/office/word/2012/wordml" xmlns:w16cid="http://schemas.microsoft.com/office/word/2016/wordml/cid" xmlns:w16se="http://schemas.microsoft.com/office/word/2015/wordml/symex" xmlns:wpg="http://schemas.microsoft.com/office/word/2010/wordprocessingGroup" xmlns:wpi="http://schemas.microsoft.com/office/word/2010/wordprocessingInk" xmlns:wne="http://schemas.microsoft.com/office/word/2006/wordml" xmlns:wps="http://schemas.microsoft.com/office/word/2010/wordprocessingShape" mc:Ignorable="w14 w15 w16se w16cid wp14">
+<w:endnotes xmlns:wpc="http://schemas.microsoft.com/office/word/2010/wordprocessingCanvas" xmlns:cx="http://schemas.microsoft.com/office/drawing/2014/chartex" xmlns:cx1="http://schemas.microsoft.com/office/drawing/2015/9/8/chartex" xmlns:cx2="http://schemas.microsoft.com/office/drawing/2015/10/21/chartex" xmlns:cx3="http://schemas.microsoft.com/office/drawing/2016/5/9/chartex" xmlns:cx4="http://schemas.microsoft.com/office/drawing/2016/5/10/chartex" xmlns:cx5="http://schemas.microsoft.com/office/drawing/2016/5/11/chartex" xmlns:cx6="http://schemas.microsoft.com/office/drawing/2016/5/12/chartex" xmlns:cx7="http://schemas.microsoft.com/office/drawing/2016/5/13/chartex" xmlns:cx8="http://schemas.microsoft.com/office/drawing/2016/5/14/chartex" xmlns:mc="http://schemas.openxmlformats.org/markup-compatibility/2006" xmlns:aink="http://schemas.microsoft.com/office/drawing/2016/ink" xmlns:am3d="http://schemas.microsoft.com/office/drawing/2017/model3d" xmlns:o="urn:schemas-microsoft-com:office:office" xmlns:r="http://schemas.openxmlformats.org/officeDocument/2006/relationships" xmlns:m="http://schemas.openxmlformats.org/officeDocument/2006/math" xmlns:v="urn:schemas-microsoft-com:vml" xmlns:wp14="http://schemas.microsoft.com/office/word/2010/wordprocessingDrawing" xmlns:wp="http://schemas.openxmlformats.org/drawingml/2006/wordprocessingDrawing" xmlns:w10="urn:schemas-microsoft-com:office:word" xmlns:w="http://schemas.openxmlformats.org/wordprocessingml/2006/main" xmlns:w14="http://schemas.microsoft.com/office/word/2010/wordml" xmlns:w15="http://schemas.microsoft.com/office/word/2012/wordml" xmlns:w16cex="http://schemas.microsoft.com/office/word/2018/wordml/cex" xmlns:w16cid="http://schemas.microsoft.com/office/word/2016/wordml/cid" xmlns:w16="http://schemas.microsoft.com/office/word/2018/wordml" xmlns:w16se="http://schemas.microsoft.com/office/word/2015/wordml/symex" xmlns:wpg="http://schemas.microsoft.com/office/word/2010/wordprocessingGroup" xmlns:wpi="http://schemas.microsoft.com/office/word/2010/wordprocessingInk" xmlns:wne="http://schemas.microsoft.com/office/word/2006/wordml" xmlns:wps="http://schemas.microsoft.com/office/word/2010/wordprocessingShape" mc:Ignorable="w14 w15 w16se w16cid w16 w16cex wp14">
   <w:endnote w:type="separator" w:id="-1">
     <w:p>
       <w:r>
@@ -6695,7 +6702,7 @@
 </file>
 
 <file path=word/footer1.xml><?xml version="1.0" encoding="utf-8"?>
-<w:ftr xmlns:wpc="http://schemas.microsoft.com/office/word/2010/wordprocessingCanvas" xmlns:cx="http://schemas.microsoft.com/office/drawing/2014/chartex" xmlns:cx1="http://schemas.microsoft.com/office/drawing/2015/9/8/chartex" xmlns:cx2="http://schemas.microsoft.com/office/drawing/2015/10/21/chartex" xmlns:cx3="http://schemas.microsoft.com/office/drawing/2016/5/9/chartex" xmlns:cx4="http://schemas.microsoft.com/office/drawing/2016/5/10/chartex" xmlns:cx5="http://schemas.microsoft.com/office/drawing/2016/5/11/chartex" xmlns:cx6="http://schemas.microsoft.com/office/drawing/2016/5/12/chartex" xmlns:cx7="http://schemas.microsoft.com/office/drawing/2016/5/13/chartex" xmlns:cx8="http://schemas.microsoft.com/office/drawing/2016/5/14/chartex" xmlns:mc="http://schemas.openxmlformats.org/markup-compatibility/2006" xmlns:aink="http://schemas.microsoft.com/office/drawing/2016/ink" xmlns:am3d="http://schemas.microsoft.com/office/drawing/2017/model3d" xmlns:o="urn:schemas-microsoft-com:office:office" xmlns:r="http://schemas.openxmlformats.org/officeDocument/2006/relationships" xmlns:m="http://schemas.openxmlformats.org/officeDocument/2006/math" xmlns:v="urn:schemas-microsoft-com:vml" xmlns:wp14="http://schemas.microsoft.com/office/word/2010/wordprocessingDrawing" xmlns:wp="http://schemas.openxmlformats.org/drawingml/2006/wordprocessingDrawing" xmlns:w10="urn:schemas-microsoft-com:office:word" xmlns:w="http://schemas.openxmlformats.org/wordprocessingml/2006/main" xmlns:w14="http://schemas.microsoft.com/office/word/2010/wordml" xmlns:w15="http://schemas.microsoft.com/office/word/2012/wordml" xmlns:w16cid="http://schemas.microsoft.com/office/word/2016/wordml/cid" xmlns:w16se="http://schemas.microsoft.com/office/word/2015/wordml/symex" xmlns:wpg="http://schemas.microsoft.com/office/word/2010/wordprocessingGroup" xmlns:wpi="http://schemas.microsoft.com/office/word/2010/wordprocessingInk" xmlns:wne="http://schemas.microsoft.com/office/word/2006/wordml" xmlns:wps="http://schemas.microsoft.com/office/word/2010/wordprocessingShape" mc:Ignorable="w14 w15 w16se w16cid wp14">
+<w:ftr xmlns:wpc="http://schemas.microsoft.com/office/word/2010/wordprocessingCanvas" xmlns:cx="http://schemas.microsoft.com/office/drawing/2014/chartex" xmlns:cx1="http://schemas.microsoft.com/office/drawing/2015/9/8/chartex" xmlns:cx2="http://schemas.microsoft.com/office/drawing/2015/10/21/chartex" xmlns:cx3="http://schemas.microsoft.com/office/drawing/2016/5/9/chartex" xmlns:cx4="http://schemas.microsoft.com/office/drawing/2016/5/10/chartex" xmlns:cx5="http://schemas.microsoft.com/office/drawing/2016/5/11/chartex" xmlns:cx6="http://schemas.microsoft.com/office/drawing/2016/5/12/chartex" xmlns:cx7="http://schemas.microsoft.com/office/drawing/2016/5/13/chartex" xmlns:cx8="http://schemas.microsoft.com/office/drawing/2016/5/14/chartex" xmlns:mc="http://schemas.openxmlformats.org/markup-compatibility/2006" xmlns:aink="http://schemas.microsoft.com/office/drawing/2016/ink" xmlns:am3d="http://schemas.microsoft.com/office/drawing/2017/model3d" xmlns:o="urn:schemas-microsoft-com:office:office" xmlns:r="http://schemas.openxmlformats.org/officeDocument/2006/relationships" xmlns:m="http://schemas.openxmlformats.org/officeDocument/2006/math" xmlns:v="urn:schemas-microsoft-com:vml" xmlns:wp14="http://schemas.microsoft.com/office/word/2010/wordprocessingDrawing" xmlns:wp="http://schemas.openxmlformats.org/drawingml/2006/wordprocessingDrawing" xmlns:w10="urn:schemas-microsoft-com:office:word" xmlns:w="http://schemas.openxmlformats.org/wordprocessingml/2006/main" xmlns:w14="http://schemas.microsoft.com/office/word/2010/wordml" xmlns:w15="http://schemas.microsoft.com/office/word/2012/wordml" xmlns:w16cex="http://schemas.microsoft.com/office/word/2018/wordml/cex" xmlns:w16cid="http://schemas.microsoft.com/office/word/2016/wordml/cid" xmlns:w16="http://schemas.microsoft.com/office/word/2018/wordml" xmlns:w16se="http://schemas.microsoft.com/office/word/2015/wordml/symex" xmlns:wpg="http://schemas.microsoft.com/office/word/2010/wordprocessingGroup" xmlns:wpi="http://schemas.microsoft.com/office/word/2010/wordprocessingInk" xmlns:wne="http://schemas.microsoft.com/office/word/2006/wordml" xmlns:wps="http://schemas.microsoft.com/office/word/2010/wordprocessingShape" mc:Ignorable="w14 w15 w16se w16cid w16 w16cex wp14">
   <w:p>
     <w:pPr>
       <w:pStyle w:val="Footer"/>
@@ -6732,7 +6739,7 @@
         <w:rFonts w:cs="Arial"/>
         <w:szCs w:val="16"/>
       </w:rPr>
-      <w:t>2017</w:t>
+      <w:t>2019</w:t>
     </w:r>
     <w:r>
       <w:rPr>
@@ -6773,7 +6780,7 @@
 </file>
 
 <file path=word/footer2.xml><?xml version="1.0" encoding="utf-8"?>
-<w:ftr xmlns:wpc="http://schemas.microsoft.com/office/word/2010/wordprocessingCanvas" xmlns:cx="http://schemas.microsoft.com/office/drawing/2014/chartex" xmlns:cx1="http://schemas.microsoft.com/office/drawing/2015/9/8/chartex" xmlns:cx2="http://schemas.microsoft.com/office/drawing/2015/10/21/chartex" xmlns:cx3="http://schemas.microsoft.com/office/drawing/2016/5/9/chartex" xmlns:cx4="http://schemas.microsoft.com/office/drawing/2016/5/10/chartex" xmlns:cx5="http://schemas.microsoft.com/office/drawing/2016/5/11/chartex" xmlns:cx6="http://schemas.microsoft.com/office/drawing/2016/5/12/chartex" xmlns:cx7="http://schemas.microsoft.com/office/drawing/2016/5/13/chartex" xmlns:cx8="http://schemas.microsoft.com/office/drawing/2016/5/14/chartex" xmlns:mc="http://schemas.openxmlformats.org/markup-compatibility/2006" xmlns:aink="http://schemas.microsoft.com/office/drawing/2016/ink" xmlns:am3d="http://schemas.microsoft.com/office/drawing/2017/model3d" xmlns:o="urn:schemas-microsoft-com:office:office" xmlns:r="http://schemas.openxmlformats.org/officeDocument/2006/relationships" xmlns:m="http://schemas.openxmlformats.org/officeDocument/2006/math" xmlns:v="urn:schemas-microsoft-com:vml" xmlns:wp14="http://schemas.microsoft.com/office/word/2010/wordprocessingDrawing" xmlns:wp="http://schemas.openxmlformats.org/drawingml/2006/wordprocessingDrawing" xmlns:w10="urn:schemas-microsoft-com:office:word" xmlns:w="http://schemas.openxmlformats.org/wordprocessingml/2006/main" xmlns:w14="http://schemas.microsoft.com/office/word/2010/wordml" xmlns:w15="http://schemas.microsoft.com/office/word/2012/wordml" xmlns:w16cid="http://schemas.microsoft.com/office/word/2016/wordml/cid" xmlns:w16se="http://schemas.microsoft.com/office/word/2015/wordml/symex" xmlns:wpg="http://schemas.microsoft.com/office/word/2010/wordprocessingGroup" xmlns:wpi="http://schemas.microsoft.com/office/word/2010/wordprocessingInk" xmlns:wne="http://schemas.microsoft.com/office/word/2006/wordml" xmlns:wps="http://schemas.microsoft.com/office/word/2010/wordprocessingShape" mc:Ignorable="w14 w15 w16se w16cid wp14">
+<w:ftr xmlns:wpc="http://schemas.microsoft.com/office/word/2010/wordprocessingCanvas" xmlns:cx="http://schemas.microsoft.com/office/drawing/2014/chartex" xmlns:cx1="http://schemas.microsoft.com/office/drawing/2015/9/8/chartex" xmlns:cx2="http://schemas.microsoft.com/office/drawing/2015/10/21/chartex" xmlns:cx3="http://schemas.microsoft.com/office/drawing/2016/5/9/chartex" xmlns:cx4="http://schemas.microsoft.com/office/drawing/2016/5/10/chartex" xmlns:cx5="http://schemas.microsoft.com/office/drawing/2016/5/11/chartex" xmlns:cx6="http://schemas.microsoft.com/office/drawing/2016/5/12/chartex" xmlns:cx7="http://schemas.microsoft.com/office/drawing/2016/5/13/chartex" xmlns:cx8="http://schemas.microsoft.com/office/drawing/2016/5/14/chartex" xmlns:mc="http://schemas.openxmlformats.org/markup-compatibility/2006" xmlns:aink="http://schemas.microsoft.com/office/drawing/2016/ink" xmlns:am3d="http://schemas.microsoft.com/office/drawing/2017/model3d" xmlns:o="urn:schemas-microsoft-com:office:office" xmlns:r="http://schemas.openxmlformats.org/officeDocument/2006/relationships" xmlns:m="http://schemas.openxmlformats.org/officeDocument/2006/math" xmlns:v="urn:schemas-microsoft-com:vml" xmlns:wp14="http://schemas.microsoft.com/office/word/2010/wordprocessingDrawing" xmlns:wp="http://schemas.openxmlformats.org/drawingml/2006/wordprocessingDrawing" xmlns:w10="urn:schemas-microsoft-com:office:word" xmlns:w="http://schemas.openxmlformats.org/wordprocessingml/2006/main" xmlns:w14="http://schemas.microsoft.com/office/word/2010/wordml" xmlns:w15="http://schemas.microsoft.com/office/word/2012/wordml" xmlns:w16cex="http://schemas.microsoft.com/office/word/2018/wordml/cex" xmlns:w16cid="http://schemas.microsoft.com/office/word/2016/wordml/cid" xmlns:w16="http://schemas.microsoft.com/office/word/2018/wordml" xmlns:w16se="http://schemas.microsoft.com/office/word/2015/wordml/symex" xmlns:wpg="http://schemas.microsoft.com/office/word/2010/wordprocessingGroup" xmlns:wpi="http://schemas.microsoft.com/office/word/2010/wordprocessingInk" xmlns:wne="http://schemas.microsoft.com/office/word/2006/wordml" xmlns:wps="http://schemas.microsoft.com/office/word/2010/wordprocessingShape" mc:Ignorable="w14 w15 w16se w16cid w16 w16cex wp14">
   <w:p>
     <w:pPr>
       <w:pStyle w:val="Footer"/>
@@ -6810,7 +6817,7 @@
         <w:rFonts w:cs="Arial"/>
         <w:szCs w:val="16"/>
       </w:rPr>
-      <w:t>2017</w:t>
+      <w:t>2019</w:t>
     </w:r>
     <w:r>
       <w:rPr>
@@ -6851,7 +6858,7 @@
 </file>
 
 <file path=word/footer3.xml><?xml version="1.0" encoding="utf-8"?>
-<w:ftr xmlns:wpc="http://schemas.microsoft.com/office/word/2010/wordprocessingCanvas" xmlns:cx="http://schemas.microsoft.com/office/drawing/2014/chartex" xmlns:cx1="http://schemas.microsoft.com/office/drawing/2015/9/8/chartex" xmlns:cx2="http://schemas.microsoft.com/office/drawing/2015/10/21/chartex" xmlns:cx3="http://schemas.microsoft.com/office/drawing/2016/5/9/chartex" xmlns:cx4="http://schemas.microsoft.com/office/drawing/2016/5/10/chartex" xmlns:cx5="http://schemas.microsoft.com/office/drawing/2016/5/11/chartex" xmlns:cx6="http://schemas.microsoft.com/office/drawing/2016/5/12/chartex" xmlns:cx7="http://schemas.microsoft.com/office/drawing/2016/5/13/chartex" xmlns:cx8="http://schemas.microsoft.com/office/drawing/2016/5/14/chartex" xmlns:mc="http://schemas.openxmlformats.org/markup-compatibility/2006" xmlns:aink="http://schemas.microsoft.com/office/drawing/2016/ink" xmlns:am3d="http://schemas.microsoft.com/office/drawing/2017/model3d" xmlns:o="urn:schemas-microsoft-com:office:office" xmlns:r="http://schemas.openxmlformats.org/officeDocument/2006/relationships" xmlns:m="http://schemas.openxmlformats.org/officeDocument/2006/math" xmlns:v="urn:schemas-microsoft-com:vml" xmlns:wp14="http://schemas.microsoft.com/office/word/2010/wordprocessingDrawing" xmlns:wp="http://schemas.openxmlformats.org/drawingml/2006/wordprocessingDrawing" xmlns:w10="urn:schemas-microsoft-com:office:word" xmlns:w="http://schemas.openxmlformats.org/wordprocessingml/2006/main" xmlns:w14="http://schemas.microsoft.com/office/word/2010/wordml" xmlns:w15="http://schemas.microsoft.com/office/word/2012/wordml" xmlns:w16cid="http://schemas.microsoft.com/office/word/2016/wordml/cid" xmlns:w16se="http://schemas.microsoft.com/office/word/2015/wordml/symex" xmlns:wpg="http://schemas.microsoft.com/office/word/2010/wordprocessingGroup" xmlns:wpi="http://schemas.microsoft.com/office/word/2010/wordprocessingInk" xmlns:wne="http://schemas.microsoft.com/office/word/2006/wordml" xmlns:wps="http://schemas.microsoft.com/office/word/2010/wordprocessingShape" mc:Ignorable="w14 w15 w16se w16cid wp14">
+<w:ftr xmlns:wpc="http://schemas.microsoft.com/office/word/2010/wordprocessingCanvas" xmlns:cx="http://schemas.microsoft.com/office/drawing/2014/chartex" xmlns:cx1="http://schemas.microsoft.com/office/drawing/2015/9/8/chartex" xmlns:cx2="http://schemas.microsoft.com/office/drawing/2015/10/21/chartex" xmlns:cx3="http://schemas.microsoft.com/office/drawing/2016/5/9/chartex" xmlns:cx4="http://schemas.microsoft.com/office/drawing/2016/5/10/chartex" xmlns:cx5="http://schemas.microsoft.com/office/drawing/2016/5/11/chartex" xmlns:cx6="http://schemas.microsoft.com/office/drawing/2016/5/12/chartex" xmlns:cx7="http://schemas.microsoft.com/office/drawing/2016/5/13/chartex" xmlns:cx8="http://schemas.microsoft.com/office/drawing/2016/5/14/chartex" xmlns:mc="http://schemas.openxmlformats.org/markup-compatibility/2006" xmlns:aink="http://schemas.microsoft.com/office/drawing/2016/ink" xmlns:am3d="http://schemas.microsoft.com/office/drawing/2017/model3d" xmlns:o="urn:schemas-microsoft-com:office:office" xmlns:r="http://schemas.openxmlformats.org/officeDocument/2006/relationships" xmlns:m="http://schemas.openxmlformats.org/officeDocument/2006/math" xmlns:v="urn:schemas-microsoft-com:vml" xmlns:wp14="http://schemas.microsoft.com/office/word/2010/wordprocessingDrawing" xmlns:wp="http://schemas.openxmlformats.org/drawingml/2006/wordprocessingDrawing" xmlns:w10="urn:schemas-microsoft-com:office:word" xmlns:w="http://schemas.openxmlformats.org/wordprocessingml/2006/main" xmlns:w14="http://schemas.microsoft.com/office/word/2010/wordml" xmlns:w15="http://schemas.microsoft.com/office/word/2012/wordml" xmlns:w16cex="http://schemas.microsoft.com/office/word/2018/wordml/cex" xmlns:w16cid="http://schemas.microsoft.com/office/word/2016/wordml/cid" xmlns:w16="http://schemas.microsoft.com/office/word/2018/wordml" xmlns:w16se="http://schemas.microsoft.com/office/word/2015/wordml/symex" xmlns:wpg="http://schemas.microsoft.com/office/word/2010/wordprocessingGroup" xmlns:wpi="http://schemas.microsoft.com/office/word/2010/wordprocessingInk" xmlns:wne="http://schemas.microsoft.com/office/word/2006/wordml" xmlns:wps="http://schemas.microsoft.com/office/word/2010/wordprocessingShape" mc:Ignorable="w14 w15 w16se w16cid w16 w16cex wp14">
   <w:p>
     <w:pPr>
       <w:pStyle w:val="Footer"/>
@@ -6861,13 +6868,13 @@
 </file>
 
 <file path=word/footer4.xml><?xml version="1.0" encoding="utf-8"?>
-<w:ftr xmlns:wpc="http://schemas.microsoft.com/office/word/2010/wordprocessingCanvas" xmlns:cx="http://schemas.microsoft.com/office/drawing/2014/chartex" xmlns:cx1="http://schemas.microsoft.com/office/drawing/2015/9/8/chartex" xmlns:cx2="http://schemas.microsoft.com/office/drawing/2015/10/21/chartex" xmlns:cx3="http://schemas.microsoft.com/office/drawing/2016/5/9/chartex" xmlns:cx4="http://schemas.microsoft.com/office/drawing/2016/5/10/chartex" xmlns:cx5="http://schemas.microsoft.com/office/drawing/2016/5/11/chartex" xmlns:cx6="http://schemas.microsoft.com/office/drawing/2016/5/12/chartex" xmlns:cx7="http://schemas.microsoft.com/office/drawing/2016/5/13/chartex" xmlns:cx8="http://schemas.microsoft.com/office/drawing/2016/5/14/chartex" xmlns:mc="http://schemas.openxmlformats.org/markup-compatibility/2006" xmlns:aink="http://schemas.microsoft.com/office/drawing/2016/ink" xmlns:am3d="http://schemas.microsoft.com/office/drawing/2017/model3d" xmlns:o="urn:schemas-microsoft-com:office:office" xmlns:r="http://schemas.openxmlformats.org/officeDocument/2006/relationships" xmlns:m="http://schemas.openxmlformats.org/officeDocument/2006/math" xmlns:v="urn:schemas-microsoft-com:vml" xmlns:wp14="http://schemas.microsoft.com/office/word/2010/wordprocessingDrawing" xmlns:wp="http://schemas.openxmlformats.org/drawingml/2006/wordprocessingDrawing" xmlns:w10="urn:schemas-microsoft-com:office:word" xmlns:w="http://schemas.openxmlformats.org/wordprocessingml/2006/main" xmlns:w14="http://schemas.microsoft.com/office/word/2010/wordml" xmlns:w15="http://schemas.microsoft.com/office/word/2012/wordml" xmlns:w16cid="http://schemas.microsoft.com/office/word/2016/wordml/cid" xmlns:w16se="http://schemas.microsoft.com/office/word/2015/wordml/symex" xmlns:wpg="http://schemas.microsoft.com/office/word/2010/wordprocessingGroup" xmlns:wpi="http://schemas.microsoft.com/office/word/2010/wordprocessingInk" xmlns:wne="http://schemas.microsoft.com/office/word/2006/wordml" xmlns:wps="http://schemas.microsoft.com/office/word/2010/wordprocessingShape" mc:Ignorable="w14 w15 w16se w16cid wp14">
+<w:ftr xmlns:wpc="http://schemas.microsoft.com/office/word/2010/wordprocessingCanvas" xmlns:cx="http://schemas.microsoft.com/office/drawing/2014/chartex" xmlns:cx1="http://schemas.microsoft.com/office/drawing/2015/9/8/chartex" xmlns:cx2="http://schemas.microsoft.com/office/drawing/2015/10/21/chartex" xmlns:cx3="http://schemas.microsoft.com/office/drawing/2016/5/9/chartex" xmlns:cx4="http://schemas.microsoft.com/office/drawing/2016/5/10/chartex" xmlns:cx5="http://schemas.microsoft.com/office/drawing/2016/5/11/chartex" xmlns:cx6="http://schemas.microsoft.com/office/drawing/2016/5/12/chartex" xmlns:cx7="http://schemas.microsoft.com/office/drawing/2016/5/13/chartex" xmlns:cx8="http://schemas.microsoft.com/office/drawing/2016/5/14/chartex" xmlns:mc="http://schemas.openxmlformats.org/markup-compatibility/2006" xmlns:aink="http://schemas.microsoft.com/office/drawing/2016/ink" xmlns:am3d="http://schemas.microsoft.com/office/drawing/2017/model3d" xmlns:o="urn:schemas-microsoft-com:office:office" xmlns:r="http://schemas.openxmlformats.org/officeDocument/2006/relationships" xmlns:m="http://schemas.openxmlformats.org/officeDocument/2006/math" xmlns:v="urn:schemas-microsoft-com:vml" xmlns:wp14="http://schemas.microsoft.com/office/word/2010/wordprocessingDrawing" xmlns:wp="http://schemas.openxmlformats.org/drawingml/2006/wordprocessingDrawing" xmlns:w10="urn:schemas-microsoft-com:office:word" xmlns:w="http://schemas.openxmlformats.org/wordprocessingml/2006/main" xmlns:w14="http://schemas.microsoft.com/office/word/2010/wordml" xmlns:w15="http://schemas.microsoft.com/office/word/2012/wordml" xmlns:w16cex="http://schemas.microsoft.com/office/word/2018/wordml/cex" xmlns:w16cid="http://schemas.microsoft.com/office/word/2016/wordml/cid" xmlns:w16="http://schemas.microsoft.com/office/word/2018/wordml" xmlns:w16se="http://schemas.microsoft.com/office/word/2015/wordml/symex" xmlns:wpg="http://schemas.microsoft.com/office/word/2010/wordprocessingGroup" xmlns:wpi="http://schemas.microsoft.com/office/word/2010/wordprocessingInk" xmlns:wne="http://schemas.microsoft.com/office/word/2006/wordml" xmlns:wps="http://schemas.microsoft.com/office/word/2010/wordprocessingShape" mc:Ignorable="w14 w15 w16se w16cid w16 w16cex wp14">
   <w:p/>
 </w:ftr>
 </file>
 
 <file path=word/footer5.xml><?xml version="1.0" encoding="utf-8"?>
-<w:ftr xmlns:wpc="http://schemas.microsoft.com/office/word/2010/wordprocessingCanvas" xmlns:cx="http://schemas.microsoft.com/office/drawing/2014/chartex" xmlns:cx1="http://schemas.microsoft.com/office/drawing/2015/9/8/chartex" xmlns:cx2="http://schemas.microsoft.com/office/drawing/2015/10/21/chartex" xmlns:cx3="http://schemas.microsoft.com/office/drawing/2016/5/9/chartex" xmlns:cx4="http://schemas.microsoft.com/office/drawing/2016/5/10/chartex" xmlns:cx5="http://schemas.microsoft.com/office/drawing/2016/5/11/chartex" xmlns:cx6="http://schemas.microsoft.com/office/drawing/2016/5/12/chartex" xmlns:cx7="http://schemas.microsoft.com/office/drawing/2016/5/13/chartex" xmlns:cx8="http://schemas.microsoft.com/office/drawing/2016/5/14/chartex" xmlns:mc="http://schemas.openxmlformats.org/markup-compatibility/2006" xmlns:aink="http://schemas.microsoft.com/office/drawing/2016/ink" xmlns:am3d="http://schemas.microsoft.com/office/drawing/2017/model3d" xmlns:o="urn:schemas-microsoft-com:office:office" xmlns:r="http://schemas.openxmlformats.org/officeDocument/2006/relationships" xmlns:m="http://schemas.openxmlformats.org/officeDocument/2006/math" xmlns:v="urn:schemas-microsoft-com:vml" xmlns:wp14="http://schemas.microsoft.com/office/word/2010/wordprocessingDrawing" xmlns:wp="http://schemas.openxmlformats.org/drawingml/2006/wordprocessingDrawing" xmlns:w10="urn:schemas-microsoft-com:office:word" xmlns:w="http://schemas.openxmlformats.org/wordprocessingml/2006/main" xmlns:w14="http://schemas.microsoft.com/office/word/2010/wordml" xmlns:w15="http://schemas.microsoft.com/office/word/2012/wordml" xmlns:w16cid="http://schemas.microsoft.com/office/word/2016/wordml/cid" xmlns:w16se="http://schemas.microsoft.com/office/word/2015/wordml/symex" xmlns:wpg="http://schemas.microsoft.com/office/word/2010/wordprocessingGroup" xmlns:wpi="http://schemas.microsoft.com/office/word/2010/wordprocessingInk" xmlns:wne="http://schemas.microsoft.com/office/word/2006/wordml" xmlns:wps="http://schemas.microsoft.com/office/word/2010/wordprocessingShape" mc:Ignorable="w14 w15 w16se w16cid wp14">
+<w:ftr xmlns:wpc="http://schemas.microsoft.com/office/word/2010/wordprocessingCanvas" xmlns:cx="http://schemas.microsoft.com/office/drawing/2014/chartex" xmlns:cx1="http://schemas.microsoft.com/office/drawing/2015/9/8/chartex" xmlns:cx2="http://schemas.microsoft.com/office/drawing/2015/10/21/chartex" xmlns:cx3="http://schemas.microsoft.com/office/drawing/2016/5/9/chartex" xmlns:cx4="http://schemas.microsoft.com/office/drawing/2016/5/10/chartex" xmlns:cx5="http://schemas.microsoft.com/office/drawing/2016/5/11/chartex" xmlns:cx6="http://schemas.microsoft.com/office/drawing/2016/5/12/chartex" xmlns:cx7="http://schemas.microsoft.com/office/drawing/2016/5/13/chartex" xmlns:cx8="http://schemas.microsoft.com/office/drawing/2016/5/14/chartex" xmlns:mc="http://schemas.openxmlformats.org/markup-compatibility/2006" xmlns:aink="http://schemas.microsoft.com/office/drawing/2016/ink" xmlns:am3d="http://schemas.microsoft.com/office/drawing/2017/model3d" xmlns:o="urn:schemas-microsoft-com:office:office" xmlns:r="http://schemas.openxmlformats.org/officeDocument/2006/relationships" xmlns:m="http://schemas.openxmlformats.org/officeDocument/2006/math" xmlns:v="urn:schemas-microsoft-com:vml" xmlns:wp14="http://schemas.microsoft.com/office/word/2010/wordprocessingDrawing" xmlns:wp="http://schemas.openxmlformats.org/drawingml/2006/wordprocessingDrawing" xmlns:w10="urn:schemas-microsoft-com:office:word" xmlns:w="http://schemas.openxmlformats.org/wordprocessingml/2006/main" xmlns:w14="http://schemas.microsoft.com/office/word/2010/wordml" xmlns:w15="http://schemas.microsoft.com/office/word/2012/wordml" xmlns:w16cex="http://schemas.microsoft.com/office/word/2018/wordml/cex" xmlns:w16cid="http://schemas.microsoft.com/office/word/2016/wordml/cid" xmlns:w16="http://schemas.microsoft.com/office/word/2018/wordml" xmlns:w16se="http://schemas.microsoft.com/office/word/2015/wordml/symex" xmlns:wpg="http://schemas.microsoft.com/office/word/2010/wordprocessingGroup" xmlns:wpi="http://schemas.microsoft.com/office/word/2010/wordprocessingInk" xmlns:wne="http://schemas.microsoft.com/office/word/2006/wordml" xmlns:wps="http://schemas.microsoft.com/office/word/2010/wordprocessingShape" mc:Ignorable="w14 w15 w16se w16cid w16 w16cex wp14">
   <w:p>
     <w:pPr>
       <w:pStyle w:val="Footer"/>
@@ -6904,7 +6911,7 @@
         <w:rFonts w:cs="Arial"/>
         <w:szCs w:val="16"/>
       </w:rPr>
-      <w:t>2017</w:t>
+      <w:t>2019</w:t>
     </w:r>
     <w:r>
       <w:rPr>
@@ -6945,7 +6952,7 @@
 </file>
 
 <file path=word/footer6.xml><?xml version="1.0" encoding="utf-8"?>
-<w:ftr xmlns:wpc="http://schemas.microsoft.com/office/word/2010/wordprocessingCanvas" xmlns:cx="http://schemas.microsoft.com/office/drawing/2014/chartex" xmlns:cx1="http://schemas.microsoft.com/office/drawing/2015/9/8/chartex" xmlns:cx2="http://schemas.microsoft.com/office/drawing/2015/10/21/chartex" xmlns:cx3="http://schemas.microsoft.com/office/drawing/2016/5/9/chartex" xmlns:cx4="http://schemas.microsoft.com/office/drawing/2016/5/10/chartex" xmlns:cx5="http://schemas.microsoft.com/office/drawing/2016/5/11/chartex" xmlns:cx6="http://schemas.microsoft.com/office/drawing/2016/5/12/chartex" xmlns:cx7="http://schemas.microsoft.com/office/drawing/2016/5/13/chartex" xmlns:cx8="http://schemas.microsoft.com/office/drawing/2016/5/14/chartex" xmlns:mc="http://schemas.openxmlformats.org/markup-compatibility/2006" xmlns:aink="http://schemas.microsoft.com/office/drawing/2016/ink" xmlns:am3d="http://schemas.microsoft.com/office/drawing/2017/model3d" xmlns:o="urn:schemas-microsoft-com:office:office" xmlns:r="http://schemas.openxmlformats.org/officeDocument/2006/relationships" xmlns:m="http://schemas.openxmlformats.org/officeDocument/2006/math" xmlns:v="urn:schemas-microsoft-com:vml" xmlns:wp14="http://schemas.microsoft.com/office/word/2010/wordprocessingDrawing" xmlns:wp="http://schemas.openxmlformats.org/drawingml/2006/wordprocessingDrawing" xmlns:w10="urn:schemas-microsoft-com:office:word" xmlns:w="http://schemas.openxmlformats.org/wordprocessingml/2006/main" xmlns:w14="http://schemas.microsoft.com/office/word/2010/wordml" xmlns:w15="http://schemas.microsoft.com/office/word/2012/wordml" xmlns:w16cid="http://schemas.microsoft.com/office/word/2016/wordml/cid" xmlns:w16se="http://schemas.microsoft.com/office/word/2015/wordml/symex" xmlns:wpg="http://schemas.microsoft.com/office/word/2010/wordprocessingGroup" xmlns:wpi="http://schemas.microsoft.com/office/word/2010/wordprocessingInk" xmlns:wne="http://schemas.microsoft.com/office/word/2006/wordml" xmlns:wps="http://schemas.microsoft.com/office/word/2010/wordprocessingShape" mc:Ignorable="w14 w15 w16se w16cid wp14">
+<w:ftr xmlns:wpc="http://schemas.microsoft.com/office/word/2010/wordprocessingCanvas" xmlns:cx="http://schemas.microsoft.com/office/drawing/2014/chartex" xmlns:cx1="http://schemas.microsoft.com/office/drawing/2015/9/8/chartex" xmlns:cx2="http://schemas.microsoft.com/office/drawing/2015/10/21/chartex" xmlns:cx3="http://schemas.microsoft.com/office/drawing/2016/5/9/chartex" xmlns:cx4="http://schemas.microsoft.com/office/drawing/2016/5/10/chartex" xmlns:cx5="http://schemas.microsoft.com/office/drawing/2016/5/11/chartex" xmlns:cx6="http://schemas.microsoft.com/office/drawing/2016/5/12/chartex" xmlns:cx7="http://schemas.microsoft.com/office/drawing/2016/5/13/chartex" xmlns:cx8="http://schemas.microsoft.com/office/drawing/2016/5/14/chartex" xmlns:mc="http://schemas.openxmlformats.org/markup-compatibility/2006" xmlns:aink="http://schemas.microsoft.com/office/drawing/2016/ink" xmlns:am3d="http://schemas.microsoft.com/office/drawing/2017/model3d" xmlns:o="urn:schemas-microsoft-com:office:office" xmlns:r="http://schemas.openxmlformats.org/officeDocument/2006/relationships" xmlns:m="http://schemas.openxmlformats.org/officeDocument/2006/math" xmlns:v="urn:schemas-microsoft-com:vml" xmlns:wp14="http://schemas.microsoft.com/office/word/2010/wordprocessingDrawing" xmlns:wp="http://schemas.openxmlformats.org/drawingml/2006/wordprocessingDrawing" xmlns:w10="urn:schemas-microsoft-com:office:word" xmlns:w="http://schemas.openxmlformats.org/wordprocessingml/2006/main" xmlns:w14="http://schemas.microsoft.com/office/word/2010/wordml" xmlns:w15="http://schemas.microsoft.com/office/word/2012/wordml" xmlns:w16cex="http://schemas.microsoft.com/office/word/2018/wordml/cex" xmlns:w16cid="http://schemas.microsoft.com/office/word/2016/wordml/cid" xmlns:w16="http://schemas.microsoft.com/office/word/2018/wordml" xmlns:w16se="http://schemas.microsoft.com/office/word/2015/wordml/symex" xmlns:wpg="http://schemas.microsoft.com/office/word/2010/wordprocessingGroup" xmlns:wpi="http://schemas.microsoft.com/office/word/2010/wordprocessingInk" xmlns:wne="http://schemas.microsoft.com/office/word/2006/wordml" xmlns:wps="http://schemas.microsoft.com/office/word/2010/wordprocessingShape" mc:Ignorable="w14 w15 w16se w16cid w16 w16cex wp14">
   <w:p>
     <w:pPr>
       <w:pStyle w:val="Footer"/>
@@ -6982,7 +6989,7 @@
         <w:rFonts w:cs="Arial"/>
         <w:szCs w:val="16"/>
       </w:rPr>
-      <w:t>2017</w:t>
+      <w:t>2019</w:t>
     </w:r>
     <w:r>
       <w:rPr>
@@ -7023,7 +7030,7 @@
 </file>
 
 <file path=word/footnotes.xml><?xml version="1.0" encoding="utf-8"?>
-<w:footnotes xmlns:wpc="http://schemas.microsoft.com/office/word/2010/wordprocessingCanvas" xmlns:cx="http://schemas.microsoft.com/office/drawing/2014/chartex" xmlns:cx1="http://schemas.microsoft.com/office/drawing/2015/9/8/chartex" xmlns:cx2="http://schemas.microsoft.com/office/drawing/2015/10/21/chartex" xmlns:cx3="http://schemas.microsoft.com/office/drawing/2016/5/9/chartex" xmlns:cx4="http://schemas.microsoft.com/office/drawing/2016/5/10/chartex" xmlns:cx5="http://schemas.microsoft.com/office/drawing/2016/5/11/chartex" xmlns:cx6="http://schemas.microsoft.com/office/drawing/2016/5/12/chartex" xmlns:cx7="http://schemas.microsoft.com/office/drawing/2016/5/13/chartex" xmlns:cx8="http://schemas.microsoft.com/office/drawing/2016/5/14/chartex" xmlns:mc="http://schemas.openxmlformats.org/markup-compatibility/2006" xmlns:aink="http://schemas.microsoft.com/office/drawing/2016/ink" xmlns:am3d="http://schemas.microsoft.com/office/drawing/2017/model3d" xmlns:o="urn:schemas-microsoft-com:office:office" xmlns:r="http://schemas.openxmlformats.org/officeDocument/2006/relationships" xmlns:m="http://schemas.openxmlformats.org/officeDocument/2006/math" xmlns:v="urn:schemas-microsoft-com:vml" xmlns:wp14="http://schemas.microsoft.com/office/word/2010/wordprocessingDrawing" xmlns:wp="http://schemas.openxmlformats.org/drawingml/2006/wordprocessingDrawing" xmlns:w10="urn:schemas-microsoft-com:office:word" xmlns:w="http://schemas.openxmlformats.org/wordprocessingml/2006/main" xmlns:w14="http://schemas.microsoft.com/office/word/2010/wordml" xmlns:w15="http://schemas.microsoft.com/office/word/2012/wordml" xmlns:w16cid="http://schemas.microsoft.com/office/word/2016/wordml/cid" xmlns:w16se="http://schemas.microsoft.com/office/word/2015/wordml/symex" xmlns:wpg="http://schemas.microsoft.com/office/word/2010/wordprocessingGroup" xmlns:wpi="http://schemas.microsoft.com/office/word/2010/wordprocessingInk" xmlns:wne="http://schemas.microsoft.com/office/word/2006/wordml" xmlns:wps="http://schemas.microsoft.com/office/word/2010/wordprocessingShape" mc:Ignorable="w14 w15 w16se w16cid wp14">
+<w:footnotes xmlns:wpc="http://schemas.microsoft.com/office/word/2010/wordprocessingCanvas" xmlns:cx="http://schemas.microsoft.com/office/drawing/2014/chartex" xmlns:cx1="http://schemas.microsoft.com/office/drawing/2015/9/8/chartex" xmlns:cx2="http://schemas.microsoft.com/office/drawing/2015/10/21/chartex" xmlns:cx3="http://schemas.microsoft.com/office/drawing/2016/5/9/chartex" xmlns:cx4="http://schemas.microsoft.com/office/drawing/2016/5/10/chartex" xmlns:cx5="http://schemas.microsoft.com/office/drawing/2016/5/11/chartex" xmlns:cx6="http://schemas.microsoft.com/office/drawing/2016/5/12/chartex" xmlns:cx7="http://schemas.microsoft.com/office/drawing/2016/5/13/chartex" xmlns:cx8="http://schemas.microsoft.com/office/drawing/2016/5/14/chartex" xmlns:mc="http://schemas.openxmlformats.org/markup-compatibility/2006" xmlns:aink="http://schemas.microsoft.com/office/drawing/2016/ink" xmlns:am3d="http://schemas.microsoft.com/office/drawing/2017/model3d" xmlns:o="urn:schemas-microsoft-com:office:office" xmlns:r="http://schemas.openxmlformats.org/officeDocument/2006/relationships" xmlns:m="http://schemas.openxmlformats.org/officeDocument/2006/math" xmlns:v="urn:schemas-microsoft-com:vml" xmlns:wp14="http://schemas.microsoft.com/office/word/2010/wordprocessingDrawing" xmlns:wp="http://schemas.openxmlformats.org/drawingml/2006/wordprocessingDrawing" xmlns:w10="urn:schemas-microsoft-com:office:word" xmlns:w="http://schemas.openxmlformats.org/wordprocessingml/2006/main" xmlns:w14="http://schemas.microsoft.com/office/word/2010/wordml" xmlns:w15="http://schemas.microsoft.com/office/word/2012/wordml" xmlns:w16cex="http://schemas.microsoft.com/office/word/2018/wordml/cex" xmlns:w16cid="http://schemas.microsoft.com/office/word/2016/wordml/cid" xmlns:w16="http://schemas.microsoft.com/office/word/2018/wordml" xmlns:w16se="http://schemas.microsoft.com/office/word/2015/wordml/symex" xmlns:wpg="http://schemas.microsoft.com/office/word/2010/wordprocessingGroup" xmlns:wpi="http://schemas.microsoft.com/office/word/2010/wordprocessingInk" xmlns:wne="http://schemas.microsoft.com/office/word/2006/wordml" xmlns:wps="http://schemas.microsoft.com/office/word/2010/wordprocessingShape" mc:Ignorable="w14 w15 w16se w16cid w16 w16cex wp14">
   <w:footnote w:type="separator" w:id="-1">
     <w:p>
       <w:r>
@@ -7044,7 +7051,7 @@
 </file>
 
 <file path=word/header1.xml><?xml version="1.0" encoding="utf-8"?>
-<w:hdr xmlns:wpc="http://schemas.microsoft.com/office/word/2010/wordprocessingCanvas" xmlns:cx="http://schemas.microsoft.com/office/drawing/2014/chartex" xmlns:cx1="http://schemas.microsoft.com/office/drawing/2015/9/8/chartex" xmlns:cx2="http://schemas.microsoft.com/office/drawing/2015/10/21/chartex" xmlns:cx3="http://schemas.microsoft.com/office/drawing/2016/5/9/chartex" xmlns:cx4="http://schemas.microsoft.com/office/drawing/2016/5/10/chartex" xmlns:cx5="http://schemas.microsoft.com/office/drawing/2016/5/11/chartex" xmlns:cx6="http://schemas.microsoft.com/office/drawing/2016/5/12/chartex" xmlns:cx7="http://schemas.microsoft.com/office/drawing/2016/5/13/chartex" xmlns:cx8="http://schemas.microsoft.com/office/drawing/2016/5/14/chartex" xmlns:mc="http://schemas.openxmlformats.org/markup-compatibility/2006" xmlns:aink="http://schemas.microsoft.com/office/drawing/2016/ink" xmlns:am3d="http://schemas.microsoft.com/office/drawing/2017/model3d" xmlns:o="urn:schemas-microsoft-com:office:office" xmlns:r="http://schemas.openxmlformats.org/officeDocument/2006/relationships" xmlns:m="http://schemas.openxmlformats.org/officeDocument/2006/math" xmlns:v="urn:schemas-microsoft-com:vml" xmlns:wp14="http://schemas.microsoft.com/office/word/2010/wordprocessingDrawing" xmlns:wp="http://schemas.openxmlformats.org/drawingml/2006/wordprocessingDrawing" xmlns:w10="urn:schemas-microsoft-com:office:word" xmlns:w="http://schemas.openxmlformats.org/wordprocessingml/2006/main" xmlns:w14="http://schemas.microsoft.com/office/word/2010/wordml" xmlns:w15="http://schemas.microsoft.com/office/word/2012/wordml" xmlns:w16cid="http://schemas.microsoft.com/office/word/2016/wordml/cid" xmlns:w16se="http://schemas.microsoft.com/office/word/2015/wordml/symex" xmlns:wpg="http://schemas.microsoft.com/office/word/2010/wordprocessingGroup" xmlns:wpi="http://schemas.microsoft.com/office/word/2010/wordprocessingInk" xmlns:wne="http://schemas.microsoft.com/office/word/2006/wordml" xmlns:wps="http://schemas.microsoft.com/office/word/2010/wordprocessingShape" mc:Ignorable="w14 w15 w16se w16cid wp14">
+<w:hdr xmlns:wpc="http://schemas.microsoft.com/office/word/2010/wordprocessingCanvas" xmlns:cx="http://schemas.microsoft.com/office/drawing/2014/chartex" xmlns:cx1="http://schemas.microsoft.com/office/drawing/2015/9/8/chartex" xmlns:cx2="http://schemas.microsoft.com/office/drawing/2015/10/21/chartex" xmlns:cx3="http://schemas.microsoft.com/office/drawing/2016/5/9/chartex" xmlns:cx4="http://schemas.microsoft.com/office/drawing/2016/5/10/chartex" xmlns:cx5="http://schemas.microsoft.com/office/drawing/2016/5/11/chartex" xmlns:cx6="http://schemas.microsoft.com/office/drawing/2016/5/12/chartex" xmlns:cx7="http://schemas.microsoft.com/office/drawing/2016/5/13/chartex" xmlns:cx8="http://schemas.microsoft.com/office/drawing/2016/5/14/chartex" xmlns:mc="http://schemas.openxmlformats.org/markup-compatibility/2006" xmlns:aink="http://schemas.microsoft.com/office/drawing/2016/ink" xmlns:am3d="http://schemas.microsoft.com/office/drawing/2017/model3d" xmlns:o="urn:schemas-microsoft-com:office:office" xmlns:r="http://schemas.openxmlformats.org/officeDocument/2006/relationships" xmlns:m="http://schemas.openxmlformats.org/officeDocument/2006/math" xmlns:v="urn:schemas-microsoft-com:vml" xmlns:wp14="http://schemas.microsoft.com/office/word/2010/wordprocessingDrawing" xmlns:wp="http://schemas.openxmlformats.org/drawingml/2006/wordprocessingDrawing" xmlns:w10="urn:schemas-microsoft-com:office:word" xmlns:w="http://schemas.openxmlformats.org/wordprocessingml/2006/main" xmlns:w14="http://schemas.microsoft.com/office/word/2010/wordml" xmlns:w15="http://schemas.microsoft.com/office/word/2012/wordml" xmlns:w16cex="http://schemas.microsoft.com/office/word/2018/wordml/cex" xmlns:w16cid="http://schemas.microsoft.com/office/word/2016/wordml/cid" xmlns:w16="http://schemas.microsoft.com/office/word/2018/wordml" xmlns:w16se="http://schemas.microsoft.com/office/word/2015/wordml/symex" xmlns:wpg="http://schemas.microsoft.com/office/word/2010/wordprocessingGroup" xmlns:wpi="http://schemas.microsoft.com/office/word/2010/wordprocessingInk" xmlns:wne="http://schemas.microsoft.com/office/word/2006/wordml" xmlns:wps="http://schemas.microsoft.com/office/word/2010/wordprocessingShape" mc:Ignorable="w14 w15 w16se w16cid w16 w16cex wp14">
   <w:p>
     <w:pPr>
       <w:pStyle w:val="Header"/>
@@ -7054,7 +7061,7 @@
 </file>
 
 <file path=word/header2.xml><?xml version="1.0" encoding="utf-8"?>
-<w:hdr xmlns:wpc="http://schemas.microsoft.com/office/word/2010/wordprocessingCanvas" xmlns:cx="http://schemas.microsoft.com/office/drawing/2014/chartex" xmlns:cx1="http://schemas.microsoft.com/office/drawing/2015/9/8/chartex" xmlns:cx2="http://schemas.microsoft.com/office/drawing/2015/10/21/chartex" xmlns:cx3="http://schemas.microsoft.com/office/drawing/2016/5/9/chartex" xmlns:cx4="http://schemas.microsoft.com/office/drawing/2016/5/10/chartex" xmlns:cx5="http://schemas.microsoft.com/office/drawing/2016/5/11/chartex" xmlns:cx6="http://schemas.microsoft.com/office/drawing/2016/5/12/chartex" xmlns:cx7="http://schemas.microsoft.com/office/drawing/2016/5/13/chartex" xmlns:cx8="http://schemas.microsoft.com/office/drawing/2016/5/14/chartex" xmlns:mc="http://schemas.openxmlformats.org/markup-compatibility/2006" xmlns:aink="http://schemas.microsoft.com/office/drawing/2016/ink" xmlns:am3d="http://schemas.microsoft.com/office/drawing/2017/model3d" xmlns:o="urn:schemas-microsoft-com:office:office" xmlns:r="http://schemas.openxmlformats.org/officeDocument/2006/relationships" xmlns:m="http://schemas.openxmlformats.org/officeDocument/2006/math" xmlns:v="urn:schemas-microsoft-com:vml" xmlns:wp14="http://schemas.microsoft.com/office/word/2010/wordprocessingDrawing" xmlns:wp="http://schemas.openxmlformats.org/drawingml/2006/wordprocessingDrawing" xmlns:w10="urn:schemas-microsoft-com:office:word" xmlns:w="http://schemas.openxmlformats.org/wordprocessingml/2006/main" xmlns:w14="http://schemas.microsoft.com/office/word/2010/wordml" xmlns:w15="http://schemas.microsoft.com/office/word/2012/wordml" xmlns:w16cid="http://schemas.microsoft.com/office/word/2016/wordml/cid" xmlns:w16se="http://schemas.microsoft.com/office/word/2015/wordml/symex" xmlns:wpg="http://schemas.microsoft.com/office/word/2010/wordprocessingGroup" xmlns:wpi="http://schemas.microsoft.com/office/word/2010/wordprocessingInk" xmlns:wne="http://schemas.microsoft.com/office/word/2006/wordml" xmlns:wps="http://schemas.microsoft.com/office/word/2010/wordprocessingShape" mc:Ignorable="w14 w15 w16se w16cid wp14">
+<w:hdr xmlns:wpc="http://schemas.microsoft.com/office/word/2010/wordprocessingCanvas" xmlns:cx="http://schemas.microsoft.com/office/drawing/2014/chartex" xmlns:cx1="http://schemas.microsoft.com/office/drawing/2015/9/8/chartex" xmlns:cx2="http://schemas.microsoft.com/office/drawing/2015/10/21/chartex" xmlns:cx3="http://schemas.microsoft.com/office/drawing/2016/5/9/chartex" xmlns:cx4="http://schemas.microsoft.com/office/drawing/2016/5/10/chartex" xmlns:cx5="http://schemas.microsoft.com/office/drawing/2016/5/11/chartex" xmlns:cx6="http://schemas.microsoft.com/office/drawing/2016/5/12/chartex" xmlns:cx7="http://schemas.microsoft.com/office/drawing/2016/5/13/chartex" xmlns:cx8="http://schemas.microsoft.com/office/drawing/2016/5/14/chartex" xmlns:mc="http://schemas.openxmlformats.org/markup-compatibility/2006" xmlns:aink="http://schemas.microsoft.com/office/drawing/2016/ink" xmlns:am3d="http://schemas.microsoft.com/office/drawing/2017/model3d" xmlns:o="urn:schemas-microsoft-com:office:office" xmlns:r="http://schemas.openxmlformats.org/officeDocument/2006/relationships" xmlns:m="http://schemas.openxmlformats.org/officeDocument/2006/math" xmlns:v="urn:schemas-microsoft-com:vml" xmlns:wp14="http://schemas.microsoft.com/office/word/2010/wordprocessingDrawing" xmlns:wp="http://schemas.openxmlformats.org/drawingml/2006/wordprocessingDrawing" xmlns:w10="urn:schemas-microsoft-com:office:word" xmlns:w="http://schemas.openxmlformats.org/wordprocessingml/2006/main" xmlns:w14="http://schemas.microsoft.com/office/word/2010/wordml" xmlns:w15="http://schemas.microsoft.com/office/word/2012/wordml" xmlns:w16cex="http://schemas.microsoft.com/office/word/2018/wordml/cex" xmlns:w16cid="http://schemas.microsoft.com/office/word/2016/wordml/cid" xmlns:w16="http://schemas.microsoft.com/office/word/2018/wordml" xmlns:w16se="http://schemas.microsoft.com/office/word/2015/wordml/symex" xmlns:wpg="http://schemas.microsoft.com/office/word/2010/wordprocessingGroup" xmlns:wpi="http://schemas.microsoft.com/office/word/2010/wordprocessingInk" xmlns:wne="http://schemas.microsoft.com/office/word/2006/wordml" xmlns:wps="http://schemas.microsoft.com/office/word/2010/wordprocessingShape" mc:Ignorable="w14 w15 w16se w16cid w16 w16cex wp14">
   <w:p>
     <w:pPr>
       <w:pStyle w:val="Header"/>
@@ -7064,7 +7071,7 @@
 </file>
 
 <file path=word/header3.xml><?xml version="1.0" encoding="utf-8"?>
-<w:hdr xmlns:wpc="http://schemas.microsoft.com/office/word/2010/wordprocessingCanvas" xmlns:cx="http://schemas.microsoft.com/office/drawing/2014/chartex" xmlns:cx1="http://schemas.microsoft.com/office/drawing/2015/9/8/chartex" xmlns:cx2="http://schemas.microsoft.com/office/drawing/2015/10/21/chartex" xmlns:cx3="http://schemas.microsoft.com/office/drawing/2016/5/9/chartex" xmlns:cx4="http://schemas.microsoft.com/office/drawing/2016/5/10/chartex" xmlns:cx5="http://schemas.microsoft.com/office/drawing/2016/5/11/chartex" xmlns:cx6="http://schemas.microsoft.com/office/drawing/2016/5/12/chartex" xmlns:cx7="http://schemas.microsoft.com/office/drawing/2016/5/13/chartex" xmlns:cx8="http://schemas.microsoft.com/office/drawing/2016/5/14/chartex" xmlns:mc="http://schemas.openxmlformats.org/markup-compatibility/2006" xmlns:aink="http://schemas.microsoft.com/office/drawing/2016/ink" xmlns:am3d="http://schemas.microsoft.com/office/drawing/2017/model3d" xmlns:o="urn:schemas-microsoft-com:office:office" xmlns:r="http://schemas.openxmlformats.org/officeDocument/2006/relationships" xmlns:m="http://schemas.openxmlformats.org/officeDocument/2006/math" xmlns:v="urn:schemas-microsoft-com:vml" xmlns:wp14="http://schemas.microsoft.com/office/word/2010/wordprocessingDrawing" xmlns:wp="http://schemas.openxmlformats.org/drawingml/2006/wordprocessingDrawing" xmlns:w10="urn:schemas-microsoft-com:office:word" xmlns:w="http://schemas.openxmlformats.org/wordprocessingml/2006/main" xmlns:w14="http://schemas.microsoft.com/office/word/2010/wordml" xmlns:w15="http://schemas.microsoft.com/office/word/2012/wordml" xmlns:w16cid="http://schemas.microsoft.com/office/word/2016/wordml/cid" xmlns:w16se="http://schemas.microsoft.com/office/word/2015/wordml/symex" xmlns:wpg="http://schemas.microsoft.com/office/word/2010/wordprocessingGroup" xmlns:wpi="http://schemas.microsoft.com/office/word/2010/wordprocessingInk" xmlns:wne="http://schemas.microsoft.com/office/word/2006/wordml" xmlns:wps="http://schemas.microsoft.com/office/word/2010/wordprocessingShape" mc:Ignorable="w14 w15 w16se w16cid wp14">
+<w:hdr xmlns:wpc="http://schemas.microsoft.com/office/word/2010/wordprocessingCanvas" xmlns:cx="http://schemas.microsoft.com/office/drawing/2014/chartex" xmlns:cx1="http://schemas.microsoft.com/office/drawing/2015/9/8/chartex" xmlns:cx2="http://schemas.microsoft.com/office/drawing/2015/10/21/chartex" xmlns:cx3="http://schemas.microsoft.com/office/drawing/2016/5/9/chartex" xmlns:cx4="http://schemas.microsoft.com/office/drawing/2016/5/10/chartex" xmlns:cx5="http://schemas.microsoft.com/office/drawing/2016/5/11/chartex" xmlns:cx6="http://schemas.microsoft.com/office/drawing/2016/5/12/chartex" xmlns:cx7="http://schemas.microsoft.com/office/drawing/2016/5/13/chartex" xmlns:cx8="http://schemas.microsoft.com/office/drawing/2016/5/14/chartex" xmlns:mc="http://schemas.openxmlformats.org/markup-compatibility/2006" xmlns:aink="http://schemas.microsoft.com/office/drawing/2016/ink" xmlns:am3d="http://schemas.microsoft.com/office/drawing/2017/model3d" xmlns:o="urn:schemas-microsoft-com:office:office" xmlns:r="http://schemas.openxmlformats.org/officeDocument/2006/relationships" xmlns:m="http://schemas.openxmlformats.org/officeDocument/2006/math" xmlns:v="urn:schemas-microsoft-com:vml" xmlns:wp14="http://schemas.microsoft.com/office/word/2010/wordprocessingDrawing" xmlns:wp="http://schemas.openxmlformats.org/drawingml/2006/wordprocessingDrawing" xmlns:w10="urn:schemas-microsoft-com:office:word" xmlns:w="http://schemas.openxmlformats.org/wordprocessingml/2006/main" xmlns:w14="http://schemas.microsoft.com/office/word/2010/wordml" xmlns:w15="http://schemas.microsoft.com/office/word/2012/wordml" xmlns:w16cex="http://schemas.microsoft.com/office/word/2018/wordml/cex" xmlns:w16cid="http://schemas.microsoft.com/office/word/2016/wordml/cid" xmlns:w16="http://schemas.microsoft.com/office/word/2018/wordml" xmlns:w16se="http://schemas.microsoft.com/office/word/2015/wordml/symex" xmlns:wpg="http://schemas.microsoft.com/office/word/2010/wordprocessingGroup" xmlns:wpi="http://schemas.microsoft.com/office/word/2010/wordprocessingInk" xmlns:wne="http://schemas.microsoft.com/office/word/2006/wordml" xmlns:wps="http://schemas.microsoft.com/office/word/2010/wordprocessingShape" mc:Ignorable="w14 w15 w16se w16cid w16 w16cex wp14">
   <w:p>
     <w:pPr>
       <w:pStyle w:val="Header"/>
@@ -7074,7 +7081,7 @@
 </file>
 
 <file path=word/header4.xml><?xml version="1.0" encoding="utf-8"?>
-<w:hdr xmlns:wpc="http://schemas.microsoft.com/office/word/2010/wordprocessingCanvas" xmlns:cx="http://schemas.microsoft.com/office/drawing/2014/chartex" xmlns:cx1="http://schemas.microsoft.com/office/drawing/2015/9/8/chartex" xmlns:cx2="http://schemas.microsoft.com/office/drawing/2015/10/21/chartex" xmlns:cx3="http://schemas.microsoft.com/office/drawing/2016/5/9/chartex" xmlns:cx4="http://schemas.microsoft.com/office/drawing/2016/5/10/chartex" xmlns:cx5="http://schemas.microsoft.com/office/drawing/2016/5/11/chartex" xmlns:cx6="http://schemas.microsoft.com/office/drawing/2016/5/12/chartex" xmlns:cx7="http://schemas.microsoft.com/office/drawing/2016/5/13/chartex" xmlns:cx8="http://schemas.microsoft.com/office/drawing/2016/5/14/chartex" xmlns:mc="http://schemas.openxmlformats.org/markup-compatibility/2006" xmlns:aink="http://schemas.microsoft.com/office/drawing/2016/ink" xmlns:am3d="http://schemas.microsoft.com/office/drawing/2017/model3d" xmlns:o="urn:schemas-microsoft-com:office:office" xmlns:r="http://schemas.openxmlformats.org/officeDocument/2006/relationships" xmlns:m="http://schemas.openxmlformats.org/officeDocument/2006/math" xmlns:v="urn:schemas-microsoft-com:vml" xmlns:wp14="http://schemas.microsoft.com/office/word/2010/wordprocessingDrawing" xmlns:wp="http://schemas.openxmlformats.org/drawingml/2006/wordprocessingDrawing" xmlns:w10="urn:schemas-microsoft-com:office:word" xmlns:w="http://schemas.openxmlformats.org/wordprocessingml/2006/main" xmlns:w14="http://schemas.microsoft.com/office/word/2010/wordml" xmlns:w15="http://schemas.microsoft.com/office/word/2012/wordml" xmlns:w16cid="http://schemas.microsoft.com/office/word/2016/wordml/cid" xmlns:w16se="http://schemas.microsoft.com/office/word/2015/wordml/symex" xmlns:wpg="http://schemas.microsoft.com/office/word/2010/wordprocessingGroup" xmlns:wpi="http://schemas.microsoft.com/office/word/2010/wordprocessingInk" xmlns:wne="http://schemas.microsoft.com/office/word/2006/wordml" xmlns:wps="http://schemas.microsoft.com/office/word/2010/wordprocessingShape" mc:Ignorable="w14 w15 w16se w16cid wp14">
+<w:hdr xmlns:wpc="http://schemas.microsoft.com/office/word/2010/wordprocessingCanvas" xmlns:cx="http://schemas.microsoft.com/office/drawing/2014/chartex" xmlns:cx1="http://schemas.microsoft.com/office/drawing/2015/9/8/chartex" xmlns:cx2="http://schemas.microsoft.com/office/drawing/2015/10/21/chartex" xmlns:cx3="http://schemas.microsoft.com/office/drawing/2016/5/9/chartex" xmlns:cx4="http://schemas.microsoft.com/office/drawing/2016/5/10/chartex" xmlns:cx5="http://schemas.microsoft.com/office/drawing/2016/5/11/chartex" xmlns:cx6="http://schemas.microsoft.com/office/drawing/2016/5/12/chartex" xmlns:cx7="http://schemas.microsoft.com/office/drawing/2016/5/13/chartex" xmlns:cx8="http://schemas.microsoft.com/office/drawing/2016/5/14/chartex" xmlns:mc="http://schemas.openxmlformats.org/markup-compatibility/2006" xmlns:aink="http://schemas.microsoft.com/office/drawing/2016/ink" xmlns:am3d="http://schemas.microsoft.com/office/drawing/2017/model3d" xmlns:o="urn:schemas-microsoft-com:office:office" xmlns:r="http://schemas.openxmlformats.org/officeDocument/2006/relationships" xmlns:m="http://schemas.openxmlformats.org/officeDocument/2006/math" xmlns:v="urn:schemas-microsoft-com:vml" xmlns:wp14="http://schemas.microsoft.com/office/word/2010/wordprocessingDrawing" xmlns:wp="http://schemas.openxmlformats.org/drawingml/2006/wordprocessingDrawing" xmlns:w10="urn:schemas-microsoft-com:office:word" xmlns:w="http://schemas.openxmlformats.org/wordprocessingml/2006/main" xmlns:w14="http://schemas.microsoft.com/office/word/2010/wordml" xmlns:w15="http://schemas.microsoft.com/office/word/2012/wordml" xmlns:w16cex="http://schemas.microsoft.com/office/word/2018/wordml/cex" xmlns:w16cid="http://schemas.microsoft.com/office/word/2016/wordml/cid" xmlns:w16="http://schemas.microsoft.com/office/word/2018/wordml" xmlns:w16se="http://schemas.microsoft.com/office/word/2015/wordml/symex" xmlns:wpg="http://schemas.microsoft.com/office/word/2010/wordprocessingGroup" xmlns:wpi="http://schemas.microsoft.com/office/word/2010/wordprocessingInk" xmlns:wne="http://schemas.microsoft.com/office/word/2006/wordml" xmlns:wps="http://schemas.microsoft.com/office/word/2010/wordprocessingShape" mc:Ignorable="w14 w15 w16se w16cid w16 w16cex wp14">
   <w:p>
     <w:pPr>
       <w:pStyle w:val="HeaderEvenPage"/>
@@ -7114,7 +7121,7 @@
 </file>
 
 <file path=word/header5.xml><?xml version="1.0" encoding="utf-8"?>
-<w:hdr xmlns:wpc="http://schemas.microsoft.com/office/word/2010/wordprocessingCanvas" xmlns:cx="http://schemas.microsoft.com/office/drawing/2014/chartex" xmlns:cx1="http://schemas.microsoft.com/office/drawing/2015/9/8/chartex" xmlns:cx2="http://schemas.microsoft.com/office/drawing/2015/10/21/chartex" xmlns:cx3="http://schemas.microsoft.com/office/drawing/2016/5/9/chartex" xmlns:cx4="http://schemas.microsoft.com/office/drawing/2016/5/10/chartex" xmlns:cx5="http://schemas.microsoft.com/office/drawing/2016/5/11/chartex" xmlns:cx6="http://schemas.microsoft.com/office/drawing/2016/5/12/chartex" xmlns:cx7="http://schemas.microsoft.com/office/drawing/2016/5/13/chartex" xmlns:cx8="http://schemas.microsoft.com/office/drawing/2016/5/14/chartex" xmlns:mc="http://schemas.openxmlformats.org/markup-compatibility/2006" xmlns:aink="http://schemas.microsoft.com/office/drawing/2016/ink" xmlns:am3d="http://schemas.microsoft.com/office/drawing/2017/model3d" xmlns:o="urn:schemas-microsoft-com:office:office" xmlns:r="http://schemas.openxmlformats.org/officeDocument/2006/relationships" xmlns:m="http://schemas.openxmlformats.org/officeDocument/2006/math" xmlns:v="urn:schemas-microsoft-com:vml" xmlns:wp14="http://schemas.microsoft.com/office/word/2010/wordprocessingDrawing" xmlns:wp="http://schemas.openxmlformats.org/drawingml/2006/wordprocessingDrawing" xmlns:w10="urn:schemas-microsoft-com:office:word" xmlns:w="http://schemas.openxmlformats.org/wordprocessingml/2006/main" xmlns:w14="http://schemas.microsoft.com/office/word/2010/wordml" xmlns:w15="http://schemas.microsoft.com/office/word/2012/wordml" xmlns:w16cid="http://schemas.microsoft.com/office/word/2016/wordml/cid" xmlns:w16se="http://schemas.microsoft.com/office/word/2015/wordml/symex" xmlns:wpg="http://schemas.microsoft.com/office/word/2010/wordprocessingGroup" xmlns:wpi="http://schemas.microsoft.com/office/word/2010/wordprocessingInk" xmlns:wne="http://schemas.microsoft.com/office/word/2006/wordml" xmlns:wps="http://schemas.microsoft.com/office/word/2010/wordprocessingShape" mc:Ignorable="w14 w15 w16se w16cid wp14">
+<w:hdr xmlns:wpc="http://schemas.microsoft.com/office/word/2010/wordprocessingCanvas" xmlns:cx="http://schemas.microsoft.com/office/drawing/2014/chartex" xmlns:cx1="http://schemas.microsoft.com/office/drawing/2015/9/8/chartex" xmlns:cx2="http://schemas.microsoft.com/office/drawing/2015/10/21/chartex" xmlns:cx3="http://schemas.microsoft.com/office/drawing/2016/5/9/chartex" xmlns:cx4="http://schemas.microsoft.com/office/drawing/2016/5/10/chartex" xmlns:cx5="http://schemas.microsoft.com/office/drawing/2016/5/11/chartex" xmlns:cx6="http://schemas.microsoft.com/office/drawing/2016/5/12/chartex" xmlns:cx7="http://schemas.microsoft.com/office/drawing/2016/5/13/chartex" xmlns:cx8="http://schemas.microsoft.com/office/drawing/2016/5/14/chartex" xmlns:mc="http://schemas.openxmlformats.org/markup-compatibility/2006" xmlns:aink="http://schemas.microsoft.com/office/drawing/2016/ink" xmlns:am3d="http://schemas.microsoft.com/office/drawing/2017/model3d" xmlns:o="urn:schemas-microsoft-com:office:office" xmlns:r="http://schemas.openxmlformats.org/officeDocument/2006/relationships" xmlns:m="http://schemas.openxmlformats.org/officeDocument/2006/math" xmlns:v="urn:schemas-microsoft-com:vml" xmlns:wp14="http://schemas.microsoft.com/office/word/2010/wordprocessingDrawing" xmlns:wp="http://schemas.openxmlformats.org/drawingml/2006/wordprocessingDrawing" xmlns:w10="urn:schemas-microsoft-com:office:word" xmlns:w="http://schemas.openxmlformats.org/wordprocessingml/2006/main" xmlns:w14="http://schemas.microsoft.com/office/word/2010/wordml" xmlns:w15="http://schemas.microsoft.com/office/word/2012/wordml" xmlns:w16cex="http://schemas.microsoft.com/office/word/2018/wordml/cex" xmlns:w16cid="http://schemas.microsoft.com/office/word/2016/wordml/cid" xmlns:w16="http://schemas.microsoft.com/office/word/2018/wordml" xmlns:w16se="http://schemas.microsoft.com/office/word/2015/wordml/symex" xmlns:wpg="http://schemas.microsoft.com/office/word/2010/wordprocessingGroup" xmlns:wpi="http://schemas.microsoft.com/office/word/2010/wordprocessingInk" xmlns:wne="http://schemas.microsoft.com/office/word/2006/wordml" xmlns:wps="http://schemas.microsoft.com/office/word/2010/wordprocessingShape" mc:Ignorable="w14 w15 w16se w16cid w16 w16cex wp14">
   <w:p>
     <w:pPr>
       <w:pStyle w:val="HeaderOddPage"/>
@@ -7127,13 +7134,13 @@
 </file>
 
 <file path=word/header6.xml><?xml version="1.0" encoding="utf-8"?>
-<w:hdr xmlns:wpc="http://schemas.microsoft.com/office/word/2010/wordprocessingCanvas" xmlns:cx="http://schemas.microsoft.com/office/drawing/2014/chartex" xmlns:cx1="http://schemas.microsoft.com/office/drawing/2015/9/8/chartex" xmlns:cx2="http://schemas.microsoft.com/office/drawing/2015/10/21/chartex" xmlns:cx3="http://schemas.microsoft.com/office/drawing/2016/5/9/chartex" xmlns:cx4="http://schemas.microsoft.com/office/drawing/2016/5/10/chartex" xmlns:cx5="http://schemas.microsoft.com/office/drawing/2016/5/11/chartex" xmlns:cx6="http://schemas.microsoft.com/office/drawing/2016/5/12/chartex" xmlns:cx7="http://schemas.microsoft.com/office/drawing/2016/5/13/chartex" xmlns:cx8="http://schemas.microsoft.com/office/drawing/2016/5/14/chartex" xmlns:mc="http://schemas.openxmlformats.org/markup-compatibility/2006" xmlns:aink="http://schemas.microsoft.com/office/drawing/2016/ink" xmlns:am3d="http://schemas.microsoft.com/office/drawing/2017/model3d" xmlns:o="urn:schemas-microsoft-com:office:office" xmlns:r="http://schemas.openxmlformats.org/officeDocument/2006/relationships" xmlns:m="http://schemas.openxmlformats.org/officeDocument/2006/math" xmlns:v="urn:schemas-microsoft-com:vml" xmlns:wp14="http://schemas.microsoft.com/office/word/2010/wordprocessingDrawing" xmlns:wp="http://schemas.openxmlformats.org/drawingml/2006/wordprocessingDrawing" xmlns:w10="urn:schemas-microsoft-com:office:word" xmlns:w="http://schemas.openxmlformats.org/wordprocessingml/2006/main" xmlns:w14="http://schemas.microsoft.com/office/word/2010/wordml" xmlns:w15="http://schemas.microsoft.com/office/word/2012/wordml" xmlns:w16cid="http://schemas.microsoft.com/office/word/2016/wordml/cid" xmlns:w16se="http://schemas.microsoft.com/office/word/2015/wordml/symex" xmlns:wpg="http://schemas.microsoft.com/office/word/2010/wordprocessingGroup" xmlns:wpi="http://schemas.microsoft.com/office/word/2010/wordprocessingInk" xmlns:wne="http://schemas.microsoft.com/office/word/2006/wordml" xmlns:wps="http://schemas.microsoft.com/office/word/2010/wordprocessingShape" mc:Ignorable="w14 w15 w16se w16cid wp14">
+<w:hdr xmlns:wpc="http://schemas.microsoft.com/office/word/2010/wordprocessingCanvas" xmlns:cx="http://schemas.microsoft.com/office/drawing/2014/chartex" xmlns:cx1="http://schemas.microsoft.com/office/drawing/2015/9/8/chartex" xmlns:cx2="http://schemas.microsoft.com/office/drawing/2015/10/21/chartex" xmlns:cx3="http://schemas.microsoft.com/office/drawing/2016/5/9/chartex" xmlns:cx4="http://schemas.microsoft.com/office/drawing/2016/5/10/chartex" xmlns:cx5="http://schemas.microsoft.com/office/drawing/2016/5/11/chartex" xmlns:cx6="http://schemas.microsoft.com/office/drawing/2016/5/12/chartex" xmlns:cx7="http://schemas.microsoft.com/office/drawing/2016/5/13/chartex" xmlns:cx8="http://schemas.microsoft.com/office/drawing/2016/5/14/chartex" xmlns:mc="http://schemas.openxmlformats.org/markup-compatibility/2006" xmlns:aink="http://schemas.microsoft.com/office/drawing/2016/ink" xmlns:am3d="http://schemas.microsoft.com/office/drawing/2017/model3d" xmlns:o="urn:schemas-microsoft-com:office:office" xmlns:r="http://schemas.openxmlformats.org/officeDocument/2006/relationships" xmlns:m="http://schemas.openxmlformats.org/officeDocument/2006/math" xmlns:v="urn:schemas-microsoft-com:vml" xmlns:wp14="http://schemas.microsoft.com/office/word/2010/wordprocessingDrawing" xmlns:wp="http://schemas.openxmlformats.org/drawingml/2006/wordprocessingDrawing" xmlns:w10="urn:schemas-microsoft-com:office:word" xmlns:w="http://schemas.openxmlformats.org/wordprocessingml/2006/main" xmlns:w14="http://schemas.microsoft.com/office/word/2010/wordml" xmlns:w15="http://schemas.microsoft.com/office/word/2012/wordml" xmlns:w16cex="http://schemas.microsoft.com/office/word/2018/wordml/cex" xmlns:w16cid="http://schemas.microsoft.com/office/word/2016/wordml/cid" xmlns:w16="http://schemas.microsoft.com/office/word/2018/wordml" xmlns:w16se="http://schemas.microsoft.com/office/word/2015/wordml/symex" xmlns:wpg="http://schemas.microsoft.com/office/word/2010/wordprocessingGroup" xmlns:wpi="http://schemas.microsoft.com/office/word/2010/wordprocessingInk" xmlns:wne="http://schemas.microsoft.com/office/word/2006/wordml" xmlns:wps="http://schemas.microsoft.com/office/word/2010/wordprocessingShape" mc:Ignorable="w14 w15 w16se w16cid w16 w16cex wp14">
   <w:p/>
 </w:hdr>
 </file>
 
 <file path=word/header7.xml><?xml version="1.0" encoding="utf-8"?>
-<w:hdr xmlns:wpc="http://schemas.microsoft.com/office/word/2010/wordprocessingCanvas" xmlns:cx="http://schemas.microsoft.com/office/drawing/2014/chartex" xmlns:cx1="http://schemas.microsoft.com/office/drawing/2015/9/8/chartex" xmlns:cx2="http://schemas.microsoft.com/office/drawing/2015/10/21/chartex" xmlns:cx3="http://schemas.microsoft.com/office/drawing/2016/5/9/chartex" xmlns:cx4="http://schemas.microsoft.com/office/drawing/2016/5/10/chartex" xmlns:cx5="http://schemas.microsoft.com/office/drawing/2016/5/11/chartex" xmlns:cx6="http://schemas.microsoft.com/office/drawing/2016/5/12/chartex" xmlns:cx7="http://schemas.microsoft.com/office/drawing/2016/5/13/chartex" xmlns:cx8="http://schemas.microsoft.com/office/drawing/2016/5/14/chartex" xmlns:mc="http://schemas.openxmlformats.org/markup-compatibility/2006" xmlns:aink="http://schemas.microsoft.com/office/drawing/2016/ink" xmlns:am3d="http://schemas.microsoft.com/office/drawing/2017/model3d" xmlns:o="urn:schemas-microsoft-com:office:office" xmlns:r="http://schemas.openxmlformats.org/officeDocument/2006/relationships" xmlns:m="http://schemas.openxmlformats.org/officeDocument/2006/math" xmlns:v="urn:schemas-microsoft-com:vml" xmlns:wp14="http://schemas.microsoft.com/office/word/2010/wordprocessingDrawing" xmlns:wp="http://schemas.openxmlformats.org/drawingml/2006/wordprocessingDrawing" xmlns:w10="urn:schemas-microsoft-com:office:word" xmlns:w="http://schemas.openxmlformats.org/wordprocessingml/2006/main" xmlns:w14="http://schemas.microsoft.com/office/word/2010/wordml" xmlns:w15="http://schemas.microsoft.com/office/word/2012/wordml" xmlns:w16cid="http://schemas.microsoft.com/office/word/2016/wordml/cid" xmlns:w16se="http://schemas.microsoft.com/office/word/2015/wordml/symex" xmlns:wpg="http://schemas.microsoft.com/office/word/2010/wordprocessingGroup" xmlns:wpi="http://schemas.microsoft.com/office/word/2010/wordprocessingInk" xmlns:wne="http://schemas.microsoft.com/office/word/2006/wordml" xmlns:wps="http://schemas.microsoft.com/office/word/2010/wordprocessingShape" mc:Ignorable="w14 w15 w16se w16cid wp14">
+<w:hdr xmlns:wpc="http://schemas.microsoft.com/office/word/2010/wordprocessingCanvas" xmlns:cx="http://schemas.microsoft.com/office/drawing/2014/chartex" xmlns:cx1="http://schemas.microsoft.com/office/drawing/2015/9/8/chartex" xmlns:cx2="http://schemas.microsoft.com/office/drawing/2015/10/21/chartex" xmlns:cx3="http://schemas.microsoft.com/office/drawing/2016/5/9/chartex" xmlns:cx4="http://schemas.microsoft.com/office/drawing/2016/5/10/chartex" xmlns:cx5="http://schemas.microsoft.com/office/drawing/2016/5/11/chartex" xmlns:cx6="http://schemas.microsoft.com/office/drawing/2016/5/12/chartex" xmlns:cx7="http://schemas.microsoft.com/office/drawing/2016/5/13/chartex" xmlns:cx8="http://schemas.microsoft.com/office/drawing/2016/5/14/chartex" xmlns:mc="http://schemas.openxmlformats.org/markup-compatibility/2006" xmlns:aink="http://schemas.microsoft.com/office/drawing/2016/ink" xmlns:am3d="http://schemas.microsoft.com/office/drawing/2017/model3d" xmlns:o="urn:schemas-microsoft-com:office:office" xmlns:r="http://schemas.openxmlformats.org/officeDocument/2006/relationships" xmlns:m="http://schemas.openxmlformats.org/officeDocument/2006/math" xmlns:v="urn:schemas-microsoft-com:vml" xmlns:wp14="http://schemas.microsoft.com/office/word/2010/wordprocessingDrawing" xmlns:wp="http://schemas.openxmlformats.org/drawingml/2006/wordprocessingDrawing" xmlns:w10="urn:schemas-microsoft-com:office:word" xmlns:w="http://schemas.openxmlformats.org/wordprocessingml/2006/main" xmlns:w14="http://schemas.microsoft.com/office/word/2010/wordml" xmlns:w15="http://schemas.microsoft.com/office/word/2012/wordml" xmlns:w16cex="http://schemas.microsoft.com/office/word/2018/wordml/cex" xmlns:w16cid="http://schemas.microsoft.com/office/word/2016/wordml/cid" xmlns:w16="http://schemas.microsoft.com/office/word/2018/wordml" xmlns:w16se="http://schemas.microsoft.com/office/word/2015/wordml/symex" xmlns:wpg="http://schemas.microsoft.com/office/word/2010/wordprocessingGroup" xmlns:wpi="http://schemas.microsoft.com/office/word/2010/wordprocessingInk" xmlns:wne="http://schemas.microsoft.com/office/word/2006/wordml" xmlns:wps="http://schemas.microsoft.com/office/word/2010/wordprocessingShape" mc:Ignorable="w14 w15 w16se w16cid w16 w16cex wp14">
   <w:p>
     <w:pPr>
       <w:pStyle w:val="HeaderEvenPage"/>
@@ -7173,7 +7180,7 @@
 </file>
 
 <file path=word/header8.xml><?xml version="1.0" encoding="utf-8"?>
-<w:hdr xmlns:wpc="http://schemas.microsoft.com/office/word/2010/wordprocessingCanvas" xmlns:cx="http://schemas.microsoft.com/office/drawing/2014/chartex" xmlns:cx1="http://schemas.microsoft.com/office/drawing/2015/9/8/chartex" xmlns:cx2="http://schemas.microsoft.com/office/drawing/2015/10/21/chartex" xmlns:cx3="http://schemas.microsoft.com/office/drawing/2016/5/9/chartex" xmlns:cx4="http://schemas.microsoft.com/office/drawing/2016/5/10/chartex" xmlns:cx5="http://schemas.microsoft.com/office/drawing/2016/5/11/chartex" xmlns:cx6="http://schemas.microsoft.com/office/drawing/2016/5/12/chartex" xmlns:cx7="http://schemas.microsoft.com/office/drawing/2016/5/13/chartex" xmlns:cx8="http://schemas.microsoft.com/office/drawing/2016/5/14/chartex" xmlns:mc="http://schemas.openxmlformats.org/markup-compatibility/2006" xmlns:aink="http://schemas.microsoft.com/office/drawing/2016/ink" xmlns:am3d="http://schemas.microsoft.com/office/drawing/2017/model3d" xmlns:o="urn:schemas-microsoft-com:office:office" xmlns:r="http://schemas.openxmlformats.org/officeDocument/2006/relationships" xmlns:m="http://schemas.openxmlformats.org/officeDocument/2006/math" xmlns:v="urn:schemas-microsoft-com:vml" xmlns:wp14="http://schemas.microsoft.com/office/word/2010/wordprocessingDrawing" xmlns:wp="http://schemas.openxmlformats.org/drawingml/2006/wordprocessingDrawing" xmlns:w10="urn:schemas-microsoft-com:office:word" xmlns:w="http://schemas.openxmlformats.org/wordprocessingml/2006/main" xmlns:w14="http://schemas.microsoft.com/office/word/2010/wordml" xmlns:w15="http://schemas.microsoft.com/office/word/2012/wordml" xmlns:w16cid="http://schemas.microsoft.com/office/word/2016/wordml/cid" xmlns:w16se="http://schemas.microsoft.com/office/word/2015/wordml/symex" xmlns:wpg="http://schemas.microsoft.com/office/word/2010/wordprocessingGroup" xmlns:wpi="http://schemas.microsoft.com/office/word/2010/wordprocessingInk" xmlns:wne="http://schemas.microsoft.com/office/word/2006/wordml" xmlns:wps="http://schemas.microsoft.com/office/word/2010/wordprocessingShape" mc:Ignorable="w14 w15 w16se w16cid wp14">
+<w:hdr xmlns:wpc="http://schemas.microsoft.com/office/word/2010/wordprocessingCanvas" xmlns:cx="http://schemas.microsoft.com/office/drawing/2014/chartex" xmlns:cx1="http://schemas.microsoft.com/office/drawing/2015/9/8/chartex" xmlns:cx2="http://schemas.microsoft.com/office/drawing/2015/10/21/chartex" xmlns:cx3="http://schemas.microsoft.com/office/drawing/2016/5/9/chartex" xmlns:cx4="http://schemas.microsoft.com/office/drawing/2016/5/10/chartex" xmlns:cx5="http://schemas.microsoft.com/office/drawing/2016/5/11/chartex" xmlns:cx6="http://schemas.microsoft.com/office/drawing/2016/5/12/chartex" xmlns:cx7="http://schemas.microsoft.com/office/drawing/2016/5/13/chartex" xmlns:cx8="http://schemas.microsoft.com/office/drawing/2016/5/14/chartex" xmlns:mc="http://schemas.openxmlformats.org/markup-compatibility/2006" xmlns:aink="http://schemas.microsoft.com/office/drawing/2016/ink" xmlns:am3d="http://schemas.microsoft.com/office/drawing/2017/model3d" xmlns:o="urn:schemas-microsoft-com:office:office" xmlns:r="http://schemas.openxmlformats.org/officeDocument/2006/relationships" xmlns:m="http://schemas.openxmlformats.org/officeDocument/2006/math" xmlns:v="urn:schemas-microsoft-com:vml" xmlns:wp14="http://schemas.microsoft.com/office/word/2010/wordprocessingDrawing" xmlns:wp="http://schemas.openxmlformats.org/drawingml/2006/wordprocessingDrawing" xmlns:w10="urn:schemas-microsoft-com:office:word" xmlns:w="http://schemas.openxmlformats.org/wordprocessingml/2006/main" xmlns:w14="http://schemas.microsoft.com/office/word/2010/wordml" xmlns:w15="http://schemas.microsoft.com/office/word/2012/wordml" xmlns:w16cex="http://schemas.microsoft.com/office/word/2018/wordml/cex" xmlns:w16cid="http://schemas.microsoft.com/office/word/2016/wordml/cid" xmlns:w16="http://schemas.microsoft.com/office/word/2018/wordml" xmlns:w16se="http://schemas.microsoft.com/office/word/2015/wordml/symex" xmlns:wpg="http://schemas.microsoft.com/office/word/2010/wordprocessingGroup" xmlns:wpi="http://schemas.microsoft.com/office/word/2010/wordprocessingInk" xmlns:wne="http://schemas.microsoft.com/office/word/2006/wordml" xmlns:wps="http://schemas.microsoft.com/office/word/2010/wordprocessingShape" mc:Ignorable="w14 w15 w16se w16cid w16 w16cex wp14">
   <w:p>
     <w:pPr>
       <w:pStyle w:val="HeaderOddPage"/>
@@ -7201,7 +7208,7 @@
 </file>
 
 <file path=word/numbering.xml><?xml version="1.0" encoding="utf-8"?>
-<w:numbering xmlns:wpc="http://schemas.microsoft.com/office/word/2010/wordprocessingCanvas" xmlns:cx="http://schemas.microsoft.com/office/drawing/2014/chartex" xmlns:cx1="http://schemas.microsoft.com/office/drawing/2015/9/8/chartex" xmlns:cx2="http://schemas.microsoft.com/office/drawing/2015/10/21/chartex" xmlns:cx3="http://schemas.microsoft.com/office/drawing/2016/5/9/chartex" xmlns:cx4="http://schemas.microsoft.com/office/drawing/2016/5/10/chartex" xmlns:cx5="http://schemas.microsoft.com/office/drawing/2016/5/11/chartex" xmlns:cx6="http://schemas.microsoft.com/office/drawing/2016/5/12/chartex" xmlns:cx7="http://schemas.microsoft.com/office/drawing/2016/5/13/chartex" xmlns:cx8="http://schemas.microsoft.com/office/drawing/2016/5/14/chartex" xmlns:mc="http://schemas.openxmlformats.org/markup-compatibility/2006" xmlns:aink="http://schemas.microsoft.com/office/drawing/2016/ink" xmlns:am3d="http://schemas.microsoft.com/office/drawing/2017/model3d" xmlns:o="urn:schemas-microsoft-com:office:office" xmlns:r="http://schemas.openxmlformats.org/officeDocument/2006/relationships" xmlns:m="http://schemas.openxmlformats.org/officeDocument/2006/math" xmlns:v="urn:schemas-microsoft-com:vml" xmlns:wp14="http://schemas.microsoft.com/office/word/2010/wordprocessingDrawing" xmlns:wp="http://schemas.openxmlformats.org/drawingml/2006/wordprocessingDrawing" xmlns:w10="urn:schemas-microsoft-com:office:word" xmlns:w="http://schemas.openxmlformats.org/wordprocessingml/2006/main" xmlns:w14="http://schemas.microsoft.com/office/word/2010/wordml" xmlns:w15="http://schemas.microsoft.com/office/word/2012/wordml" xmlns:w16cid="http://schemas.microsoft.com/office/word/2016/wordml/cid" xmlns:w16se="http://schemas.microsoft.com/office/word/2015/wordml/symex" xmlns:wpg="http://schemas.microsoft.com/office/word/2010/wordprocessingGroup" xmlns:wpi="http://schemas.microsoft.com/office/word/2010/wordprocessingInk" xmlns:wne="http://schemas.microsoft.com/office/word/2006/wordml" xmlns:wps="http://schemas.microsoft.com/office/word/2010/wordprocessingShape" mc:Ignorable="w14 w15 w16se w16cid wp14">
+<w:numbering xmlns:wpc="http://schemas.microsoft.com/office/word/2010/wordprocessingCanvas" xmlns:cx="http://schemas.microsoft.com/office/drawing/2014/chartex" xmlns:cx1="http://schemas.microsoft.com/office/drawing/2015/9/8/chartex" xmlns:cx2="http://schemas.microsoft.com/office/drawing/2015/10/21/chartex" xmlns:cx3="http://schemas.microsoft.com/office/drawing/2016/5/9/chartex" xmlns:cx4="http://schemas.microsoft.com/office/drawing/2016/5/10/chartex" xmlns:cx5="http://schemas.microsoft.com/office/drawing/2016/5/11/chartex" xmlns:cx6="http://schemas.microsoft.com/office/drawing/2016/5/12/chartex" xmlns:cx7="http://schemas.microsoft.com/office/drawing/2016/5/13/chartex" xmlns:cx8="http://schemas.microsoft.com/office/drawing/2016/5/14/chartex" xmlns:mc="http://schemas.openxmlformats.org/markup-compatibility/2006" xmlns:aink="http://schemas.microsoft.com/office/drawing/2016/ink" xmlns:am3d="http://schemas.microsoft.com/office/drawing/2017/model3d" xmlns:o="urn:schemas-microsoft-com:office:office" xmlns:r="http://schemas.openxmlformats.org/officeDocument/2006/relationships" xmlns:m="http://schemas.openxmlformats.org/officeDocument/2006/math" xmlns:v="urn:schemas-microsoft-com:vml" xmlns:wp14="http://schemas.microsoft.com/office/word/2010/wordprocessingDrawing" xmlns:wp="http://schemas.openxmlformats.org/drawingml/2006/wordprocessingDrawing" xmlns:w10="urn:schemas-microsoft-com:office:word" xmlns:w="http://schemas.openxmlformats.org/wordprocessingml/2006/main" xmlns:w14="http://schemas.microsoft.com/office/word/2010/wordml" xmlns:w15="http://schemas.microsoft.com/office/word/2012/wordml" xmlns:w16cex="http://schemas.microsoft.com/office/word/2018/wordml/cex" xmlns:w16cid="http://schemas.microsoft.com/office/word/2016/wordml/cid" xmlns:w16="http://schemas.microsoft.com/office/word/2018/wordml" xmlns:w16se="http://schemas.microsoft.com/office/word/2015/wordml/symex" xmlns:wpg="http://schemas.microsoft.com/office/word/2010/wordprocessingGroup" xmlns:wpi="http://schemas.microsoft.com/office/word/2010/wordprocessingInk" xmlns:wne="http://schemas.microsoft.com/office/word/2006/wordml" xmlns:wps="http://schemas.microsoft.com/office/word/2010/wordprocessingShape" mc:Ignorable="w14 w15 w16se w16cid w16 w16cex wp14">
   <w:abstractNum w:abstractNumId="0" w15:restartNumberingAfterBreak="0">
     <w:nsid w:val="FFFFFF88"/>
     <w:multiLevelType w:val="singleLevel"/>
@@ -9981,7 +9988,7 @@
 </file>
 
 <file path=word/styles.xml><?xml version="1.0" encoding="utf-8"?>
-<w:styles xmlns:mc="http://schemas.openxmlformats.org/markup-compatibility/2006" xmlns:r="http://schemas.openxmlformats.org/officeDocument/2006/relationships" xmlns:w="http://schemas.openxmlformats.org/wordprocessingml/2006/main" xmlns:w14="http://schemas.microsoft.com/office/word/2010/wordml" xmlns:w15="http://schemas.microsoft.com/office/word/2012/wordml" xmlns:w16cid="http://schemas.microsoft.com/office/word/2016/wordml/cid" xmlns:w16se="http://schemas.microsoft.com/office/word/2015/wordml/symex" mc:Ignorable="w14 w15 w16se w16cid">
+<w:styles xmlns:mc="http://schemas.openxmlformats.org/markup-compatibility/2006" xmlns:r="http://schemas.openxmlformats.org/officeDocument/2006/relationships" xmlns:w="http://schemas.openxmlformats.org/wordprocessingml/2006/main" xmlns:w14="http://schemas.microsoft.com/office/word/2010/wordml" xmlns:w15="http://schemas.microsoft.com/office/word/2012/wordml" xmlns:w16cex="http://schemas.microsoft.com/office/word/2018/wordml/cex" xmlns:w16cid="http://schemas.microsoft.com/office/word/2016/wordml/cid" xmlns:w16="http://schemas.microsoft.com/office/word/2018/wordml" xmlns:w16se="http://schemas.microsoft.com/office/word/2015/wordml/symex" mc:Ignorable="w14 w15 w16se w16cid w16 w16cex">
   <w:docDefaults>
     <w:rPrDefault>
       <w:rPr>
@@ -9991,7 +9998,7 @@
     </w:rPrDefault>
     <w:pPrDefault/>
   </w:docDefaults>
-  <w:latentStyles w:defLockedState="1" w:defUIPriority="0" w:defSemiHidden="0" w:defUnhideWhenUsed="0" w:defQFormat="0" w:count="375">
+  <w:latentStyles w:defLockedState="1" w:defUIPriority="0" w:defSemiHidden="0" w:defUnhideWhenUsed="0" w:defQFormat="0" w:count="376">
     <w:lsdException w:name="Normal" w:locked="0" w:qFormat="1"/>
     <w:lsdException w:name="heading 1" w:locked="0" w:qFormat="1"/>
     <w:lsdException w:name="heading 2" w:locked="0" w:qFormat="1"/>
@@ -10088,7 +10095,7 @@
     <w:lsdException w:name="HTML Sample" w:locked="0" w:semiHidden="1" w:unhideWhenUsed="1"/>
     <w:lsdException w:name="HTML Typewriter" w:semiHidden="1" w:unhideWhenUsed="1"/>
     <w:lsdException w:name="HTML Variable" w:semiHidden="1" w:unhideWhenUsed="1"/>
-    <w:lsdException w:name="Normal Table" w:locked="0" w:semiHidden="1" w:unhideWhenUsed="1"/>
+    <w:lsdException w:name="Normal Table" w:locked="0"/>
     <w:lsdException w:name="annotation subject" w:semiHidden="1" w:unhideWhenUsed="1"/>
     <w:lsdException w:name="No List" w:locked="0" w:semiHidden="1" w:uiPriority="99" w:unhideWhenUsed="1"/>
     <w:lsdException w:name="Outline List 1" w:semiHidden="1" w:unhideWhenUsed="1"/>
@@ -10135,10 +10142,8 @@
     <w:lsdException w:name="Table Subtle 2" w:semiHidden="1" w:unhideWhenUsed="1"/>
     <w:lsdException w:name="Table Web 1" w:semiHidden="1" w:unhideWhenUsed="1"/>
     <w:lsdException w:name="Table Web 2" w:semiHidden="1" w:unhideWhenUsed="1"/>
-    <w:lsdException w:name="Table Web 3" w:semiHidden="1" w:unhideWhenUsed="1"/>
     <w:lsdException w:name="Balloon Text" w:locked="0" w:semiHidden="1" w:unhideWhenUsed="1"/>
     <w:lsdException w:name="Table Grid" w:locked="0"/>
-    <w:lsdException w:name="Table Theme" w:semiHidden="1" w:unhideWhenUsed="1"/>
     <w:lsdException w:name="Placeholder Text" w:locked="0" w:semiHidden="1" w:uiPriority="99"/>
     <w:lsdException w:name="No Spacing" w:qFormat="1"/>
     <w:lsdException w:name="Light Shading" w:uiPriority="60"/>
@@ -10357,11 +10362,12 @@
     <w:lsdException w:name="Smart Hyperlink" w:locked="0" w:semiHidden="1" w:uiPriority="99" w:unhideWhenUsed="1"/>
     <w:lsdException w:name="Hashtag" w:locked="0" w:semiHidden="1" w:uiPriority="99" w:unhideWhenUsed="1"/>
     <w:lsdException w:name="Unresolved Mention" w:locked="0" w:semiHidden="1" w:uiPriority="99" w:unhideWhenUsed="1"/>
+    <w:lsdException w:name="Smart Link" w:locked="0" w:semiHidden="1" w:uiPriority="99" w:unhideWhenUsed="1"/>
   </w:latentStyles>
   <w:style w:type="paragraph" w:default="1" w:styleId="Normal">
     <w:name w:val="Normal"/>
     <w:qFormat/>
-    <w:rsid w:val="00EF350A"/>
+    <w:rsid w:val="00EB22F5"/>
     <w:pPr>
       <w:spacing w:after="160" w:line="259" w:lineRule="auto"/>
     </w:pPr>
@@ -10511,7 +10517,7 @@
     <w:uiPriority w:val="1"/>
     <w:semiHidden/>
     <w:unhideWhenUsed/>
-    <w:rsid w:val="00EF350A"/>
+    <w:rsid w:val="00EB22F5"/>
   </w:style>
   <w:style w:type="table" w:default="1" w:styleId="TableNormal">
     <w:name w:val="Normal Table"/>
@@ -10533,7 +10539,7 @@
     <w:uiPriority w:val="99"/>
     <w:semiHidden/>
     <w:unhideWhenUsed/>
-    <w:rsid w:val="00EF350A"/>
+    <w:rsid w:val="00EB22F5"/>
   </w:style>
   <w:style w:type="paragraph" w:styleId="BalloonText">
     <w:name w:val="Balloon Text"/>
@@ -13226,27 +13232,56 @@
 </file>
 
 <file path=customXml/item1.xml><?xml version="1.0" encoding="utf-8"?>
-<p:properties xmlns:p="http://schemas.microsoft.com/office/2006/metadata/properties" xmlns:xsi="http://www.w3.org/2001/XMLSchema-instance">
-  <documentManagement>
-    <_dlc_DocId xmlns="230e9df3-be65-4c73-a93b-d1236ebd677e">CPS089-1839222384-113</_dlc_DocId>
-    <_dlc_DocIdUrl xmlns="230e9df3-be65-4c73-a93b-d1236ebd677e">
-      <Url>https://microsoft.sharepoint.com/teams/CampusProjectSites089/hahzsakosd/ipdev/_layouts/15/DocIdRedir.aspx?ID=CPS089-1839222384-113</Url>
-      <Description>CPS089-1839222384-113</Description>
-    </_dlc_DocIdUrl>
-  </documentManagement>
-</p:properties>
+<?mso-contentType ?>
+<spe:Receivers xmlns:spe="http://schemas.microsoft.com/sharepoint/events">
+  <Receiver>
+    <Name>Document ID Generator</Name>
+    <Synchronization>Synchronous</Synchronization>
+    <Type>10001</Type>
+    <SequenceNumber>1000</SequenceNumber>
+    <Url/>
+    <Assembly>Microsoft.Office.DocumentManagement, Version=16.0.0.0, Culture=neutral, PublicKeyToken=71e9bce111e9429c</Assembly>
+    <Class>Microsoft.Office.DocumentManagement.Internal.DocIdHandler</Class>
+    <Data/>
+    <Filter/>
+  </Receiver>
+  <Receiver>
+    <Name>Document ID Generator</Name>
+    <Synchronization>Synchronous</Synchronization>
+    <Type>10002</Type>
+    <SequenceNumber>1001</SequenceNumber>
+    <Url/>
+    <Assembly>Microsoft.Office.DocumentManagement, Version=16.0.0.0, Culture=neutral, PublicKeyToken=71e9bce111e9429c</Assembly>
+    <Class>Microsoft.Office.DocumentManagement.Internal.DocIdHandler</Class>
+    <Data/>
+    <Filter/>
+  </Receiver>
+  <Receiver>
+    <Name>Document ID Generator</Name>
+    <Synchronization>Synchronous</Synchronization>
+    <Type>10004</Type>
+    <SequenceNumber>1002</SequenceNumber>
+    <Url/>
+    <Assembly>Microsoft.Office.DocumentManagement, Version=16.0.0.0, Culture=neutral, PublicKeyToken=71e9bce111e9429c</Assembly>
+    <Class>Microsoft.Office.DocumentManagement.Internal.DocIdHandler</Class>
+    <Data/>
+    <Filter/>
+  </Receiver>
+  <Receiver>
+    <Name>Document ID Generator</Name>
+    <Synchronization>Synchronous</Synchronization>
+    <Type>10006</Type>
+    <SequenceNumber>1003</SequenceNumber>
+    <Url/>
+    <Assembly>Microsoft.Office.DocumentManagement, Version=16.0.0.0, Culture=neutral, PublicKeyToken=71e9bce111e9429c</Assembly>
+    <Class>Microsoft.Office.DocumentManagement.Internal.DocIdHandler</Class>
+    <Data/>
+    <Filter/>
+  </Receiver>
+</spe:Receivers>
 </file>
 
 <file path=customXml/item2.xml><?xml version="1.0" encoding="utf-8"?>
-<?mso-contentType ?>
-<FormTemplates xmlns="http://schemas.microsoft.com/sharepoint/v3/contenttype/forms">
-  <Display>DocumentLibraryForm</Display>
-  <Edit>DocumentLibraryForm</Edit>
-  <New>DocumentLibraryForm</New>
-</FormTemplates>
-</file>
-
-<file path=customXml/item3.xml><?xml version="1.0" encoding="utf-8"?>
 <ct:contentTypeSchema xmlns:ct="http://schemas.microsoft.com/office/2006/metadata/contentType" xmlns:ma="http://schemas.microsoft.com/office/2006/metadata/properties/metaAttributes" ct:_="" ma:_="" ma:contentTypeName="Document" ma:contentTypeID="0x010100066375C8FA780A4A9433C215E9C41C5A" ma:contentTypeVersion="7" ma:contentTypeDescription="Create a new document." ma:contentTypeScope="" ma:versionID="f9cd2a465e15a3cf2ebd573f1729d078">
   <xsd:schema xmlns:xsd="http://www.w3.org/2001/XMLSchema" xmlns:xs="http://www.w3.org/2001/XMLSchema" xmlns:p="http://schemas.microsoft.com/office/2006/metadata/properties" xmlns:ns2="230e9df3-be65-4c73-a93b-d1236ebd677e" xmlns:ns3="0ceb57e8-30bb-4ddc-b1ff-c2c8350d6c89" targetNamespace="http://schemas.microsoft.com/office/2006/metadata/properties" ma:root="true" ma:fieldsID="16b04afcfef45332ac70667ecd218e24" ns2:_="" ns3:_="">
     <xsd:import namespace="230e9df3-be65-4c73-a93b-d1236ebd677e"/>
@@ -13408,69 +13443,59 @@
 </ct:contentTypeSchema>
 </file>
 
+<file path=customXml/item3.xml><?xml version="1.0" encoding="utf-8"?>
+<?mso-contentType ?>
+<FormTemplates xmlns="http://schemas.microsoft.com/sharepoint/v3/contenttype/forms">
+  <Display>DocumentLibraryForm</Display>
+  <Edit>DocumentLibraryForm</Edit>
+  <New>DocumentLibraryForm</New>
+</FormTemplates>
+</file>
+
 <file path=customXml/item4.xml><?xml version="1.0" encoding="utf-8"?>
+<p:properties xmlns:p="http://schemas.microsoft.com/office/2006/metadata/properties" xmlns:xsi="http://www.w3.org/2001/XMLSchema-instance">
+  <documentManagement>
+    <_dlc_DocId xmlns="230e9df3-be65-4c73-a93b-d1236ebd677e">CPS089-1839222384-113</_dlc_DocId>
+    <_dlc_DocIdUrl xmlns="230e9df3-be65-4c73-a93b-d1236ebd677e">
+      <Url>https://microsoft.sharepoint.com/teams/CampusProjectSites089/hahzsakosd/ipdev/_layouts/15/DocIdRedir.aspx?ID=CPS089-1839222384-113</Url>
+      <Description>CPS089-1839222384-113</Description>
+    </_dlc_DocIdUrl>
+  </documentManagement>
+</p:properties>
+</file>
+
+<file path=customXml/item5.xml><?xml version="1.0" encoding="utf-8"?>
 <b:Sources xmlns:b="http://schemas.openxmlformats.org/officeDocument/2006/bibliography" xmlns="http://schemas.openxmlformats.org/officeDocument/2006/bibliography" SelectedStyle="\APA.XSL" StyleName="APA"/>
 </file>
 
-<file path=customXml/item5.xml><?xml version="1.0" encoding="utf-8"?>
-<?mso-contentType ?>
-<spe:Receivers xmlns:spe="http://schemas.microsoft.com/sharepoint/events">
-  <Receiver>
-    <Name>Document ID Generator</Name>
-    <Synchronization>Synchronous</Synchronization>
-    <Type>10001</Type>
-    <SequenceNumber>1000</SequenceNumber>
-    <Url/>
-    <Assembly>Microsoft.Office.DocumentManagement, Version=16.0.0.0, Culture=neutral, PublicKeyToken=71e9bce111e9429c</Assembly>
-    <Class>Microsoft.Office.DocumentManagement.Internal.DocIdHandler</Class>
-    <Data/>
-    <Filter/>
-  </Receiver>
-  <Receiver>
-    <Name>Document ID Generator</Name>
-    <Synchronization>Synchronous</Synchronization>
-    <Type>10002</Type>
-    <SequenceNumber>1001</SequenceNumber>
-    <Url/>
-    <Assembly>Microsoft.Office.DocumentManagement, Version=16.0.0.0, Culture=neutral, PublicKeyToken=71e9bce111e9429c</Assembly>
-    <Class>Microsoft.Office.DocumentManagement.Internal.DocIdHandler</Class>
-    <Data/>
-    <Filter/>
-  </Receiver>
-  <Receiver>
-    <Name>Document ID Generator</Name>
-    <Synchronization>Synchronous</Synchronization>
-    <Type>10004</Type>
-    <SequenceNumber>1002</SequenceNumber>
-    <Url/>
-    <Assembly>Microsoft.Office.DocumentManagement, Version=16.0.0.0, Culture=neutral, PublicKeyToken=71e9bce111e9429c</Assembly>
-    <Class>Microsoft.Office.DocumentManagement.Internal.DocIdHandler</Class>
-    <Data/>
-    <Filter/>
-  </Receiver>
-  <Receiver>
-    <Name>Document ID Generator</Name>
-    <Synchronization>Synchronous</Synchronization>
-    <Type>10006</Type>
-    <SequenceNumber>1003</SequenceNumber>
-    <Url/>
-    <Assembly>Microsoft.Office.DocumentManagement, Version=16.0.0.0, Culture=neutral, PublicKeyToken=71e9bce111e9429c</Assembly>
-    <Class>Microsoft.Office.DocumentManagement.Internal.DocIdHandler</Class>
-    <Data/>
-    <Filter/>
-  </Receiver>
-</spe:Receivers>
-</file>
-
 <file path=customXml/itemProps1.xml><?xml version="1.0" encoding="utf-8"?>
-<ds:datastoreItem xmlns:ds="http://schemas.openxmlformats.org/officeDocument/2006/customXml" ds:itemID="{0D099B5C-58A2-4E73-85A4-6DBCDA26239C}">
+<ds:datastoreItem xmlns:ds="http://schemas.openxmlformats.org/officeDocument/2006/customXml" ds:itemID="{F18ED795-2089-4ADF-977B-BD4A1BC760AB}">
   <ds:schemaRefs>
-    <ds:schemaRef ds:uri="http://schemas.microsoft.com/office/2006/metadata/properties"/>
+    <ds:schemaRef ds:uri="http://schemas.microsoft.com/sharepoint/events"/>
   </ds:schemaRefs>
 </ds:datastoreItem>
 </file>
 
 <file path=customXml/itemProps2.xml><?xml version="1.0" encoding="utf-8"?>
+<ds:datastoreItem xmlns:ds="http://schemas.openxmlformats.org/officeDocument/2006/customXml" ds:itemID="{6985EDA3-61F8-49E5-ACFD-CABC36B8CB1A}">
+  <ds:schemaRefs>
+    <ds:schemaRef ds:uri="http://schemas.microsoft.com/office/2006/metadata/contentType"/>
+    <ds:schemaRef ds:uri="http://schemas.microsoft.com/office/2006/metadata/properties/metaAttributes"/>
+    <ds:schemaRef ds:uri="http://www.w3.org/2001/XMLSchema"/>
+    <ds:schemaRef ds:uri="http://schemas.microsoft.com/office/2006/metadata/properties"/>
+    <ds:schemaRef ds:uri="230e9df3-be65-4c73-a93b-d1236ebd677e"/>
+    <ds:schemaRef ds:uri="0ceb57e8-30bb-4ddc-b1ff-c2c8350d6c89"/>
+    <ds:schemaRef ds:uri="http://schemas.microsoft.com/office/2006/documentManagement/types"/>
+    <ds:schemaRef ds:uri="http://schemas.microsoft.com/office/infopath/2007/PartnerControls"/>
+    <ds:schemaRef ds:uri="http://schemas.openxmlformats.org/package/2006/metadata/core-properties"/>
+    <ds:schemaRef ds:uri="http://purl.org/dc/elements/1.1/"/>
+    <ds:schemaRef ds:uri="http://purl.org/dc/terms/"/>
+    <ds:schemaRef ds:uri="http://schemas.microsoft.com/internal/obd"/>
+  </ds:schemaRefs>
+</ds:datastoreItem>
+</file>
+
+<file path=customXml/itemProps3.xml><?xml version="1.0" encoding="utf-8"?>
 <ds:datastoreItem xmlns:ds="http://schemas.openxmlformats.org/officeDocument/2006/customXml" ds:itemID="{D42F2657-4ACA-49E5-A6B2-E318DB23F996}">
   <ds:schemaRefs>
     <ds:schemaRef ds:uri="http://schemas.microsoft.com/sharepoint/v3/contenttype/forms"/>
@@ -13478,18 +13503,19 @@
 </ds:datastoreItem>
 </file>
 
-<file path=customXml/itemProps3.xml><?xml version="1.0" encoding="utf-8"?>
-<ds:datastoreItem xmlns:ds="http://schemas.openxmlformats.org/officeDocument/2006/customXml" ds:itemID="{6985EDA3-61F8-49E5-ACFD-CABC36B8CB1A}"/>
-</file>
-
 <file path=customXml/itemProps4.xml><?xml version="1.0" encoding="utf-8"?>
-<ds:datastoreItem xmlns:ds="http://schemas.openxmlformats.org/officeDocument/2006/customXml" ds:itemID="{15D181DF-1418-4BD3-9D6B-6112C2D089D3}">
+<ds:datastoreItem xmlns:ds="http://schemas.openxmlformats.org/officeDocument/2006/customXml" ds:itemID="{0D099B5C-58A2-4E73-85A4-6DBCDA26239C}">
   <ds:schemaRefs>
-    <ds:schemaRef ds:uri="http://schemas.openxmlformats.org/officeDocument/2006/bibliography"/>
+    <ds:schemaRef ds:uri="http://schemas.microsoft.com/office/2006/metadata/properties"/>
+    <ds:schemaRef ds:uri="230e9df3-be65-4c73-a93b-d1236ebd677e"/>
   </ds:schemaRefs>
 </ds:datastoreItem>
 </file>
 
 <file path=customXml/itemProps5.xml><?xml version="1.0" encoding="utf-8"?>
-<ds:datastoreItem xmlns:ds="http://schemas.openxmlformats.org/officeDocument/2006/customXml" ds:itemID="{F18ED795-2089-4ADF-977B-BD4A1BC760AB}"/>
+<ds:datastoreItem xmlns:ds="http://schemas.openxmlformats.org/officeDocument/2006/customXml" ds:itemID="{A9A71B24-F704-495F-81F3-0E707628CA3B}">
+  <ds:schemaRefs>
+    <ds:schemaRef ds:uri="http://schemas.openxmlformats.org/officeDocument/2006/bibliography"/>
+  </ds:schemaRefs>
+</ds:datastoreItem>
 </file>
</xml_diff>